<commit_message>
Deploy to GitHub Pages: 41daf83bda91b5e4c5315deed9f2577441eb4d68
</commit_message>
<xml_diff>
--- a/index.docx
+++ b/index.docx
@@ -591,16 +591,87 @@
         </w:r>
       </w:hyperlink>
     </w:p>
-    <w:bookmarkStart w:id="38" w:name="grands-awards-languages-and-living-abroad"/>
+    <w:bookmarkStart w:id="38" w:name="invited-talks"/>
     <w:p>
       <w:pPr>
         <w:pStyle w:val="Heading2"/>
       </w:pPr>
       <w:r>
+        <w:t xml:space="preserve">Invited Talks</w:t>
+      </w:r>
+    </w:p>
+    <w:bookmarkEnd w:id="38"/>
+    <w:p>
+      <w:pPr>
+        <w:pStyle w:val="DefinitionTerm"/>
+      </w:pPr>
+      <w:r>
+        <w:t xml:space="preserve">Tutorials</w:t>
+      </w:r>
+    </w:p>
+    <w:p>
+      <w:pPr>
+        <w:pStyle w:val="Definition"/>
+      </w:pPr>
+      <w:r>
+        <w:rPr>
+          <w:i/>
+        </w:rPr>
+        <w:t xml:space="preserve">Travis CI with CV template tutorial</w:t>
+      </w:r>
+      <w:r>
+        <w:t xml:space="preserve"> </w:t>
+      </w:r>
+      <w:r>
+        <w:t xml:space="preserve">presented on 7th of June 2018 at ITMO Univesity of Saint Petersburg for PERCCOM Master students in Saint-Petersburg, Russia.</w:t>
+      </w:r>
+    </w:p>
+    <w:p>
+      <w:pPr>
+        <w:pStyle w:val="DefinitionTerm"/>
+      </w:pPr>
+      <w:r>
+        <w:t xml:space="preserve">Research</w:t>
+      </w:r>
+    </w:p>
+    <w:p>
+      <w:pPr>
+        <w:pStyle w:val="Definition"/>
+      </w:pPr>
+      <w:r>
+        <w:rPr>
+          <w:i/>
+        </w:rPr>
+        <w:t xml:space="preserve">What are your programming language's energy-delay implications?</w:t>
+      </w:r>
+      <w:r>
+        <w:t xml:space="preserve"> </w:t>
+      </w:r>
+      <w:r>
+        <w:t xml:space="preserve">presented on 12th of June at PERCCOM's Summer School in Lappeenranta, Finland.</w:t>
+      </w:r>
+      <w:r>
+        <w:t xml:space="preserve"> </w:t>
+      </w:r>
+      <w:hyperlink r:id="rId39">
+        <w:r>
+          <w:rPr>
+            <w:rStyle w:val="Link"/>
+          </w:rPr>
+          <w:t xml:space="preserve">Link</w:t>
+        </w:r>
+      </w:hyperlink>
+    </w:p>
+    <w:bookmarkStart w:id="40" w:name="grands-awards-languages-and-living-abroad"/>
+    <w:p>
+      <w:pPr>
+        <w:pStyle w:val="Heading2"/>
+      </w:pPr>
+      <w:r>
         <w:t xml:space="preserve">Grands, Awards, Languages, and Living Abroad</w:t>
       </w:r>
     </w:p>
-    <w:bookmarkEnd w:id="38"/>
+    <w:bookmarkEnd w:id="40"/>
     <w:p>
       <w:pPr>
         <w:numPr>
@@ -819,7 +890,7 @@
 <file path=word/numbering.xml><?xml version="1.0" encoding="utf-8"?>
 <w:numbering xmlns:w="http://schemas.openxmlformats.org/wordprocessingml/2006/main">
   <w:abstractNum w:abstractNumId="0">
-    <w:nsid w:val="cefede95"/>
+    <w:nsid w:val="232eda76"/>
     <w:multiLevelType w:val="multilevel"/>
     <w:lvl w:ilvl="0">
       <w:numFmt w:val="bullet"/>
@@ -900,7 +971,7 @@
     </w:lvl>
   </w:abstractNum>
   <w:abstractNum w:abstractNumId="2">
-    <w:nsid w:val="33a8a370"/>
+    <w:nsid w:val="d0d8d73f"/>
     <w:multiLevelType w:val="multilevel"/>
     <w:lvl w:ilvl="0">
       <w:numFmt w:val="bullet"/>

</xml_diff>

<commit_message>
Deploy to GitHub Pages: b113055e3af17ebb5719919ff8ada49ed8bba364
</commit_message>
<xml_diff>
--- a/index.docx
+++ b/index.docx
@@ -890,7 +890,7 @@
 <file path=word/numbering.xml><?xml version="1.0" encoding="utf-8"?>
 <w:numbering xmlns:w="http://schemas.openxmlformats.org/wordprocessingml/2006/main">
   <w:abstractNum w:abstractNumId="0">
-    <w:nsid w:val="232eda76"/>
+    <w:nsid w:val="8c43d966"/>
     <w:multiLevelType w:val="multilevel"/>
     <w:lvl w:ilvl="0">
       <w:numFmt w:val="bullet"/>
@@ -971,7 +971,7 @@
     </w:lvl>
   </w:abstractNum>
   <w:abstractNum w:abstractNumId="2">
-    <w:nsid w:val="d0d8d73f"/>
+    <w:nsid w:val="ba6c9ecc"/>
     <w:multiLevelType w:val="multilevel"/>
     <w:lvl w:ilvl="0">
       <w:numFmt w:val="bullet"/>

</xml_diff>

<commit_message>
Deploy to GitHub Pages: 21db9e3b69108a8ca230a4beeb5b9e582b07fcce
</commit_message>
<xml_diff>
--- a/index.docx
+++ b/index.docx
@@ -648,7 +648,7 @@
         <w:t xml:space="preserve"> </w:t>
       </w:r>
       <w:r>
-        <w:t xml:space="preserve">presented on 12th of June at PERCCOM's Summer School in Lappeenranta, Finland.</w:t>
+        <w:t xml:space="preserve">presented on 12th of June 2018 at PERCCOM's Summer School in Lappeenranta, Finland.</w:t>
       </w:r>
       <w:r>
         <w:t xml:space="preserve"> </w:t>
@@ -890,7 +890,7 @@
 <file path=word/numbering.xml><?xml version="1.0" encoding="utf-8"?>
 <w:numbering xmlns:w="http://schemas.openxmlformats.org/wordprocessingml/2006/main">
   <w:abstractNum w:abstractNumId="0">
-    <w:nsid w:val="8c43d966"/>
+    <w:nsid w:val="b9a9af82"/>
     <w:multiLevelType w:val="multilevel"/>
     <w:lvl w:ilvl="0">
       <w:numFmt w:val="bullet"/>
@@ -971,7 +971,7 @@
     </w:lvl>
   </w:abstractNum>
   <w:abstractNum w:abstractNumId="2">
-    <w:nsid w:val="ba6c9ecc"/>
+    <w:nsid w:val="80adfcb9"/>
     <w:multiLevelType w:val="multilevel"/>
     <w:lvl w:ilvl="0">
       <w:numFmt w:val="bullet"/>

</xml_diff>

<commit_message>
Deploy to GitHub Pages: e34321a3df5fb48ed3ad0a347dfdd8516eb0dbc0
</commit_message>
<xml_diff>
--- a/index.docx
+++ b/index.docx
@@ -798,7 +798,7 @@
         </w:numPr>
       </w:pPr>
       <w:r>
-        <w:t xml:space="preserve">Eating baguettes and drinking wine in Lorraine, France (Winter Semester of 2013)</w:t>
+        <w:t xml:space="preserve">Eat baguettes and drunk wine in Lorraine, France (Winter Semester of 2013)</w:t>
       </w:r>
     </w:p>
     <w:p>
@@ -810,7 +810,7 @@
         </w:numPr>
       </w:pPr>
       <w:r>
-        <w:t xml:space="preserve">Taking many sauna sessions in Lappeenranta, Finland (Summer Semester of 2014)</w:t>
+        <w:t xml:space="preserve">Took many sauna sessions in Lappeenranta, Finland (Summer Semester of 2014)</w:t>
       </w:r>
     </w:p>
     <w:p>
@@ -822,7 +822,7 @@
         </w:numPr>
       </w:pPr>
       <w:r>
-        <w:t xml:space="preserve">Fishing beers from ice-cold lakes in Lulea, Sweden (Winter Semseter of 2014)</w:t>
+        <w:t xml:space="preserve">Fished beers from ice-cold lakes in Lulea, Sweden (Winter Semseter of 2014)</w:t>
       </w:r>
     </w:p>
     <w:p>
@@ -834,7 +834,7 @@
         </w:numPr>
       </w:pPr>
       <w:r>
-        <w:t xml:space="preserve">Drinking vodka and eating borsh in Saint-Petersburg, Russia (Summer Semester of 2015)</w:t>
+        <w:t xml:space="preserve">Drunk vodka and eating borsh in Saint-Petersburg, Russia (Summer Semester of 2015)</w:t>
       </w:r>
     </w:p>
     <w:p>
@@ -858,7 +858,7 @@
         </w:numPr>
       </w:pPr>
       <w:r>
-        <w:t xml:space="preserve">Visiting Delft, Nethelands for my PhD secondment (Half month of Sept. 2017)</w:t>
+        <w:t xml:space="preserve">Visited Delft, Nethelands for my PhD secondment (Half month of Sept. 2017)</w:t>
       </w:r>
     </w:p>
     <w:p>
@@ -890,7 +890,7 @@
 <file path=word/numbering.xml><?xml version="1.0" encoding="utf-8"?>
 <w:numbering xmlns:w="http://schemas.openxmlformats.org/wordprocessingml/2006/main">
   <w:abstractNum w:abstractNumId="0">
-    <w:nsid w:val="b9a9af82"/>
+    <w:nsid w:val="8ad73b74"/>
     <w:multiLevelType w:val="multilevel"/>
     <w:lvl w:ilvl="0">
       <w:numFmt w:val="bullet"/>
@@ -971,7 +971,7 @@
     </w:lvl>
   </w:abstractNum>
   <w:abstractNum w:abstractNumId="2">
-    <w:nsid w:val="80adfcb9"/>
+    <w:nsid w:val="7ac736c9"/>
     <w:multiLevelType w:val="multilevel"/>
     <w:lvl w:ilvl="0">
       <w:numFmt w:val="bullet"/>

</xml_diff>

<commit_message>
Deploy to GitHub Pages: cd636891958b3362f80127def162417320676c3d
</commit_message>
<xml_diff>
--- a/index.docx
+++ b/index.docx
@@ -197,7 +197,7 @@
           <w:rPr>
             <w:rStyle w:val="Link"/>
           </w:rPr>
-          <w:t xml:space="preserve">Link</w:t>
+          <w:t xml:space="preserve">Thesis</w:t>
         </w:r>
       </w:hyperlink>
     </w:p>
@@ -217,6 +217,17 @@
         </w:rPr>
         <w:t xml:space="preserve">Semester 3: Resource Efficient Pervasive Computing Systems and Communications</w:t>
       </w:r>
+      <w:r>
+        <w:t xml:space="preserve"> </w:t>
+      </w:r>
+      <w:hyperlink r:id="rId26">
+        <w:r>
+          <w:rPr>
+            <w:rStyle w:val="Link"/>
+          </w:rPr>
+          <w:t xml:space="preserve">Degree</w:t>
+        </w:r>
+      </w:hyperlink>
     </w:p>
     <w:p>
       <w:pPr>
@@ -234,6 +245,17 @@
         </w:rPr>
         <w:t xml:space="preserve">Semester 2: Smart Software and Services</w:t>
       </w:r>
+      <w:r>
+        <w:t xml:space="preserve"> </w:t>
+      </w:r>
+      <w:hyperlink r:id="rId27">
+        <w:r>
+          <w:rPr>
+            <w:rStyle w:val="Link"/>
+          </w:rPr>
+          <w:t xml:space="preserve">Degree</w:t>
+        </w:r>
+      </w:hyperlink>
     </w:p>
     <w:p>
       <w:pPr>
@@ -251,6 +273,17 @@
         </w:rPr>
         <w:t xml:space="preserve">Semester 1: Sustainable Computer Network Engineering</w:t>
       </w:r>
+      <w:r>
+        <w:t xml:space="preserve"> </w:t>
+      </w:r>
+      <w:hyperlink r:id="rId28">
+        <w:r>
+          <w:rPr>
+            <w:rStyle w:val="Link"/>
+          </w:rPr>
+          <w:t xml:space="preserve">Degree</w:t>
+        </w:r>
+      </w:hyperlink>
     </w:p>
     <w:p>
       <w:pPr>
@@ -290,7 +323,41 @@
       <w:r>
         <w:t xml:space="preserve"> </w:t>
       </w:r>
-      <w:hyperlink r:id="rId26">
+      <w:hyperlink r:id="rId29">
+        <w:r>
+          <w:rPr>
+            <w:rStyle w:val="Link"/>
+          </w:rPr>
+          <w:t xml:space="preserve">Thesis</w:t>
+        </w:r>
+      </w:hyperlink>
+    </w:p>
+    <w:bookmarkStart w:id="30" w:name="experience"/>
+    <w:p>
+      <w:pPr>
+        <w:pStyle w:val="Heading2"/>
+      </w:pPr>
+      <w:r>
+        <w:t xml:space="preserve">Experience</w:t>
+      </w:r>
+    </w:p>
+    <w:bookmarkEnd w:id="30"/>
+    <w:p>
+      <w:r>
+        <w:rPr>
+          <w:b/>
+        </w:rPr>
+        <w:t xml:space="preserve">Teaching and tutoring:</w:t>
+      </w:r>
+    </w:p>
+    <w:p>
+      <w:r>
+        <w:t xml:space="preserve">Assisting my PhD advisor at Programming II course (Winter Semester of 2017 and 2018). Main responsibilities are giving tutorial and Lab sessions, guiding students on team assignments and preparing presentations. Secondary, providing lectures and tutorials for 1st and 2nd BootCamp (Oct. 2017 - May 2018)</w:t>
+      </w:r>
+      <w:r>
+        <w:t xml:space="preserve"> </w:t>
+      </w:r>
+      <w:hyperlink r:id="rId31">
         <w:r>
           <w:rPr>
             <w:rStyle w:val="Link"/>
@@ -299,63 +366,29 @@
         </w:r>
       </w:hyperlink>
     </w:p>
-    <w:bookmarkStart w:id="27" w:name="experience"/>
+    <w:p>
+      <w:r>
+        <w:rPr>
+          <w:b/>
+        </w:rPr>
+        <w:t xml:space="preserve">Proposals writing:</w:t>
+      </w:r>
+    </w:p>
+    <w:p>
+      <w:r>
+        <w:t xml:space="preserve">Assisting Singular Logic's European Project Department for writing proposals and participating in project's telco meetings.</w:t>
+      </w:r>
+    </w:p>
+    <w:bookmarkStart w:id="32" w:name="technical-experience"/>
     <w:p>
       <w:pPr>
         <w:pStyle w:val="Heading2"/>
       </w:pPr>
       <w:r>
-        <w:t xml:space="preserve">Experience</w:t>
-      </w:r>
-    </w:p>
-    <w:bookmarkEnd w:id="27"/>
-    <w:p>
-      <w:r>
-        <w:rPr>
-          <w:b/>
-        </w:rPr>
-        <w:t xml:space="preserve">Teaching and tutoring:</w:t>
-      </w:r>
-    </w:p>
-    <w:p>
-      <w:r>
-        <w:t xml:space="preserve">Assisting my PhD advisor at Programming II course (Winter Semester of 2017 and 2018). Main responsibilities are giving tutorial and Lab sessions, guiding students on team assignments and preparing presentations. Secondary, providing lectures and tutorials for 1st and 2nd BootCamp (Oct. 2017 - May 2018)</w:t>
-      </w:r>
-      <w:r>
-        <w:t xml:space="preserve"> </w:t>
-      </w:r>
-      <w:hyperlink r:id="rId28">
-        <w:r>
-          <w:rPr>
-            <w:rStyle w:val="Link"/>
-          </w:rPr>
-          <w:t xml:space="preserve">Link</w:t>
-        </w:r>
-      </w:hyperlink>
-    </w:p>
-    <w:p>
-      <w:r>
-        <w:rPr>
-          <w:b/>
-        </w:rPr>
-        <w:t xml:space="preserve">Proposals writing:</w:t>
-      </w:r>
-    </w:p>
-    <w:p>
-      <w:r>
-        <w:t xml:space="preserve">Assisting Singular Logic's European Project Department for writing proposals and participating in project's telco meetings.</w:t>
-      </w:r>
-    </w:p>
-    <w:bookmarkStart w:id="29" w:name="technical-experience"/>
-    <w:p>
-      <w:pPr>
-        <w:pStyle w:val="Heading2"/>
-      </w:pPr>
-      <w:r>
         <w:t xml:space="preserve">Technical Experience</w:t>
       </w:r>
     </w:p>
-    <w:bookmarkEnd w:id="29"/>
+    <w:bookmarkEnd w:id="32"/>
     <w:p>
       <w:pPr>
         <w:pStyle w:val="DefinitionTerm"/>
@@ -421,7 +454,7 @@
       <w:r>
         <w:t xml:space="preserve"> </w:t>
       </w:r>
-      <w:hyperlink r:id="rId30">
+      <w:hyperlink r:id="rId33">
         <w:r>
           <w:rPr>
             <w:rStyle w:val="Link"/>
@@ -438,7 +471,7 @@
       <w:r>
         <w:t xml:space="preserve"> </w:t>
       </w:r>
-      <w:hyperlink r:id="rId31">
+      <w:hyperlink r:id="rId34">
         <w:r>
           <w:rPr>
             <w:rStyle w:val="Link"/>
@@ -467,7 +500,7 @@
       <w:r>
         <w:t xml:space="preserve"> </w:t>
       </w:r>
-      <w:hyperlink r:id="rId32">
+      <w:hyperlink r:id="rId35">
         <w:r>
           <w:rPr>
             <w:rStyle w:val="Link"/>
@@ -490,7 +523,7 @@
       <w:r>
         <w:t xml:space="preserve"> </w:t>
       </w:r>
-      <w:hyperlink r:id="rId33">
+      <w:hyperlink r:id="rId36">
         <w:r>
           <w:rPr>
             <w:rStyle w:val="Link"/>
@@ -512,7 +545,7 @@
       <w:r>
         <w:t xml:space="preserve"> </w:t>
       </w:r>
-      <w:hyperlink r:id="rId34">
+      <w:hyperlink r:id="rId37">
         <w:r>
           <w:rPr>
             <w:rStyle w:val="Link"/>
@@ -521,7 +554,7 @@
         </w:r>
       </w:hyperlink>
     </w:p>
-    <w:bookmarkStart w:id="35" w:name="research-publications"/>
+    <w:bookmarkStart w:id="38" w:name="research-publications"/>
     <w:p>
       <w:pPr>
         <w:pStyle w:val="Heading2"/>
@@ -530,7 +563,7 @@
         <w:t xml:space="preserve">Research Publications</w:t>
       </w:r>
     </w:p>
-    <w:bookmarkEnd w:id="35"/>
+    <w:bookmarkEnd w:id="38"/>
     <w:p>
       <w:pPr>
         <w:numPr>
@@ -552,103 +585,6 @@
       </w:pPr>
       <w:r>
         <w:t xml:space="preserve">Stefanos Georgiou, Maria Kechagia Panos Louridas, and Diomidis Spinellis. What are your programming language’s energy-delay implications? In 15th International Conference on Mining Software Repositories: Technical Track, MSR '18. New York, NY, USA, May 2018. Association for Computing Machinery.</w:t>
-      </w:r>
-      <w:r>
-        <w:t xml:space="preserve"> </w:t>
-      </w:r>
-      <w:hyperlink r:id="rId36">
-        <w:r>
-          <w:rPr>
-            <w:rStyle w:val="Link"/>
-          </w:rPr>
-          <w:t xml:space="preserve">Link</w:t>
-        </w:r>
-      </w:hyperlink>
-      <w:r>
-        <w:t xml:space="preserve">.</w:t>
-      </w:r>
-    </w:p>
-    <w:p>
-      <w:pPr>
-        <w:pStyle w:val="Compact"/>
-        <w:numPr>
-          <w:numId w:val="3"/>
-          <w:ilvl w:val="1"/>
-        </w:numPr>
-      </w:pPr>
-      <w:r>
-        <w:t xml:space="preserve">Stefanos Georgiou, Maria Kechagia, and Diomidis Spinellis. Analyzing programming languages' energy consumption: an empirical study. In PCI 2017: Proceedings of the 21st Pan-Hellenic Conference on Informatics, ACM International Conference Proceeding Series. ACM Press, September 2017.</w:t>
-      </w:r>
-      <w:r>
-        <w:t xml:space="preserve"> </w:t>
-      </w:r>
-      <w:hyperlink r:id="rId37">
-        <w:r>
-          <w:rPr>
-            <w:rStyle w:val="Link"/>
-          </w:rPr>
-          <w:t xml:space="preserve">Link</w:t>
-        </w:r>
-      </w:hyperlink>
-    </w:p>
-    <w:bookmarkStart w:id="38" w:name="invited-talks"/>
-    <w:p>
-      <w:pPr>
-        <w:pStyle w:val="Heading2"/>
-      </w:pPr>
-      <w:r>
-        <w:t xml:space="preserve">Invited Talks</w:t>
-      </w:r>
-    </w:p>
-    <w:bookmarkEnd w:id="38"/>
-    <w:p>
-      <w:pPr>
-        <w:pStyle w:val="DefinitionTerm"/>
-      </w:pPr>
-      <w:r>
-        <w:t xml:space="preserve">Tutorials</w:t>
-      </w:r>
-    </w:p>
-    <w:p>
-      <w:pPr>
-        <w:pStyle w:val="Definition"/>
-      </w:pPr>
-      <w:r>
-        <w:rPr>
-          <w:i/>
-        </w:rPr>
-        <w:t xml:space="preserve">Travis CI with CV template tutorial</w:t>
-      </w:r>
-      <w:r>
-        <w:t xml:space="preserve"> </w:t>
-      </w:r>
-      <w:r>
-        <w:t xml:space="preserve">presented on 7th of June 2018 at ITMO Univesity of Saint Petersburg for PERCCOM Master students in Saint-Petersburg, Russia.</w:t>
-      </w:r>
-    </w:p>
-    <w:p>
-      <w:pPr>
-        <w:pStyle w:val="DefinitionTerm"/>
-      </w:pPr>
-      <w:r>
-        <w:t xml:space="preserve">Research</w:t>
-      </w:r>
-    </w:p>
-    <w:p>
-      <w:pPr>
-        <w:pStyle w:val="Definition"/>
-      </w:pPr>
-      <w:r>
-        <w:rPr>
-          <w:i/>
-        </w:rPr>
-        <w:t xml:space="preserve">What are your programming language's energy-delay implications?</w:t>
-      </w:r>
-      <w:r>
-        <w:t xml:space="preserve"> </w:t>
-      </w:r>
-      <w:r>
-        <w:t xml:space="preserve">presented on 12th of June 2018 at PERCCOM's Summer School in Lappeenranta, Finland.</w:t>
       </w:r>
       <w:r>
         <w:t xml:space="preserve"> </w:t>
@@ -661,17 +597,114 @@
           <w:t xml:space="preserve">Link</w:t>
         </w:r>
       </w:hyperlink>
-    </w:p>
-    <w:bookmarkStart w:id="40" w:name="grands-awards-languages-and-living-abroad"/>
+      <w:r>
+        <w:t xml:space="preserve">.</w:t>
+      </w:r>
+    </w:p>
+    <w:p>
+      <w:pPr>
+        <w:pStyle w:val="Compact"/>
+        <w:numPr>
+          <w:numId w:val="3"/>
+          <w:ilvl w:val="1"/>
+        </w:numPr>
+      </w:pPr>
+      <w:r>
+        <w:t xml:space="preserve">Stefanos Georgiou, Maria Kechagia, and Diomidis Spinellis. Analyzing programming languages' energy consumption: an empirical study. In PCI 2017: Proceedings of the 21st Pan-Hellenic Conference on Informatics, ACM International Conference Proceeding Series. ACM Press, September 2017.</w:t>
+      </w:r>
+      <w:r>
+        <w:t xml:space="preserve"> </w:t>
+      </w:r>
+      <w:hyperlink r:id="rId40">
+        <w:r>
+          <w:rPr>
+            <w:rStyle w:val="Link"/>
+          </w:rPr>
+          <w:t xml:space="preserve">Link</w:t>
+        </w:r>
+      </w:hyperlink>
+    </w:p>
+    <w:bookmarkStart w:id="41" w:name="invited-talks"/>
     <w:p>
       <w:pPr>
         <w:pStyle w:val="Heading2"/>
       </w:pPr>
       <w:r>
+        <w:t xml:space="preserve">Invited Talks</w:t>
+      </w:r>
+    </w:p>
+    <w:bookmarkEnd w:id="41"/>
+    <w:p>
+      <w:pPr>
+        <w:pStyle w:val="DefinitionTerm"/>
+      </w:pPr>
+      <w:r>
+        <w:t xml:space="preserve">Tutorials</w:t>
+      </w:r>
+    </w:p>
+    <w:p>
+      <w:pPr>
+        <w:pStyle w:val="Definition"/>
+      </w:pPr>
+      <w:r>
+        <w:rPr>
+          <w:i/>
+        </w:rPr>
+        <w:t xml:space="preserve">Travis CI with CV template tutorial</w:t>
+      </w:r>
+      <w:r>
+        <w:t xml:space="preserve"> </w:t>
+      </w:r>
+      <w:r>
+        <w:t xml:space="preserve">presented on 7th of June 2018 at ITMO Univesity of Saint Petersburg for PERCCOM Master students in Saint-Petersburg, Russia.</w:t>
+      </w:r>
+    </w:p>
+    <w:p>
+      <w:pPr>
+        <w:pStyle w:val="DefinitionTerm"/>
+      </w:pPr>
+      <w:r>
+        <w:t xml:space="preserve">Research</w:t>
+      </w:r>
+    </w:p>
+    <w:p>
+      <w:pPr>
+        <w:pStyle w:val="Definition"/>
+      </w:pPr>
+      <w:r>
+        <w:rPr>
+          <w:i/>
+        </w:rPr>
+        <w:t xml:space="preserve">What are your programming language's energy-delay implications?</w:t>
+      </w:r>
+      <w:r>
+        <w:t xml:space="preserve"> </w:t>
+      </w:r>
+      <w:r>
+        <w:t xml:space="preserve">presented on 12th of June 2018 at PERCCOM's Summer School in Lappeenranta, Finland.</w:t>
+      </w:r>
+      <w:r>
+        <w:t xml:space="preserve"> </w:t>
+      </w:r>
+      <w:hyperlink r:id="rId42">
+        <w:r>
+          <w:rPr>
+            <w:rStyle w:val="Link"/>
+          </w:rPr>
+          <w:t xml:space="preserve">Link</w:t>
+        </w:r>
+      </w:hyperlink>
+    </w:p>
+    <w:bookmarkStart w:id="43" w:name="grands-awards-languages-and-living-abroad"/>
+    <w:p>
+      <w:pPr>
+        <w:pStyle w:val="Heading2"/>
+      </w:pPr>
+      <w:r>
         <w:t xml:space="preserve">Grands, Awards, Languages, and Living Abroad</w:t>
       </w:r>
     </w:p>
-    <w:bookmarkEnd w:id="40"/>
+    <w:bookmarkEnd w:id="43"/>
     <w:p>
       <w:pPr>
         <w:numPr>
@@ -890,7 +923,7 @@
 <file path=word/numbering.xml><?xml version="1.0" encoding="utf-8"?>
 <w:numbering xmlns:w="http://schemas.openxmlformats.org/wordprocessingml/2006/main">
   <w:abstractNum w:abstractNumId="0">
-    <w:nsid w:val="8ad73b74"/>
+    <w:nsid w:val="2dada213"/>
     <w:multiLevelType w:val="multilevel"/>
     <w:lvl w:ilvl="0">
       <w:numFmt w:val="bullet"/>
@@ -971,7 +1004,7 @@
     </w:lvl>
   </w:abstractNum>
   <w:abstractNum w:abstractNumId="2">
-    <w:nsid w:val="7ac736c9"/>
+    <w:nsid w:val="aca709a3"/>
     <w:multiLevelType w:val="multilevel"/>
     <w:lvl w:ilvl="0">
       <w:numFmt w:val="bullet"/>

</xml_diff>

<commit_message>
Deploy to GitHub Pages: 4d3c3a222da1877943be2fc6596f706b86a06c66
</commit_message>
<xml_diff>
--- a/index.docx
+++ b/index.docx
@@ -362,7 +362,7 @@
           <w:rPr>
             <w:rStyle w:val="Link"/>
           </w:rPr>
-          <w:t xml:space="preserve">Link</w:t>
+          <w:t xml:space="preserve">Repository</w:t>
         </w:r>
       </w:hyperlink>
     </w:p>
@@ -505,7 +505,7 @@
           <w:rPr>
             <w:rStyle w:val="Link"/>
           </w:rPr>
-          <w:t xml:space="preserve">Course</w:t>
+          <w:t xml:space="preserve">Repository</w:t>
         </w:r>
       </w:hyperlink>
     </w:p>
@@ -691,7 +691,7 @@
           <w:rPr>
             <w:rStyle w:val="Link"/>
           </w:rPr>
-          <w:t xml:space="preserve">Link</w:t>
+          <w:t xml:space="preserve">Proof</w:t>
         </w:r>
       </w:hyperlink>
     </w:p>
@@ -831,7 +831,7 @@
         </w:numPr>
       </w:pPr>
       <w:r>
-        <w:t xml:space="preserve">Eat baguettes and drunk wine in Lorraine, France (Winter Semester of 2013)</w:t>
+        <w:t xml:space="preserve">Ate baguettes and drunk wine in Lorraine, France (Winter Semester of 2013)</w:t>
       </w:r>
     </w:p>
     <w:p>
@@ -867,7 +867,7 @@
         </w:numPr>
       </w:pPr>
       <w:r>
-        <w:t xml:space="preserve">Drunk vodka and eating borsh in Saint-Petersburg, Russia (Summer Semester of 2015)</w:t>
+        <w:t xml:space="preserve">Drunk vodka and ate borsh in Saint-Petersburg, Russia (Summer Semester of 2015)</w:t>
       </w:r>
     </w:p>
     <w:p>
@@ -923,7 +923,7 @@
 <file path=word/numbering.xml><?xml version="1.0" encoding="utf-8"?>
 <w:numbering xmlns:w="http://schemas.openxmlformats.org/wordprocessingml/2006/main">
   <w:abstractNum w:abstractNumId="0">
-    <w:nsid w:val="2dada213"/>
+    <w:nsid w:val="a8910e71"/>
     <w:multiLevelType w:val="multilevel"/>
     <w:lvl w:ilvl="0">
       <w:numFmt w:val="bullet"/>
@@ -1004,7 +1004,7 @@
     </w:lvl>
   </w:abstractNum>
   <w:abstractNum w:abstractNumId="2">
-    <w:nsid w:val="aca709a3"/>
+    <w:nsid w:val="a835ac05"/>
     <w:multiLevelType w:val="multilevel"/>
     <w:lvl w:ilvl="0">
       <w:numFmt w:val="bullet"/>

</xml_diff>

<commit_message>
Deploy to GitHub Pages: 3af9f728c6ed5d98f233caa752e6e2e50d8ca631
</commit_message>
<xml_diff>
--- a/index.docx
+++ b/index.docx
@@ -623,6 +623,18 @@
           <w:t xml:space="preserve">Link</w:t>
         </w:r>
       </w:hyperlink>
+    </w:p>
+    <w:p>
+      <w:pPr>
+        <w:pStyle w:val="Compact"/>
+        <w:numPr>
+          <w:numId w:val="3"/>
+          <w:ilvl w:val="1"/>
+        </w:numPr>
+      </w:pPr>
+      <w:r>
+        <w:t xml:space="preserve">Stefanos Georgiou, Stamatia Rizou, and Diomidis Spinellis. Software Development Life Cycle for Energy-Efficiency: Techniques and Tools. In ACM Computing Surveys [Submitted for review on May of 2017]</w:t>
+      </w:r>
     </w:p>
     <w:bookmarkStart w:id="41" w:name="invited-talks"/>
     <w:p>
@@ -923,7 +935,7 @@
 <file path=word/numbering.xml><?xml version="1.0" encoding="utf-8"?>
 <w:numbering xmlns:w="http://schemas.openxmlformats.org/wordprocessingml/2006/main">
   <w:abstractNum w:abstractNumId="0">
-    <w:nsid w:val="a8910e71"/>
+    <w:nsid w:val="c8492b15"/>
     <w:multiLevelType w:val="multilevel"/>
     <w:lvl w:ilvl="0">
       <w:numFmt w:val="bullet"/>
@@ -1004,7 +1016,7 @@
     </w:lvl>
   </w:abstractNum>
   <w:abstractNum w:abstractNumId="2">
-    <w:nsid w:val="a835ac05"/>
+    <w:nsid w:val="ff7df189"/>
     <w:multiLevelType w:val="multilevel"/>
     <w:lvl w:ilvl="0">
       <w:numFmt w:val="bullet"/>

</xml_diff>

<commit_message>
Deploy to GitHub Pages: cd324e1b96cc65745e0276e07379c6b27517f7c0
</commit_message>
<xml_diff>
--- a/index.docx
+++ b/index.docx
@@ -623,6 +623,18 @@
           <w:t xml:space="preserve">Link</w:t>
         </w:r>
       </w:hyperlink>
+    </w:p>
+    <w:p>
+      <w:pPr>
+        <w:pStyle w:val="Compact"/>
+        <w:numPr>
+          <w:numId w:val="3"/>
+          <w:ilvl w:val="1"/>
+        </w:numPr>
+      </w:pPr>
+      <w:r>
+        <w:t xml:space="preserve">Stefanos Georgiou, Stamatia Rizou, and Diomidis Spinellis. Software Development Life Cycle for Energy-Efficiency: Techniques and Tools. In ACM Computing Surveys [Submitted for review on May of 2017]</w:t>
+      </w:r>
     </w:p>
     <w:bookmarkStart w:id="41" w:name="invited-talks"/>
     <w:p>
@@ -923,7 +935,7 @@
 <file path=word/numbering.xml><?xml version="1.0" encoding="utf-8"?>
 <w:numbering xmlns:w="http://schemas.openxmlformats.org/wordprocessingml/2006/main">
   <w:abstractNum w:abstractNumId="0">
-    <w:nsid w:val="62d35042"/>
+    <w:nsid w:val="d400ba38"/>
     <w:multiLevelType w:val="multilevel"/>
     <w:lvl w:ilvl="0">
       <w:numFmt w:val="bullet"/>
@@ -1004,7 +1016,7 @@
     </w:lvl>
   </w:abstractNum>
   <w:abstractNum w:abstractNumId="2">
-    <w:nsid w:val="3da87613"/>
+    <w:nsid w:val="9070429a"/>
     <w:multiLevelType w:val="multilevel"/>
     <w:lvl w:ilvl="0">
       <w:numFmt w:val="bullet"/>

</xml_diff>

<commit_message>
Deploy to GitHub Pages: 9e33b20d678144b13063620e92330d2768002607
</commit_message>
<xml_diff>
--- a/index.docx
+++ b/index.docx
@@ -935,7 +935,7 @@
 <file path=word/numbering.xml><?xml version="1.0" encoding="utf-8"?>
 <w:numbering xmlns:w="http://schemas.openxmlformats.org/wordprocessingml/2006/main">
   <w:abstractNum w:abstractNumId="0">
-    <w:nsid w:val="d400ba38"/>
+    <w:nsid w:val="fdaa8020"/>
     <w:multiLevelType w:val="multilevel"/>
     <w:lvl w:ilvl="0">
       <w:numFmt w:val="bullet"/>
@@ -1016,7 +1016,7 @@
     </w:lvl>
   </w:abstractNum>
   <w:abstractNum w:abstractNumId="2">
-    <w:nsid w:val="9070429a"/>
+    <w:nsid w:val="97f7e17f"/>
     <w:multiLevelType w:val="multilevel"/>
     <w:lvl w:ilvl="0">
       <w:numFmt w:val="bullet"/>

</xml_diff>

<commit_message>
Deploy to GitHub Pages: f08f4013d50fbce63a471c679def0085e9d617ae
</commit_message>
<xml_diff>
--- a/index.docx
+++ b/index.docx
@@ -32,9 +32,11 @@
       <w:r>
         <w:t xml:space="preserve">: Passionated with coding, performing experiments, learning and combining new technologies.</w:t>
       </w:r>
-      <w:r>
-        <w:t xml:space="preserve"> </w:t>
-      </w:r>
+    </w:p>
+    <w:p>
+      <w:pPr>
+        <w:pStyle w:val="BlockQuote"/>
+      </w:pPr>
       <w:r>
         <w:rPr>
           <w:i/>
@@ -540,7 +542,7 @@
         <w:rPr>
           <w:i/>
         </w:rPr>
-        <w:t xml:space="preserve">ValidateLinks:</w:t>
+        <w:t xml:space="preserve">Validate Links:</w:t>
       </w:r>
       <w:r>
         <w:t xml:space="preserve"> </w:t>
@@ -572,7 +574,7 @@
         </w:numPr>
       </w:pPr>
       <w:r>
-        <w:t xml:space="preserve">Conference Publications</w:t>
+        <w:t xml:space="preserve">Conference Papers</w:t>
       </w:r>
     </w:p>
     <w:p>
@@ -626,9 +628,20 @@
     </w:p>
     <w:p>
       <w:pPr>
-        <w:pStyle w:val="Compact"/>
-        <w:numPr>
-          <w:numId w:val="3"/>
+        <w:numPr>
+          <w:numId w:val="2"/>
+          <w:ilvl w:val="0"/>
+        </w:numPr>
+      </w:pPr>
+      <w:r>
+        <w:t xml:space="preserve">Jounral Articles</w:t>
+      </w:r>
+    </w:p>
+    <w:p>
+      <w:pPr>
+        <w:pStyle w:val="Compact"/>
+        <w:numPr>
+          <w:numId w:val="4"/>
           <w:ilvl w:val="1"/>
         </w:numPr>
       </w:pPr>
@@ -720,59 +733,12 @@
     <w:p>
       <w:pPr>
         <w:numPr>
-          <w:numId w:val="4"/>
+          <w:numId w:val="5"/>
           <w:ilvl w:val="0"/>
         </w:numPr>
       </w:pPr>
       <w:r>
         <w:t xml:space="preserve">Grands and awards:</w:t>
-      </w:r>
-    </w:p>
-    <w:p>
-      <w:pPr>
-        <w:pStyle w:val="Compact"/>
-        <w:numPr>
-          <w:numId w:val="5"/>
-          <w:ilvl w:val="1"/>
-        </w:numPr>
-      </w:pPr>
-      <w:r>
-        <w:t xml:space="preserve">Best paper award from the 15th Annual DMST Student Conference (2018)</w:t>
-      </w:r>
-    </w:p>
-    <w:p>
-      <w:pPr>
-        <w:pStyle w:val="Compact"/>
-        <w:numPr>
-          <w:numId w:val="5"/>
-          <w:ilvl w:val="1"/>
-        </w:numPr>
-      </w:pPr>
-      <w:r>
-        <w:t xml:space="preserve">Marie Skłodowska-Curie funds, SENECA (2016-2019)</w:t>
-      </w:r>
-    </w:p>
-    <w:p>
-      <w:pPr>
-        <w:pStyle w:val="Compact"/>
-        <w:numPr>
-          <w:numId w:val="5"/>
-          <w:ilvl w:val="1"/>
-        </w:numPr>
-      </w:pPr>
-      <w:r>
-        <w:t xml:space="preserve">Erasmus Mundus Masters Scholarship, PERCCOM (2013-2015)</w:t>
-      </w:r>
-    </w:p>
-    <w:p>
-      <w:pPr>
-        <w:numPr>
-          <w:numId w:val="4"/>
-          <w:ilvl w:val="0"/>
-        </w:numPr>
-      </w:pPr>
-      <w:r>
-        <w:t xml:space="preserve">Human Languages:</w:t>
       </w:r>
     </w:p>
     <w:p>
@@ -784,7 +750,7 @@
         </w:numPr>
       </w:pPr>
       <w:r>
-        <w:t xml:space="preserve">Greek/Hungarian (Native speaker)</w:t>
+        <w:t xml:space="preserve">Best paper award from the 15th Annual DMST Student Conference (2018)</w:t>
       </w:r>
     </w:p>
     <w:p>
@@ -796,7 +762,7 @@
         </w:numPr>
       </w:pPr>
       <w:r>
-        <w:t xml:space="preserve">English (Fluent speaker)</w:t>
+        <w:t xml:space="preserve">Marie Skłodowska-Curie funds, SENECA (2016-2019)</w:t>
       </w:r>
     </w:p>
     <w:p>
@@ -808,18 +774,18 @@
         </w:numPr>
       </w:pPr>
       <w:r>
-        <w:t xml:space="preserve">Russian/ France (Basic knowledge)</w:t>
-      </w:r>
-    </w:p>
-    <w:p>
-      <w:pPr>
-        <w:numPr>
-          <w:numId w:val="4"/>
+        <w:t xml:space="preserve">Erasmus Mundus Masters Scholarship, PERCCOM (2013-2015)</w:t>
+      </w:r>
+    </w:p>
+    <w:p>
+      <w:pPr>
+        <w:numPr>
+          <w:numId w:val="5"/>
           <w:ilvl w:val="0"/>
         </w:numPr>
       </w:pPr>
       <w:r>
-        <w:t xml:space="preserve">Living Abroad:</w:t>
+        <w:t xml:space="preserve">Human Languages:</w:t>
       </w:r>
     </w:p>
     <w:p>
@@ -831,7 +797,7 @@
         </w:numPr>
       </w:pPr>
       <w:r>
-        <w:t xml:space="preserve">Borned in Gyula, Hungary but grown up in Nicosia, Cyprus.</w:t>
+        <w:t xml:space="preserve">Greek/Hungarian (Native speaker)</w:t>
       </w:r>
     </w:p>
     <w:p>
@@ -843,7 +809,7 @@
         </w:numPr>
       </w:pPr>
       <w:r>
-        <w:t xml:space="preserve">Ate baguettes and drunk wine in Lorraine, France (Winter Semester of 2013)</w:t>
+        <w:t xml:space="preserve">English (Fluent speaker)</w:t>
       </w:r>
     </w:p>
     <w:p>
@@ -855,6 +821,53 @@
         </w:numPr>
       </w:pPr>
       <w:r>
+        <w:t xml:space="preserve">Russian/ France (Basic knowledge)</w:t>
+      </w:r>
+    </w:p>
+    <w:p>
+      <w:pPr>
+        <w:numPr>
+          <w:numId w:val="5"/>
+          <w:ilvl w:val="0"/>
+        </w:numPr>
+      </w:pPr>
+      <w:r>
+        <w:t xml:space="preserve">Living Abroad:</w:t>
+      </w:r>
+    </w:p>
+    <w:p>
+      <w:pPr>
+        <w:pStyle w:val="Compact"/>
+        <w:numPr>
+          <w:numId w:val="8"/>
+          <w:ilvl w:val="1"/>
+        </w:numPr>
+      </w:pPr>
+      <w:r>
+        <w:t xml:space="preserve">Borned in Gyula, Hungary but grown up in Nicosia, Cyprus.</w:t>
+      </w:r>
+    </w:p>
+    <w:p>
+      <w:pPr>
+        <w:pStyle w:val="Compact"/>
+        <w:numPr>
+          <w:numId w:val="8"/>
+          <w:ilvl w:val="1"/>
+        </w:numPr>
+      </w:pPr>
+      <w:r>
+        <w:t xml:space="preserve">Ate baguettes and drunk wine in Lorraine, France (Winter Semester of 2013)</w:t>
+      </w:r>
+    </w:p>
+    <w:p>
+      <w:pPr>
+        <w:pStyle w:val="Compact"/>
+        <w:numPr>
+          <w:numId w:val="8"/>
+          <w:ilvl w:val="1"/>
+        </w:numPr>
+      </w:pPr>
+      <w:r>
         <w:t xml:space="preserve">Took many sauna sessions in Lappeenranta, Finland (Summer Semester of 2014)</w:t>
       </w:r>
     </w:p>
@@ -862,7 +875,7 @@
       <w:pPr>
         <w:pStyle w:val="Compact"/>
         <w:numPr>
-          <w:numId w:val="7"/>
+          <w:numId w:val="8"/>
           <w:ilvl w:val="1"/>
         </w:numPr>
       </w:pPr>
@@ -874,7 +887,7 @@
       <w:pPr>
         <w:pStyle w:val="Compact"/>
         <w:numPr>
-          <w:numId w:val="7"/>
+          <w:numId w:val="8"/>
           <w:ilvl w:val="1"/>
         </w:numPr>
       </w:pPr>
@@ -886,7 +899,7 @@
       <w:pPr>
         <w:pStyle w:val="Compact"/>
         <w:numPr>
-          <w:numId w:val="7"/>
+          <w:numId w:val="8"/>
           <w:ilvl w:val="1"/>
         </w:numPr>
       </w:pPr>
@@ -898,7 +911,7 @@
       <w:pPr>
         <w:pStyle w:val="Compact"/>
         <w:numPr>
-          <w:numId w:val="7"/>
+          <w:numId w:val="8"/>
           <w:ilvl w:val="1"/>
         </w:numPr>
       </w:pPr>
@@ -935,7 +948,7 @@
 <file path=word/numbering.xml><?xml version="1.0" encoding="utf-8"?>
 <w:numbering xmlns:w="http://schemas.openxmlformats.org/wordprocessingml/2006/main">
   <w:abstractNum w:abstractNumId="0">
-    <w:nsid w:val="fdaa8020"/>
+    <w:nsid w:val="7af1901a"/>
     <w:multiLevelType w:val="multilevel"/>
     <w:lvl w:ilvl="0">
       <w:numFmt w:val="bullet"/>
@@ -1016,7 +1029,7 @@
     </w:lvl>
   </w:abstractNum>
   <w:abstractNum w:abstractNumId="2">
-    <w:nsid w:val="97f7e17f"/>
+    <w:nsid w:val="f1d254c8"/>
     <w:multiLevelType w:val="multilevel"/>
     <w:lvl w:ilvl="0">
       <w:numFmt w:val="bullet"/>
@@ -1115,6 +1128,9 @@
     <w:abstractNumId w:val="2"/>
   </w:num>
   <w:num w:numId="7">
+    <w:abstractNumId w:val="2"/>
+  </w:num>
+  <w:num w:numId="8">
     <w:abstractNumId w:val="2"/>
   </w:num>
 </w:numbering>

</xml_diff>

<commit_message>
Deploy to GitHub Pages: acb7d685d672d68c1245bfc89722e21a774a69b3
</commit_message>
<xml_diff>
--- a/index.docx
+++ b/index.docx
@@ -591,40 +591,99 @@
       <w:r>
         <w:t xml:space="preserve"> </w:t>
       </w:r>
+      <w:r>
+        <w:t xml:space="preserve"> </w:t>
+      </w:r>
+      <w:r>
+        <w:t xml:space="preserve">[</w:t>
+      </w:r>
       <w:hyperlink r:id="rId39">
         <w:r>
           <w:rPr>
             <w:rStyle w:val="Link"/>
           </w:rPr>
-          <w:t xml:space="preserve">Link</w:t>
+          <w:t xml:space="preserve">Paper</w:t>
         </w:r>
       </w:hyperlink>
       <w:r>
-        <w:t xml:space="preserve">.</w:t>
-      </w:r>
-    </w:p>
-    <w:p>
-      <w:pPr>
-        <w:pStyle w:val="Compact"/>
-        <w:numPr>
-          <w:numId w:val="3"/>
-          <w:ilvl w:val="1"/>
-        </w:numPr>
-      </w:pPr>
-      <w:r>
-        <w:t xml:space="preserve">Stefanos Georgiou, Maria Kechagia, and Diomidis Spinellis. Analyzing programming languages' energy consumption: an empirical study. In PCI 2017: Proceedings of the 21st Pan-Hellenic Conference on Informatics, ACM International Conference Proceeding Series. ACM Press, September 2017.</w:t>
-      </w:r>
-      <w:r>
-        <w:t xml:space="preserve"> </w:t>
+        <w:t xml:space="preserve">] [</w:t>
       </w:r>
       <w:hyperlink r:id="rId40">
         <w:r>
           <w:rPr>
             <w:rStyle w:val="Link"/>
           </w:rPr>
-          <w:t xml:space="preserve">Link</w:t>
+          <w:t xml:space="preserve">Presentation</w:t>
         </w:r>
       </w:hyperlink>
+      <w:r>
+        <w:t xml:space="preserve">] [</w:t>
+      </w:r>
+      <w:hyperlink r:id="rId41">
+        <w:r>
+          <w:rPr>
+            <w:rStyle w:val="Link"/>
+          </w:rPr>
+          <w:t xml:space="preserve">Data-set</w:t>
+        </w:r>
+      </w:hyperlink>
+      <w:r>
+        <w:t xml:space="preserve">]</w:t>
+      </w:r>
+    </w:p>
+    <w:p>
+      <w:pPr>
+        <w:pStyle w:val="Compact"/>
+        <w:numPr>
+          <w:numId w:val="3"/>
+          <w:ilvl w:val="1"/>
+        </w:numPr>
+      </w:pPr>
+      <w:r>
+        <w:t xml:space="preserve">Stefanos Georgiou, Maria Kechagia, and Diomidis Spinellis. Analyzing programming languages' energy consumption: an empirical study. In PCI 2017: Proceedings of the 21st Pan-Hellenic Conference on Informatics, ACM International Conference Proceeding Series. ACM Press, September 2017.</w:t>
+      </w:r>
+      <w:r>
+        <w:t xml:space="preserve"> </w:t>
+      </w:r>
+      <w:r>
+        <w:t xml:space="preserve"> </w:t>
+      </w:r>
+      <w:r>
+        <w:t xml:space="preserve">[</w:t>
+      </w:r>
+      <w:hyperlink r:id="rId42">
+        <w:r>
+          <w:rPr>
+            <w:rStyle w:val="Link"/>
+          </w:rPr>
+          <w:t xml:space="preserve">Paper</w:t>
+        </w:r>
+      </w:hyperlink>
+      <w:r>
+        <w:t xml:space="preserve">] [</w:t>
+      </w:r>
+      <w:hyperlink r:id="rId43">
+        <w:r>
+          <w:rPr>
+            <w:rStyle w:val="Link"/>
+          </w:rPr>
+          <w:t xml:space="preserve">Presentation</w:t>
+        </w:r>
+      </w:hyperlink>
+      <w:r>
+        <w:t xml:space="preserve">] [</w:t>
+      </w:r>
+      <w:hyperlink r:id="rId41">
+        <w:r>
+          <w:rPr>
+            <w:rStyle w:val="Link"/>
+          </w:rPr>
+          <w:t xml:space="preserve">Data-Set</w:t>
+        </w:r>
+      </w:hyperlink>
+      <w:r>
+        <w:t xml:space="preserve">]</w:t>
+      </w:r>
     </w:p>
     <w:p>
       <w:pPr>
@@ -649,7 +708,7 @@
         <w:t xml:space="preserve">Stefanos Georgiou, Stamatia Rizou, and Diomidis Spinellis. Software Development Life Cycle for Energy-Efficiency: Techniques and Tools. In ACM Computing Surveys [Submitted for review on May of 2017]</w:t>
       </w:r>
     </w:p>
-    <w:bookmarkStart w:id="41" w:name="invited-talks"/>
+    <w:bookmarkStart w:id="44" w:name="invited-talks"/>
     <w:p>
       <w:pPr>
         <w:pStyle w:val="Heading2"/>
@@ -658,7 +717,7 @@
         <w:t xml:space="preserve">Invited Talks</w:t>
       </w:r>
     </w:p>
-    <w:bookmarkEnd w:id="41"/>
+    <w:bookmarkEnd w:id="44"/>
     <w:p>
       <w:pPr>
         <w:pStyle w:val="DefinitionTerm"/>
@@ -711,7 +770,7 @@
       <w:r>
         <w:t xml:space="preserve"> </w:t>
       </w:r>
-      <w:hyperlink r:id="rId42">
+      <w:hyperlink r:id="rId45">
         <w:r>
           <w:rPr>
             <w:rStyle w:val="Link"/>
@@ -720,7 +779,7 @@
         </w:r>
       </w:hyperlink>
     </w:p>
-    <w:bookmarkStart w:id="43" w:name="grands-awards-languages-and-living-abroad"/>
+    <w:bookmarkStart w:id="46" w:name="grands-awards-languages-and-living-abroad"/>
     <w:p>
       <w:pPr>
         <w:pStyle w:val="Heading2"/>
@@ -729,7 +788,7 @@
         <w:t xml:space="preserve">Grands, Awards, Languages, and Living Abroad</w:t>
       </w:r>
     </w:p>
-    <w:bookmarkEnd w:id="43"/>
+    <w:bookmarkEnd w:id="46"/>
     <w:p>
       <w:pPr>
         <w:numPr>
@@ -948,7 +1007,7 @@
 <file path=word/numbering.xml><?xml version="1.0" encoding="utf-8"?>
 <w:numbering xmlns:w="http://schemas.openxmlformats.org/wordprocessingml/2006/main">
   <w:abstractNum w:abstractNumId="0">
-    <w:nsid w:val="7af1901a"/>
+    <w:nsid w:val="80bf8603"/>
     <w:multiLevelType w:val="multilevel"/>
     <w:lvl w:ilvl="0">
       <w:numFmt w:val="bullet"/>
@@ -1029,7 +1088,7 @@
     </w:lvl>
   </w:abstractNum>
   <w:abstractNum w:abstractNumId="2">
-    <w:nsid w:val="f1d254c8"/>
+    <w:nsid w:val="d80a2ae2"/>
     <w:multiLevelType w:val="multilevel"/>
     <w:lvl w:ilvl="0">
       <w:numFmt w:val="bullet"/>

</xml_diff>

<commit_message>
Deploy to GitHub Pages: c94d3ce8c895065d20be9a8a63b81bab7da6d43a
</commit_message>
<xml_diff>
--- a/index.docx
+++ b/index.docx
@@ -354,7 +354,12 @@
     </w:p>
     <w:p>
       <w:r>
-        <w:t xml:space="preserve">Assisting my PhD advisor at Programming II course (Winter Semester of 2017 and 2018). Main responsibilities are giving tutorial and Lab sessions, guiding students on team assignments and preparing presentations. Secondary, providing lectures and tutorials for 1st and 2nd BootCamp (Oct. 2017 - May 2018)</w:t>
+        <w:t xml:space="preserve">Assisting my PhD advisor at Programming II course (Winter Semester of 2017 and 2018) at AUEB. Main responsibilities are giving tutorial and Lab sessions, guiding students on team assignments and preparing presentations.</w:t>
+      </w:r>
+    </w:p>
+    <w:p>
+      <w:r>
+        <w:t xml:space="preserve">Providing lectures and tutorials for 1st and 2nd Coding Boot Camp in Athens, Greece (Oct. 2017 - May 2018)</w:t>
       </w:r>
       <w:r>
         <w:t xml:space="preserve"> </w:t>
@@ -568,6 +573,7 @@
     <w:bookmarkEnd w:id="38"/>
     <w:p>
       <w:pPr>
+        <w:pStyle w:val="Compact"/>
         <w:numPr>
           <w:numId w:val="2"/>
           <w:ilvl w:val="0"/>
@@ -586,7 +592,19 @@
         </w:numPr>
       </w:pPr>
       <w:r>
-        <w:t xml:space="preserve">Stefanos Georgiou, Maria Kechagia Panos Louridas, and Diomidis Spinellis. What are your programming language’s energy-delay implications? In 15th International Conference on Mining Software Repositories: Technical Track, MSR '18. New York, NY, USA, May 2018. Association for Computing Machinery.</w:t>
+        <w:t xml:space="preserve">Stefanos Georgiou and Diomidis Spinellis. Energy-Delay Investigation of Remote Inter-Process Communication Technologies. In IPCCC 2018 [Submitted for review on 3rd of August 2018]</w:t>
+      </w:r>
+    </w:p>
+    <w:p>
+      <w:pPr>
+        <w:pStyle w:val="Compact"/>
+        <w:numPr>
+          <w:numId w:val="3"/>
+          <w:ilvl w:val="1"/>
+        </w:numPr>
+      </w:pPr>
+      <w:r>
+        <w:t xml:space="preserve">Stefanos Georgiou, Maria Kechagia Panos Louridas, and Diomidis Spinellis. What Are Your Programming Language’s Energy-Delay Implications? In 15th International Conference on Mining Software Repositories: Technical Track, MSR '18. New York, NY, USA, May 2018. Association for Computing Machinery.</w:t>
       </w:r>
       <w:r>
         <w:t xml:space="preserve"> </w:t>
@@ -640,7 +658,7 @@
         </w:numPr>
       </w:pPr>
       <w:r>
-        <w:t xml:space="preserve">Stefanos Georgiou, Maria Kechagia, and Diomidis Spinellis. Analyzing programming languages' energy consumption: an empirical study. In PCI 2017: Proceedings of the 21st Pan-Hellenic Conference on Informatics, ACM International Conference Proceeding Series. ACM Press, September 2017.</w:t>
+        <w:t xml:space="preserve">Stefanos Georgiou, Maria Kechagia, and Diomidis Spinellis. Analyzing Programming Languages' Energy Consumption: An Empirical Study. In PCI 2017: Proceedings of the 21st Pan-Hellenic Conference on Informatics, ACM International Conference Proceeding Series. ACM Press, September 2017.</w:t>
       </w:r>
       <w:r>
         <w:t xml:space="preserve"> </w:t>
@@ -1007,7 +1025,7 @@
 <file path=word/numbering.xml><?xml version="1.0" encoding="utf-8"?>
 <w:numbering xmlns:w="http://schemas.openxmlformats.org/wordprocessingml/2006/main">
   <w:abstractNum w:abstractNumId="0">
-    <w:nsid w:val="80bf8603"/>
+    <w:nsid w:val="e12abd5d"/>
     <w:multiLevelType w:val="multilevel"/>
     <w:lvl w:ilvl="0">
       <w:numFmt w:val="bullet"/>
@@ -1088,7 +1106,7 @@
     </w:lvl>
   </w:abstractNum>
   <w:abstractNum w:abstractNumId="2">
-    <w:nsid w:val="d80a2ae2"/>
+    <w:nsid w:val="f66938b7"/>
     <w:multiLevelType w:val="multilevel"/>
     <w:lvl w:ilvl="0">
       <w:numFmt w:val="bullet"/>

</xml_diff>

<commit_message>
Deploy to GitHub Pages: 93b070828cbdb774a67d2a5a59cb3b55ca4b8d91
</commit_message>
<xml_diff>
--- a/index.docx
+++ b/index.docx
@@ -1025,7 +1025,7 @@
 <file path=word/numbering.xml><?xml version="1.0" encoding="utf-8"?>
 <w:numbering xmlns:w="http://schemas.openxmlformats.org/wordprocessingml/2006/main">
   <w:abstractNum w:abstractNumId="0">
-    <w:nsid w:val="e12abd5d"/>
+    <w:nsid w:val="1572b34f"/>
     <w:multiLevelType w:val="multilevel"/>
     <w:lvl w:ilvl="0">
       <w:numFmt w:val="bullet"/>
@@ -1106,7 +1106,7 @@
     </w:lvl>
   </w:abstractNum>
   <w:abstractNum w:abstractNumId="2">
-    <w:nsid w:val="f66938b7"/>
+    <w:nsid w:val="70d26e1c"/>
     <w:multiLevelType w:val="multilevel"/>
     <w:lvl w:ilvl="0">
       <w:numFmt w:val="bullet"/>

</xml_diff>

<commit_message>
Deploy to GitHub Pages: 515cff4d538a1bde30a816af5fa0670c127c5e60
</commit_message>
<xml_diff>
--- a/index.docx
+++ b/index.docx
@@ -592,7 +592,7 @@
         </w:numPr>
       </w:pPr>
       <w:r>
-        <w:t xml:space="preserve">Stefanos Georgiou and Diomidis Spinellis. Energy-Delay Investigation of Remote Inter-Process Communication Technologies. In IPCCC 2018 [Submitted for review on 3rd of August 2018]</w:t>
+        <w:t xml:space="preserve">Stefanos Georgiou and Diomidis Spinellis. Energy-Delay Investigation of Remote Inter-Process Communication Technologies. In IPCCC 2018 [To be submitted for review on 3rd of August 2018]</w:t>
       </w:r>
     </w:p>
     <w:p>
@@ -1025,7 +1025,7 @@
 <file path=word/numbering.xml><?xml version="1.0" encoding="utf-8"?>
 <w:numbering xmlns:w="http://schemas.openxmlformats.org/wordprocessingml/2006/main">
   <w:abstractNum w:abstractNumId="0">
-    <w:nsid w:val="1572b34f"/>
+    <w:nsid w:val="5188903c"/>
     <w:multiLevelType w:val="multilevel"/>
     <w:lvl w:ilvl="0">
       <w:numFmt w:val="bullet"/>
@@ -1106,7 +1106,7 @@
     </w:lvl>
   </w:abstractNum>
   <w:abstractNum w:abstractNumId="2">
-    <w:nsid w:val="70d26e1c"/>
+    <w:nsid w:val="e9d399a2"/>
     <w:multiLevelType w:val="multilevel"/>
     <w:lvl w:ilvl="0">
       <w:numFmt w:val="bullet"/>

</xml_diff>

<commit_message>
Deploy to GitHub Pages: 874b6f21b8b6692062d700a15018351085db5632
</commit_message>
<xml_diff>
--- a/index.docx
+++ b/index.docx
@@ -25,12 +25,12 @@
       </w:pPr>
       <w:r>
         <w:rPr>
-          <w:i/>
-        </w:rPr>
-        <w:t xml:space="preserve">On profession</w:t>
-      </w:r>
-      <w:r>
-        <w:t xml:space="preserve">: Passionated with coding, performing experiments, learning and combining new technologies.</w:t>
+          <w:b/>
+        </w:rPr>
+        <w:t xml:space="preserve">Contact details</w:t>
+      </w:r>
+      <w:r>
+        <w:t xml:space="preserve">: stefanos1316@gmail.com, sgeorgiou@aueb.gr, sgeorgiou@singularlogic.eu</w:t>
       </w:r>
     </w:p>
     <w:p>
@@ -39,12 +39,12 @@
       </w:pPr>
       <w:r>
         <w:rPr>
-          <w:i/>
-        </w:rPr>
-        <w:t xml:space="preserve">On spare-time</w:t>
-      </w:r>
-      <w:r>
-        <w:t xml:space="preserve">: Enjoying sports, reading books, and going crazy for travelling and food.</w:t>
+          <w:b/>
+        </w:rPr>
+        <w:t xml:space="preserve">About me</w:t>
+      </w:r>
+      <w:r>
+        <w:t xml:space="preserve">: I am passionated with coding, performing experiments studies, learning and combining new technologies. On free time I enjoying sports, reading books, and going crazy for travelling and food.</w:t>
       </w:r>
     </w:p>
     <w:p>
@@ -436,7 +436,7 @@
         <w:t xml:space="preserve"> </w:t>
       </w:r>
       <w:r>
-        <w:t xml:space="preserve">GitHub (Travis CI, Coveralls, maven-plugins, GH-pages) Java plug-ings (Code Quality Check, maven-docker, JDBC, Reports), Python (Pandas framework, statistics, matplotlib, seaborn)</w:t>
+        <w:t xml:space="preserve">GitHub (Travis CI, Coveralls, maven-plugins, GH-pages) Java plug-ings (Code Quality Check, maven-docker, JDBC, Reports, JUnit, JNI), Python (Pandas framework, Unit test,statistics, matplotlib, seaborn)</w:t>
       </w:r>
     </w:p>
     <w:p>
@@ -760,6 +760,17 @@
       <w:r>
         <w:t xml:space="preserve">presented on 7th of June 2018 at ITMO Univesity of Saint Petersburg for PERCCOM Master students in Saint-Petersburg, Russia.</w:t>
       </w:r>
+      <w:r>
+        <w:t xml:space="preserve"> </w:t>
+      </w:r>
+      <w:hyperlink r:id="rId45">
+        <w:r>
+          <w:rPr>
+            <w:rStyle w:val="Link"/>
+          </w:rPr>
+          <w:t xml:space="preserve">Presentation</w:t>
+        </w:r>
+      </w:hyperlink>
     </w:p>
     <w:p>
       <w:pPr>
@@ -788,7 +799,7 @@
       <w:r>
         <w:t xml:space="preserve"> </w:t>
       </w:r>
-      <w:hyperlink r:id="rId45">
+      <w:hyperlink r:id="rId46">
         <w:r>
           <w:rPr>
             <w:rStyle w:val="Link"/>
@@ -797,7 +808,7 @@
         </w:r>
       </w:hyperlink>
     </w:p>
-    <w:bookmarkStart w:id="46" w:name="grands-awards-languages-and-living-abroad"/>
+    <w:bookmarkStart w:id="47" w:name="grands-awards-languages-and-living-abroad"/>
     <w:p>
       <w:pPr>
         <w:pStyle w:val="Heading2"/>
@@ -806,7 +817,7 @@
         <w:t xml:space="preserve">Grands, Awards, Languages, and Living Abroad</w:t>
       </w:r>
     </w:p>
-    <w:bookmarkEnd w:id="46"/>
+    <w:bookmarkEnd w:id="47"/>
     <w:p>
       <w:pPr>
         <w:numPr>
@@ -1025,7 +1036,7 @@
 <file path=word/numbering.xml><?xml version="1.0" encoding="utf-8"?>
 <w:numbering xmlns:w="http://schemas.openxmlformats.org/wordprocessingml/2006/main">
   <w:abstractNum w:abstractNumId="0">
-    <w:nsid w:val="5188903c"/>
+    <w:nsid w:val="deb7cf6f"/>
     <w:multiLevelType w:val="multilevel"/>
     <w:lvl w:ilvl="0">
       <w:numFmt w:val="bullet"/>
@@ -1106,7 +1117,7 @@
     </w:lvl>
   </w:abstractNum>
   <w:abstractNum w:abstractNumId="2">
-    <w:nsid w:val="e9d399a2"/>
+    <w:nsid w:val="4eb8ad85"/>
     <w:multiLevelType w:val="multilevel"/>
     <w:lvl w:ilvl="0">
       <w:numFmt w:val="bullet"/>

</xml_diff>

<commit_message>
Deploy to GitHub Pages: 47a5d6a73cbdf7a30d9ba29fac09d09139ed5da9
</commit_message>
<xml_diff>
--- a/index.docx
+++ b/index.docx
@@ -44,7 +44,7 @@
         <w:t xml:space="preserve">About me</w:t>
       </w:r>
       <w:r>
-        <w:t xml:space="preserve">: I am passionated with coding, performing experiments studies, learning and combining new technologies. On free time I enjoying sports, reading books, and going crazy for travelling and food.</w:t>
+        <w:t xml:space="preserve">: I am passionated with coding, performing experimental studies, learning and combining new technologies. On free time I enjoying sports, reading books, and going crazy for travelling and food.</w:t>
       </w:r>
     </w:p>
     <w:p>
@@ -1036,7 +1036,7 @@
 <file path=word/numbering.xml><?xml version="1.0" encoding="utf-8"?>
 <w:numbering xmlns:w="http://schemas.openxmlformats.org/wordprocessingml/2006/main">
   <w:abstractNum w:abstractNumId="0">
-    <w:nsid w:val="deb7cf6f"/>
+    <w:nsid w:val="faaa8fd2"/>
     <w:multiLevelType w:val="multilevel"/>
     <w:lvl w:ilvl="0">
       <w:numFmt w:val="bullet"/>
@@ -1117,7 +1117,7 @@
     </w:lvl>
   </w:abstractNum>
   <w:abstractNum w:abstractNumId="2">
-    <w:nsid w:val="4eb8ad85"/>
+    <w:nsid w:val="ede5c891"/>
     <w:multiLevelType w:val="multilevel"/>
     <w:lvl w:ilvl="0">
       <w:numFmt w:val="bullet"/>

</xml_diff>

<commit_message>
Deploy to GitHub Pages: 632608a5045bb1060c3cb12b083f325128f97c07
</commit_message>
<xml_diff>
--- a/index.docx
+++ b/index.docx
@@ -44,7 +44,7 @@
         <w:t xml:space="preserve">About me</w:t>
       </w:r>
       <w:r>
-        <w:t xml:space="preserve">: I am passionated with coding, performing experimental studies, learning and combining new technologies. On free time I enjoying sports, reading books, and going crazy for travelling and food.</w:t>
+        <w:t xml:space="preserve">: I am passionated with coding, performing experimental studies, learning and combining new technologies. On free time I enjoy sporting, reading books, and going crazy for travelling and food.</w:t>
       </w:r>
     </w:p>
     <w:p>
@@ -1036,7 +1036,7 @@
 <file path=word/numbering.xml><?xml version="1.0" encoding="utf-8"?>
 <w:numbering xmlns:w="http://schemas.openxmlformats.org/wordprocessingml/2006/main">
   <w:abstractNum w:abstractNumId="0">
-    <w:nsid w:val="faaa8fd2"/>
+    <w:nsid w:val="e80912bb"/>
     <w:multiLevelType w:val="multilevel"/>
     <w:lvl w:ilvl="0">
       <w:numFmt w:val="bullet"/>
@@ -1117,7 +1117,7 @@
     </w:lvl>
   </w:abstractNum>
   <w:abstractNum w:abstractNumId="2">
-    <w:nsid w:val="ede5c891"/>
+    <w:nsid w:val="83cf8245"/>
     <w:multiLevelType w:val="multilevel"/>
     <w:lvl w:ilvl="0">
       <w:numFmt w:val="bullet"/>

</xml_diff>

<commit_message>
Deploy to GitHub Pages: 0f8e1e261ffd726290bf38bbda20c7cfcae7385b
</commit_message>
<xml_diff>
--- a/index.docx
+++ b/index.docx
@@ -944,7 +944,7 @@
         </w:numPr>
       </w:pPr>
       <w:r>
-        <w:t xml:space="preserve">Ate baguettes and drunk wine in Lorraine, France (Winter Semester of 2013)</w:t>
+        <w:t xml:space="preserve">Ate baguettes and drunk wine in Lorraine, France (Fall Semester of 2013)</w:t>
       </w:r>
     </w:p>
     <w:p>
@@ -956,7 +956,7 @@
         </w:numPr>
       </w:pPr>
       <w:r>
-        <w:t xml:space="preserve">Took many sauna sessions in Lappeenranta, Finland (Summer Semester of 2014)</w:t>
+        <w:t xml:space="preserve">Took many sauna sessions in Lappeenranta, Finland (Spring Semester of 2014)</w:t>
       </w:r>
     </w:p>
     <w:p>
@@ -968,7 +968,7 @@
         </w:numPr>
       </w:pPr>
       <w:r>
-        <w:t xml:space="preserve">Fished beers from ice-cold lakes in Lulea, Sweden (Winter Semseter of 2014)</w:t>
+        <w:t xml:space="preserve">Fished beers from ice-cold lakes in Lulea, Sweden (Fall Semseter of 2014)</w:t>
       </w:r>
     </w:p>
     <w:p>
@@ -980,7 +980,7 @@
         </w:numPr>
       </w:pPr>
       <w:r>
-        <w:t xml:space="preserve">Drunk vodka and ate borsh in Saint-Petersburg, Russia (Summer Semester of 2015)</w:t>
+        <w:t xml:space="preserve">Drunk vodka and ate borsh in Saint-Petersburg, Russia (Spring Semester of 2015)</w:t>
       </w:r>
     </w:p>
     <w:p>
@@ -992,7 +992,7 @@
         </w:numPr>
       </w:pPr>
       <w:r>
-        <w:t xml:space="preserve">Teaching in Athens and visiting islands in Greece (Winter Semester of 2016 till now)</w:t>
+        <w:t xml:space="preserve">Teaching in Athens and visiting islands in Greece (Fall Semester of 2016 till now)</w:t>
       </w:r>
     </w:p>
     <w:p>
@@ -1036,7 +1036,7 @@
 <file path=word/numbering.xml><?xml version="1.0" encoding="utf-8"?>
 <w:numbering xmlns:w="http://schemas.openxmlformats.org/wordprocessingml/2006/main">
   <w:abstractNum w:abstractNumId="0">
-    <w:nsid w:val="e80912bb"/>
+    <w:nsid w:val="716aebd8"/>
     <w:multiLevelType w:val="multilevel"/>
     <w:lvl w:ilvl="0">
       <w:numFmt w:val="bullet"/>
@@ -1117,7 +1117,7 @@
     </w:lvl>
   </w:abstractNum>
   <w:abstractNum w:abstractNumId="2">
-    <w:nsid w:val="83cf8245"/>
+    <w:nsid w:val="e09cabd1"/>
     <w:multiLevelType w:val="multilevel"/>
     <w:lvl w:ilvl="0">
       <w:numFmt w:val="bullet"/>

</xml_diff>

<commit_message>
Deploy to GitHub Pages: d3912cb074dc8a29927cd7f981839cef8ed80b5e
</commit_message>
<xml_diff>
--- a/index.docx
+++ b/index.docx
@@ -723,7 +723,7 @@
         </w:numPr>
       </w:pPr>
       <w:r>
-        <w:t xml:space="preserve">Stefanos Georgiou, Stamatia Rizou, and Diomidis Spinellis. Software Development Life Cycle for Energy-Efficiency: Techniques and Tools. In ACM Computing Surveys [Submitted for review on May of 2017]</w:t>
+        <w:t xml:space="preserve">Stefanos Georgiou, Stamatia Rizou, and Diomidis Spinellis. Software Development Life Cycle for Energy-Efficiency: Techniques and Tools. In ACM Computing Surveys [Going through major revision Sept. 2018]</w:t>
       </w:r>
     </w:p>
     <w:bookmarkStart w:id="44" w:name="invited-talks"/>
@@ -1036,7 +1036,7 @@
 <file path=word/numbering.xml><?xml version="1.0" encoding="utf-8"?>
 <w:numbering xmlns:w="http://schemas.openxmlformats.org/wordprocessingml/2006/main">
   <w:abstractNum w:abstractNumId="0">
-    <w:nsid w:val="716aebd8"/>
+    <w:nsid w:val="b90ddc63"/>
     <w:multiLevelType w:val="multilevel"/>
     <w:lvl w:ilvl="0">
       <w:numFmt w:val="bullet"/>
@@ -1117,7 +1117,7 @@
     </w:lvl>
   </w:abstractNum>
   <w:abstractNum w:abstractNumId="2">
-    <w:nsid w:val="e09cabd1"/>
+    <w:nsid w:val="9f3d245e"/>
     <w:multiLevelType w:val="multilevel"/>
     <w:lvl w:ilvl="0">
       <w:numFmt w:val="bullet"/>

</xml_diff>

<commit_message>
Deploy to GitHub Pages: e688aa5150c9ba6aed9006dccaba816c13a3eb7f
</commit_message>
<xml_diff>
--- a/index.docx
+++ b/index.docx
@@ -808,16 +808,66 @@
         </w:r>
       </w:hyperlink>
     </w:p>
-    <w:bookmarkStart w:id="47" w:name="grands-awards-languages-and-living-abroad"/>
+    <w:bookmarkStart w:id="47" w:name="open-source-software-contribution"/>
     <w:p>
       <w:pPr>
         <w:pStyle w:val="Heading2"/>
       </w:pPr>
       <w:r>
+        <w:t xml:space="preserve">Open Source Software Contribution</w:t>
+      </w:r>
+    </w:p>
+    <w:bookmarkEnd w:id="47"/>
+    <w:p>
+      <w:pPr>
+        <w:pStyle w:val="Compact"/>
+      </w:pPr>
+    </w:p>
+    <w:p>
+      <w:pPr>
+        <w:pStyle w:val="Compact"/>
+      </w:pPr>
+      <w:r>
+        <w:t xml:space="preserve">GitHub Calendar</w:t>
+      </w:r>
+    </w:p>
+    <w:p>
+      <w:pPr>
+        <w:pStyle w:val="Compact"/>
+      </w:pPr>
+    </w:p>
+    <w:p>
+      <w:pPr>
+        <w:pStyle w:val="Compact"/>
+      </w:pPr>
+    </w:p>
+    <w:p>
+      <w:pPr>
+        <w:pStyle w:val="Compact"/>
+      </w:pPr>
+      <w:r>
+        <w:t xml:space="preserve">Crunching</w:t>
+      </w:r>
+      <w:r>
+        <w:t xml:space="preserve"> </w:t>
+      </w:r>
+      <w:r>
+        <w:t xml:space="preserve">@IonicaBizau</w:t>
+      </w:r>
+      <w:r>
+        <w:t xml:space="preserve">'s contributions just for you.</w:t>
+      </w:r>
+    </w:p>
+    <w:bookmarkStart w:id="48" w:name="grands-awards-languages-and-living-abroad"/>
+    <w:p>
+      <w:pPr>
+        <w:pStyle w:val="Heading2"/>
+      </w:pPr>
+      <w:r>
         <w:t xml:space="preserve">Grands, Awards, Languages, and Living Abroad</w:t>
       </w:r>
     </w:p>
-    <w:bookmarkEnd w:id="47"/>
+    <w:bookmarkEnd w:id="48"/>
     <w:p>
       <w:pPr>
         <w:numPr>
@@ -1036,7 +1086,7 @@
 <file path=word/numbering.xml><?xml version="1.0" encoding="utf-8"?>
 <w:numbering xmlns:w="http://schemas.openxmlformats.org/wordprocessingml/2006/main">
   <w:abstractNum w:abstractNumId="0">
-    <w:nsid w:val="b90ddc63"/>
+    <w:nsid w:val="9fad03f5"/>
     <w:multiLevelType w:val="multilevel"/>
     <w:lvl w:ilvl="0">
       <w:numFmt w:val="bullet"/>
@@ -1117,7 +1167,7 @@
     </w:lvl>
   </w:abstractNum>
   <w:abstractNum w:abstractNumId="2">
-    <w:nsid w:val="9f3d245e"/>
+    <w:nsid w:val="c021836f"/>
     <w:multiLevelType w:val="multilevel"/>
     <w:lvl w:ilvl="0">
       <w:numFmt w:val="bullet"/>

</xml_diff>

<commit_message>
Deploy to GitHub Pages: 29d6a82c16a78eff0dbb2f27b140f93a5aeadd32
</commit_message>
<xml_diff>
--- a/index.docx
+++ b/index.docx
@@ -1086,7 +1086,7 @@
 <file path=word/numbering.xml><?xml version="1.0" encoding="utf-8"?>
 <w:numbering xmlns:w="http://schemas.openxmlformats.org/wordprocessingml/2006/main">
   <w:abstractNum w:abstractNumId="0">
-    <w:nsid w:val="9fad03f5"/>
+    <w:nsid w:val="3711a771"/>
     <w:multiLevelType w:val="multilevel"/>
     <w:lvl w:ilvl="0">
       <w:numFmt w:val="bullet"/>
@@ -1167,7 +1167,7 @@
     </w:lvl>
   </w:abstractNum>
   <w:abstractNum w:abstractNumId="2">
-    <w:nsid w:val="c021836f"/>
+    <w:nsid w:val="90f5edff"/>
     <w:multiLevelType w:val="multilevel"/>
     <w:lvl w:ilvl="0">
       <w:numFmt w:val="bullet"/>

</xml_diff>

<commit_message>
Deploy to GitHub Pages: e404711a783ddb90d908e1086742a482d086823d
</commit_message>
<xml_diff>
--- a/index.docx
+++ b/index.docx
@@ -1086,7 +1086,7 @@
 <file path=word/numbering.xml><?xml version="1.0" encoding="utf-8"?>
 <w:numbering xmlns:w="http://schemas.openxmlformats.org/wordprocessingml/2006/main">
   <w:abstractNum w:abstractNumId="0">
-    <w:nsid w:val="3711a771"/>
+    <w:nsid w:val="71e9e050"/>
     <w:multiLevelType w:val="multilevel"/>
     <w:lvl w:ilvl="0">
       <w:numFmt w:val="bullet"/>
@@ -1167,7 +1167,7 @@
     </w:lvl>
   </w:abstractNum>
   <w:abstractNum w:abstractNumId="2">
-    <w:nsid w:val="90f5edff"/>
+    <w:nsid w:val="4f455391"/>
     <w:multiLevelType w:val="multilevel"/>
     <w:lvl w:ilvl="0">
       <w:numFmt w:val="bullet"/>

</xml_diff>

<commit_message>
Deploy to GitHub Pages: e730240ca441ba7c21e8a82427a1f6acc3fe56c3
</commit_message>
<xml_diff>
--- a/index.docx
+++ b/index.docx
@@ -1086,7 +1086,7 @@
 <file path=word/numbering.xml><?xml version="1.0" encoding="utf-8"?>
 <w:numbering xmlns:w="http://schemas.openxmlformats.org/wordprocessingml/2006/main">
   <w:abstractNum w:abstractNumId="0">
-    <w:nsid w:val="71e9e050"/>
+    <w:nsid w:val="b741d995"/>
     <w:multiLevelType w:val="multilevel"/>
     <w:lvl w:ilvl="0">
       <w:numFmt w:val="bullet"/>
@@ -1167,7 +1167,7 @@
     </w:lvl>
   </w:abstractNum>
   <w:abstractNum w:abstractNumId="2">
-    <w:nsid w:val="4f455391"/>
+    <w:nsid w:val="4c79d289"/>
     <w:multiLevelType w:val="multilevel"/>
     <w:lvl w:ilvl="0">
       <w:numFmt w:val="bullet"/>

</xml_diff>

<commit_message>
Deploy to GitHub Pages: 9c28dd22171c23fdf1061ba8377bb56faf4902d7
</commit_message>
<xml_diff>
--- a/index.docx
+++ b/index.docx
@@ -1086,7 +1086,7 @@
 <file path=word/numbering.xml><?xml version="1.0" encoding="utf-8"?>
 <w:numbering xmlns:w="http://schemas.openxmlformats.org/wordprocessingml/2006/main">
   <w:abstractNum w:abstractNumId="0">
-    <w:nsid w:val="b741d995"/>
+    <w:nsid w:val="78ea8194"/>
     <w:multiLevelType w:val="multilevel"/>
     <w:lvl w:ilvl="0">
       <w:numFmt w:val="bullet"/>
@@ -1167,7 +1167,7 @@
     </w:lvl>
   </w:abstractNum>
   <w:abstractNum w:abstractNumId="2">
-    <w:nsid w:val="4c79d289"/>
+    <w:nsid w:val="3fcb4662"/>
     <w:multiLevelType w:val="multilevel"/>
     <w:lvl w:ilvl="0">
       <w:numFmt w:val="bullet"/>

</xml_diff>

<commit_message>
Deploy to GitHub Pages: 91a3d323e3a00f2fef560bef9552a9ed9a500613
</commit_message>
<xml_diff>
--- a/index.docx
+++ b/index.docx
@@ -1086,7 +1086,7 @@
 <file path=word/numbering.xml><?xml version="1.0" encoding="utf-8"?>
 <w:numbering xmlns:w="http://schemas.openxmlformats.org/wordprocessingml/2006/main">
   <w:abstractNum w:abstractNumId="0">
-    <w:nsid w:val="78ea8194"/>
+    <w:nsid w:val="864658c2"/>
     <w:multiLevelType w:val="multilevel"/>
     <w:lvl w:ilvl="0">
       <w:numFmt w:val="bullet"/>
@@ -1167,7 +1167,7 @@
     </w:lvl>
   </w:abstractNum>
   <w:abstractNum w:abstractNumId="2">
-    <w:nsid w:val="3fcb4662"/>
+    <w:nsid w:val="4eef8a16"/>
     <w:multiLevelType w:val="multilevel"/>
     <w:lvl w:ilvl="0">
       <w:numFmt w:val="bullet"/>

</xml_diff>

<commit_message>
Deploy to GitHub Pages: 192ebb51c657a26a1f02e4ff8dd76362dc055ef8
</commit_message>
<xml_diff>
--- a/index.docx
+++ b/index.docx
@@ -1086,7 +1086,7 @@
 <file path=word/numbering.xml><?xml version="1.0" encoding="utf-8"?>
 <w:numbering xmlns:w="http://schemas.openxmlformats.org/wordprocessingml/2006/main">
   <w:abstractNum w:abstractNumId="0">
-    <w:nsid w:val="864658c2"/>
+    <w:nsid w:val="c4e1b311"/>
     <w:multiLevelType w:val="multilevel"/>
     <w:lvl w:ilvl="0">
       <w:numFmt w:val="bullet"/>
@@ -1167,7 +1167,7 @@
     </w:lvl>
   </w:abstractNum>
   <w:abstractNum w:abstractNumId="2">
-    <w:nsid w:val="4eef8a16"/>
+    <w:nsid w:val="3e67589d"/>
     <w:multiLevelType w:val="multilevel"/>
     <w:lvl w:ilvl="0">
       <w:numFmt w:val="bullet"/>

</xml_diff>

<commit_message>
Deploy to GitHub Pages: 14d7832d28db8db38e23b82cdb9d5b6a2476c463
</commit_message>
<xml_diff>
--- a/index.docx
+++ b/index.docx
@@ -1086,7 +1086,7 @@
 <file path=word/numbering.xml><?xml version="1.0" encoding="utf-8"?>
 <w:numbering xmlns:w="http://schemas.openxmlformats.org/wordprocessingml/2006/main">
   <w:abstractNum w:abstractNumId="0">
-    <w:nsid w:val="c4e1b311"/>
+    <w:nsid w:val="dcaa57de"/>
     <w:multiLevelType w:val="multilevel"/>
     <w:lvl w:ilvl="0">
       <w:numFmt w:val="bullet"/>
@@ -1167,7 +1167,7 @@
     </w:lvl>
   </w:abstractNum>
   <w:abstractNum w:abstractNumId="2">
-    <w:nsid w:val="3e67589d"/>
+    <w:nsid w:val="61aece1b"/>
     <w:multiLevelType w:val="multilevel"/>
     <w:lvl w:ilvl="0">
       <w:numFmt w:val="bullet"/>

</xml_diff>

<commit_message>
Deploy to GitHub Pages: c34d7a66e86e1ab750d52da2c6cea0201aac2860
</commit_message>
<xml_diff>
--- a/index.docx
+++ b/index.docx
@@ -1086,7 +1086,7 @@
 <file path=word/numbering.xml><?xml version="1.0" encoding="utf-8"?>
 <w:numbering xmlns:w="http://schemas.openxmlformats.org/wordprocessingml/2006/main">
   <w:abstractNum w:abstractNumId="0">
-    <w:nsid w:val="dcaa57de"/>
+    <w:nsid w:val="60746804"/>
     <w:multiLevelType w:val="multilevel"/>
     <w:lvl w:ilvl="0">
       <w:numFmt w:val="bullet"/>
@@ -1167,7 +1167,7 @@
     </w:lvl>
   </w:abstractNum>
   <w:abstractNum w:abstractNumId="2">
-    <w:nsid w:val="61aece1b"/>
+    <w:nsid w:val="215fe19b"/>
     <w:multiLevelType w:val="multilevel"/>
     <w:lvl w:ilvl="0">
       <w:numFmt w:val="bullet"/>

</xml_diff>

<commit_message>
Deploy to GitHub Pages: 93a4150e5eb594455fb0a493d4152ed7fde32f8f
</commit_message>
<xml_diff>
--- a/index.docx
+++ b/index.docx
@@ -1086,7 +1086,7 @@
 <file path=word/numbering.xml><?xml version="1.0" encoding="utf-8"?>
 <w:numbering xmlns:w="http://schemas.openxmlformats.org/wordprocessingml/2006/main">
   <w:abstractNum w:abstractNumId="0">
-    <w:nsid w:val="60746804"/>
+    <w:nsid w:val="db83e74c"/>
     <w:multiLevelType w:val="multilevel"/>
     <w:lvl w:ilvl="0">
       <w:numFmt w:val="bullet"/>
@@ -1167,7 +1167,7 @@
     </w:lvl>
   </w:abstractNum>
   <w:abstractNum w:abstractNumId="2">
-    <w:nsid w:val="215fe19b"/>
+    <w:nsid w:val="9109f320"/>
     <w:multiLevelType w:val="multilevel"/>
     <w:lvl w:ilvl="0">
       <w:numFmt w:val="bullet"/>

</xml_diff>

<commit_message>
Deploy to GitHub Pages: a298c74e2ef7872eabe0e7f0b029caee02546799
</commit_message>
<xml_diff>
--- a/index.docx
+++ b/index.docx
@@ -1086,7 +1086,7 @@
 <file path=word/numbering.xml><?xml version="1.0" encoding="utf-8"?>
 <w:numbering xmlns:w="http://schemas.openxmlformats.org/wordprocessingml/2006/main">
   <w:abstractNum w:abstractNumId="0">
-    <w:nsid w:val="db83e74c"/>
+    <w:nsid w:val="9b994775"/>
     <w:multiLevelType w:val="multilevel"/>
     <w:lvl w:ilvl="0">
       <w:numFmt w:val="bullet"/>
@@ -1167,7 +1167,7 @@
     </w:lvl>
   </w:abstractNum>
   <w:abstractNum w:abstractNumId="2">
-    <w:nsid w:val="9109f320"/>
+    <w:nsid w:val="107e9967"/>
     <w:multiLevelType w:val="multilevel"/>
     <w:lvl w:ilvl="0">
       <w:numFmt w:val="bullet"/>

</xml_diff>

<commit_message>
Deploy to GitHub Pages: effe84f2c00fcfada237d171fa6373931b3c68cc
</commit_message>
<xml_diff>
--- a/index.docx
+++ b/index.docx
@@ -808,66 +808,56 @@
         </w:r>
       </w:hyperlink>
     </w:p>
-    <w:bookmarkStart w:id="47" w:name="open-source-software-contribution"/>
+    <w:p>
+      <w:pPr>
+        <w:pStyle w:val="Compact"/>
+      </w:pPr>
+    </w:p>
+    <w:p>
+      <w:pPr>
+        <w:pStyle w:val="Compact"/>
+      </w:pPr>
+      <w:r>
+        <w:t xml:space="preserve">GitHub Calendar</w:t>
+      </w:r>
+    </w:p>
+    <w:p>
+      <w:pPr>
+        <w:pStyle w:val="Compact"/>
+      </w:pPr>
+    </w:p>
+    <w:p>
+      <w:pPr>
+        <w:pStyle w:val="Compact"/>
+      </w:pPr>
+    </w:p>
+    <w:p>
+      <w:pPr>
+        <w:pStyle w:val="Compact"/>
+      </w:pPr>
+      <w:r>
+        <w:t xml:space="preserve">Crunching</w:t>
+      </w:r>
+      <w:r>
+        <w:t xml:space="preserve"> </w:t>
+      </w:r>
+      <w:r>
+        <w:t xml:space="preserve">@IonicaBizau</w:t>
+      </w:r>
+      <w:r>
+        <w:t xml:space="preserve">'s contributions just for you.</w:t>
+      </w:r>
+    </w:p>
+    <w:bookmarkStart w:id="47" w:name="grands-awards-languages-and-living-abroad"/>
     <w:p>
       <w:pPr>
         <w:pStyle w:val="Heading2"/>
       </w:pPr>
       <w:r>
-        <w:t xml:space="preserve">Open Source Software Contribution</w:t>
+        <w:t xml:space="preserve">Grands, Awards, Languages, and Living Abroad</w:t>
       </w:r>
     </w:p>
     <w:bookmarkEnd w:id="47"/>
-    <w:p>
-      <w:pPr>
-        <w:pStyle w:val="Compact"/>
-      </w:pPr>
-    </w:p>
-    <w:p>
-      <w:pPr>
-        <w:pStyle w:val="Compact"/>
-      </w:pPr>
-      <w:r>
-        <w:t xml:space="preserve">GitHub Calendar</w:t>
-      </w:r>
-    </w:p>
-    <w:p>
-      <w:pPr>
-        <w:pStyle w:val="Compact"/>
-      </w:pPr>
-    </w:p>
-    <w:p>
-      <w:pPr>
-        <w:pStyle w:val="Compact"/>
-      </w:pPr>
-    </w:p>
-    <w:p>
-      <w:pPr>
-        <w:pStyle w:val="Compact"/>
-      </w:pPr>
-      <w:r>
-        <w:t xml:space="preserve">Crunching</w:t>
-      </w:r>
-      <w:r>
-        <w:t xml:space="preserve"> </w:t>
-      </w:r>
-      <w:r>
-        <w:t xml:space="preserve">@IonicaBizau</w:t>
-      </w:r>
-      <w:r>
-        <w:t xml:space="preserve">'s contributions just for you.</w:t>
-      </w:r>
-    </w:p>
-    <w:bookmarkStart w:id="48" w:name="grands-awards-languages-and-living-abroad"/>
-    <w:p>
-      <w:pPr>
-        <w:pStyle w:val="Heading2"/>
-      </w:pPr>
-      <w:r>
-        <w:t xml:space="preserve">Grands, Awards, Languages, and Living Abroad</w:t>
-      </w:r>
-    </w:p>
-    <w:bookmarkEnd w:id="48"/>
     <w:p>
       <w:pPr>
         <w:numPr>
@@ -1086,7 +1076,7 @@
 <file path=word/numbering.xml><?xml version="1.0" encoding="utf-8"?>
 <w:numbering xmlns:w="http://schemas.openxmlformats.org/wordprocessingml/2006/main">
   <w:abstractNum w:abstractNumId="0">
-    <w:nsid w:val="9b994775"/>
+    <w:nsid w:val="1aff5ee8"/>
     <w:multiLevelType w:val="multilevel"/>
     <w:lvl w:ilvl="0">
       <w:numFmt w:val="bullet"/>
@@ -1167,7 +1157,7 @@
     </w:lvl>
   </w:abstractNum>
   <w:abstractNum w:abstractNumId="2">
-    <w:nsid w:val="107e9967"/>
+    <w:nsid w:val="47c5097d"/>
     <w:multiLevelType w:val="multilevel"/>
     <w:lvl w:ilvl="0">
       <w:numFmt w:val="bullet"/>

</xml_diff>

<commit_message>
Deploy to GitHub Pages: 093c5e90def740f1bbd2a2a3694fda580d1fdbf6
</commit_message>
<xml_diff>
--- a/index.docx
+++ b/index.docx
@@ -1076,7 +1076,7 @@
 <file path=word/numbering.xml><?xml version="1.0" encoding="utf-8"?>
 <w:numbering xmlns:w="http://schemas.openxmlformats.org/wordprocessingml/2006/main">
   <w:abstractNum w:abstractNumId="0">
-    <w:nsid w:val="1aff5ee8"/>
+    <w:nsid w:val="3f778441"/>
     <w:multiLevelType w:val="multilevel"/>
     <w:lvl w:ilvl="0">
       <w:numFmt w:val="bullet"/>
@@ -1157,7 +1157,7 @@
     </w:lvl>
   </w:abstractNum>
   <w:abstractNum w:abstractNumId="2">
-    <w:nsid w:val="47c5097d"/>
+    <w:nsid w:val="589c4b0c"/>
     <w:multiLevelType w:val="multilevel"/>
     <w:lvl w:ilvl="0">
       <w:numFmt w:val="bullet"/>

</xml_diff>

<commit_message>
Deploy to GitHub Pages: 978e33b11f3c65ae6d9d61a9a513bb3201c4541e
</commit_message>
<xml_diff>
--- a/index.docx
+++ b/index.docx
@@ -1076,7 +1076,7 @@
 <file path=word/numbering.xml><?xml version="1.0" encoding="utf-8"?>
 <w:numbering xmlns:w="http://schemas.openxmlformats.org/wordprocessingml/2006/main">
   <w:abstractNum w:abstractNumId="0">
-    <w:nsid w:val="3f778441"/>
+    <w:nsid w:val="bc8fb5e3"/>
     <w:multiLevelType w:val="multilevel"/>
     <w:lvl w:ilvl="0">
       <w:numFmt w:val="bullet"/>
@@ -1157,7 +1157,7 @@
     </w:lvl>
   </w:abstractNum>
   <w:abstractNum w:abstractNumId="2">
-    <w:nsid w:val="589c4b0c"/>
+    <w:nsid w:val="317ffde9"/>
     <w:multiLevelType w:val="multilevel"/>
     <w:lvl w:ilvl="0">
       <w:numFmt w:val="bullet"/>

</xml_diff>

<commit_message>
Deploy to GitHub Pages: cd95f7aec5a8d4373d74213a357d25545fd5ac0d
</commit_message>
<xml_diff>
--- a/index.docx
+++ b/index.docx
@@ -1076,7 +1076,7 @@
 <file path=word/numbering.xml><?xml version="1.0" encoding="utf-8"?>
 <w:numbering xmlns:w="http://schemas.openxmlformats.org/wordprocessingml/2006/main">
   <w:abstractNum w:abstractNumId="0">
-    <w:nsid w:val="bc8fb5e3"/>
+    <w:nsid w:val="206a550c"/>
     <w:multiLevelType w:val="multilevel"/>
     <w:lvl w:ilvl="0">
       <w:numFmt w:val="bullet"/>
@@ -1157,7 +1157,7 @@
     </w:lvl>
   </w:abstractNum>
   <w:abstractNum w:abstractNumId="2">
-    <w:nsid w:val="317ffde9"/>
+    <w:nsid w:val="65fcafe5"/>
     <w:multiLevelType w:val="multilevel"/>
     <w:lvl w:ilvl="0">
       <w:numFmt w:val="bullet"/>

</xml_diff>

<commit_message>
Deploy to GitHub Pages: 4d05e08f26870781a412ff4fb280a452fb6dd643
</commit_message>
<xml_diff>
--- a/index.docx
+++ b/index.docx
@@ -1076,7 +1076,7 @@
 <file path=word/numbering.xml><?xml version="1.0" encoding="utf-8"?>
 <w:numbering xmlns:w="http://schemas.openxmlformats.org/wordprocessingml/2006/main">
   <w:abstractNum w:abstractNumId="0">
-    <w:nsid w:val="206a550c"/>
+    <w:nsid w:val="68333e5c"/>
     <w:multiLevelType w:val="multilevel"/>
     <w:lvl w:ilvl="0">
       <w:numFmt w:val="bullet"/>
@@ -1157,7 +1157,7 @@
     </w:lvl>
   </w:abstractNum>
   <w:abstractNum w:abstractNumId="2">
-    <w:nsid w:val="65fcafe5"/>
+    <w:nsid w:val="38a78a41"/>
     <w:multiLevelType w:val="multilevel"/>
     <w:lvl w:ilvl="0">
       <w:numFmt w:val="bullet"/>

</xml_diff>

<commit_message>
Deploy to GitHub Pages: 10e09d5cf8aaff840e13fb1621f7c4e0ae709e05
</commit_message>
<xml_diff>
--- a/index.docx
+++ b/index.docx
@@ -1076,7 +1076,7 @@
 <file path=word/numbering.xml><?xml version="1.0" encoding="utf-8"?>
 <w:numbering xmlns:w="http://schemas.openxmlformats.org/wordprocessingml/2006/main">
   <w:abstractNum w:abstractNumId="0">
-    <w:nsid w:val="68333e5c"/>
+    <w:nsid w:val="d025c6fb"/>
     <w:multiLevelType w:val="multilevel"/>
     <w:lvl w:ilvl="0">
       <w:numFmt w:val="bullet"/>
@@ -1157,7 +1157,7 @@
     </w:lvl>
   </w:abstractNum>
   <w:abstractNum w:abstractNumId="2">
-    <w:nsid w:val="38a78a41"/>
+    <w:nsid w:val="d3f93f91"/>
     <w:multiLevelType w:val="multilevel"/>
     <w:lvl w:ilvl="0">
       <w:numFmt w:val="bullet"/>

</xml_diff>

<commit_message>
Deploy to GitHub Pages: 90a5af43fbf90b72825f06cc20954fc5350edb99
</commit_message>
<xml_diff>
--- a/index.docx
+++ b/index.docx
@@ -631,13 +631,24 @@
           <w:rPr>
             <w:rStyle w:val="Link"/>
           </w:rPr>
+          <w:t xml:space="preserve">BibTex</w:t>
+        </w:r>
+      </w:hyperlink>
+      <w:r>
+        <w:t xml:space="preserve">] [</w:t>
+      </w:r>
+      <w:hyperlink r:id="rId41">
+        <w:r>
+          <w:rPr>
+            <w:rStyle w:val="Link"/>
+          </w:rPr>
           <w:t xml:space="preserve">Presentation</w:t>
         </w:r>
       </w:hyperlink>
       <w:r>
         <w:t xml:space="preserve">] [</w:t>
       </w:r>
-      <w:hyperlink r:id="rId41">
+      <w:hyperlink r:id="rId42">
         <w:r>
           <w:rPr>
             <w:rStyle w:val="Link"/>
@@ -669,29 +680,40 @@
       <w:r>
         <w:t xml:space="preserve">[</w:t>
       </w:r>
+      <w:hyperlink r:id="rId43">
+        <w:r>
+          <w:rPr>
+            <w:rStyle w:val="Link"/>
+          </w:rPr>
+          <w:t xml:space="preserve">Paper</w:t>
+        </w:r>
+      </w:hyperlink>
+      <w:r>
+        <w:t xml:space="preserve">] [</w:t>
+      </w:r>
+      <w:hyperlink r:id="rId44">
+        <w:r>
+          <w:rPr>
+            <w:rStyle w:val="Link"/>
+          </w:rPr>
+          <w:t xml:space="preserve">BibTex</w:t>
+        </w:r>
+      </w:hyperlink>
+      <w:r>
+        <w:t xml:space="preserve">] [</w:t>
+      </w:r>
+      <w:hyperlink r:id="rId45">
+        <w:r>
+          <w:rPr>
+            <w:rStyle w:val="Link"/>
+          </w:rPr>
+          <w:t xml:space="preserve">Presentation</w:t>
+        </w:r>
+      </w:hyperlink>
+      <w:r>
+        <w:t xml:space="preserve">] [[</w:t>
+      </w:r>
       <w:hyperlink r:id="rId42">
-        <w:r>
-          <w:rPr>
-            <w:rStyle w:val="Link"/>
-          </w:rPr>
-          <w:t xml:space="preserve">Paper</w:t>
-        </w:r>
-      </w:hyperlink>
-      <w:r>
-        <w:t xml:space="preserve">] [</w:t>
-      </w:r>
-      <w:hyperlink r:id="rId43">
-        <w:r>
-          <w:rPr>
-            <w:rStyle w:val="Link"/>
-          </w:rPr>
-          <w:t xml:space="preserve">Presentation</w:t>
-        </w:r>
-      </w:hyperlink>
-      <w:r>
-        <w:t xml:space="preserve">] [</w:t>
-      </w:r>
-      <w:hyperlink r:id="rId41">
         <w:r>
           <w:rPr>
             <w:rStyle w:val="Link"/>
@@ -726,7 +748,7 @@
         <w:t xml:space="preserve">Stefanos Georgiou, Stamatia Rizou, and Diomidis Spinellis. Software Development Life Cycle for Energy-Efficiency: Techniques and Tools. In ACM Computing Surveys [Going through major revision Sept. 2018]</w:t>
       </w:r>
     </w:p>
-    <w:bookmarkStart w:id="44" w:name="invited-talks"/>
+    <w:bookmarkStart w:id="46" w:name="invited-talks"/>
     <w:p>
       <w:pPr>
         <w:pStyle w:val="Heading2"/>
@@ -735,7 +757,7 @@
         <w:t xml:space="preserve">Invited Talks</w:t>
       </w:r>
     </w:p>
-    <w:bookmarkEnd w:id="44"/>
+    <w:bookmarkEnd w:id="46"/>
     <w:p>
       <w:pPr>
         <w:pStyle w:val="DefinitionTerm"/>
@@ -763,7 +785,7 @@
       <w:r>
         <w:t xml:space="preserve"> </w:t>
       </w:r>
-      <w:hyperlink r:id="rId45">
+      <w:hyperlink r:id="rId47">
         <w:r>
           <w:rPr>
             <w:rStyle w:val="Link"/>
@@ -799,7 +821,7 @@
       <w:r>
         <w:t xml:space="preserve"> </w:t>
       </w:r>
-      <w:hyperlink r:id="rId46">
+      <w:hyperlink r:id="rId48">
         <w:r>
           <w:rPr>
             <w:rStyle w:val="Link"/>
@@ -848,7 +870,7 @@
         <w:t xml:space="preserve">'s contributions just for you.</w:t>
       </w:r>
     </w:p>
-    <w:bookmarkStart w:id="47" w:name="grands-awards-languages-and-living-abroad"/>
+    <w:bookmarkStart w:id="49" w:name="grands-awards-languages-and-living-abroad"/>
     <w:p>
       <w:pPr>
         <w:pStyle w:val="Heading2"/>
@@ -857,7 +879,7 @@
         <w:t xml:space="preserve">Grands, Awards, Languages, and Living Abroad</w:t>
       </w:r>
     </w:p>
-    <w:bookmarkEnd w:id="47"/>
+    <w:bookmarkEnd w:id="49"/>
     <w:p>
       <w:pPr>
         <w:numPr>
@@ -1076,7 +1098,7 @@
 <file path=word/numbering.xml><?xml version="1.0" encoding="utf-8"?>
 <w:numbering xmlns:w="http://schemas.openxmlformats.org/wordprocessingml/2006/main">
   <w:abstractNum w:abstractNumId="0">
-    <w:nsid w:val="d025c6fb"/>
+    <w:nsid w:val="3c15ae0f"/>
     <w:multiLevelType w:val="multilevel"/>
     <w:lvl w:ilvl="0">
       <w:numFmt w:val="bullet"/>
@@ -1157,7 +1179,7 @@
     </w:lvl>
   </w:abstractNum>
   <w:abstractNum w:abstractNumId="2">
-    <w:nsid w:val="d3f93f91"/>
+    <w:nsid w:val="20dcf2c4"/>
     <w:multiLevelType w:val="multilevel"/>
     <w:lvl w:ilvl="0">
       <w:numFmt w:val="bullet"/>

</xml_diff>

<commit_message>
Deploy to GitHub Pages: 40c0b1a7863714790141705c31c722d0eaf37220
</commit_message>
<xml_diff>
--- a/index.docx
+++ b/index.docx
@@ -711,7 +711,7 @@
         </w:r>
       </w:hyperlink>
       <w:r>
-        <w:t xml:space="preserve">] [[</w:t>
+        <w:t xml:space="preserve">] [</w:t>
       </w:r>
       <w:hyperlink r:id="rId42">
         <w:r>
@@ -727,6 +727,7 @@
     </w:p>
     <w:p>
       <w:pPr>
+        <w:pStyle w:val="Compact"/>
         <w:numPr>
           <w:numId w:val="2"/>
           <w:ilvl w:val="0"/>
@@ -1098,7 +1099,7 @@
 <file path=word/numbering.xml><?xml version="1.0" encoding="utf-8"?>
 <w:numbering xmlns:w="http://schemas.openxmlformats.org/wordprocessingml/2006/main">
   <w:abstractNum w:abstractNumId="0">
-    <w:nsid w:val="3c15ae0f"/>
+    <w:nsid w:val="5d0a008c"/>
     <w:multiLevelType w:val="multilevel"/>
     <w:lvl w:ilvl="0">
       <w:numFmt w:val="bullet"/>
@@ -1179,7 +1180,7 @@
     </w:lvl>
   </w:abstractNum>
   <w:abstractNum w:abstractNumId="2">
-    <w:nsid w:val="20dcf2c4"/>
+    <w:nsid w:val="486122f8"/>
     <w:multiLevelType w:val="multilevel"/>
     <w:lvl w:ilvl="0">
       <w:numFmt w:val="bullet"/>

</xml_diff>

<commit_message>
Deploy to GitHub Pages: 35dcb1284e5e54f1abf036ca045ca19ec473b0c2
</commit_message>
<xml_diff>
--- a/index.docx
+++ b/index.docx
@@ -401,6 +401,9 @@
         <w:pStyle w:val="DefinitionTerm"/>
       </w:pPr>
       <w:r>
+        <w:rPr>
+          <w:i/>
+        </w:rPr>
         <w:t xml:space="preserve">Knowledge</w:t>
       </w:r>
     </w:p>
@@ -444,6 +447,9 @@
         <w:pStyle w:val="DefinitionTerm"/>
       </w:pPr>
       <w:r>
+        <w:rPr>
+          <w:i/>
+        </w:rPr>
         <w:t xml:space="preserve">Projects</w:t>
       </w:r>
     </w:p>
@@ -883,6 +889,7 @@
     <w:bookmarkEnd w:id="49"/>
     <w:p>
       <w:pPr>
+        <w:pStyle w:val="Compact"/>
         <w:numPr>
           <w:numId w:val="5"/>
           <w:ilvl w:val="0"/>
@@ -930,6 +937,7 @@
     </w:p>
     <w:p>
       <w:pPr>
+        <w:pStyle w:val="Compact"/>
         <w:numPr>
           <w:numId w:val="5"/>
           <w:ilvl w:val="0"/>
@@ -977,6 +985,7 @@
     </w:p>
     <w:p>
       <w:pPr>
+        <w:pStyle w:val="Compact"/>
         <w:numPr>
           <w:numId w:val="5"/>
           <w:ilvl w:val="0"/>
@@ -1099,7 +1108,7 @@
 <file path=word/numbering.xml><?xml version="1.0" encoding="utf-8"?>
 <w:numbering xmlns:w="http://schemas.openxmlformats.org/wordprocessingml/2006/main">
   <w:abstractNum w:abstractNumId="0">
-    <w:nsid w:val="5d0a008c"/>
+    <w:nsid w:val="6b2ebe2f"/>
     <w:multiLevelType w:val="multilevel"/>
     <w:lvl w:ilvl="0">
       <w:numFmt w:val="bullet"/>
@@ -1180,7 +1189,7 @@
     </w:lvl>
   </w:abstractNum>
   <w:abstractNum w:abstractNumId="2">
-    <w:nsid w:val="486122f8"/>
+    <w:nsid w:val="b50d51f3"/>
     <w:multiLevelType w:val="multilevel"/>
     <w:lvl w:ilvl="0">
       <w:numFmt w:val="bullet"/>

</xml_diff>

<commit_message>
Deploy to GitHub Pages: 049e15df3c200ed465fcc1bfb43ab7ae810fc3b9
</commit_message>
<xml_diff>
--- a/index.docx
+++ b/index.docx
@@ -354,12 +354,12 @@
     </w:p>
     <w:p>
       <w:r>
-        <w:t xml:space="preserve">Assisting my PhD advisor at Programming II course (Winter Semester of 2017 and 2018) at AUEB. Main responsibilities are giving tutorial and Lab sessions, guiding students on team assignments and preparing presentations.</w:t>
-      </w:r>
-    </w:p>
-    <w:p>
-      <w:r>
-        <w:t xml:space="preserve">Providing lectures and tutorials for 1st and 2nd Coding Boot Camp in Athens, Greece (Oct. 2017 - May 2018)</w:t>
+        <w:t xml:space="preserve">Assisting my PhD advisor at Programming II course (Winter Semester of 2016, 2017, and 2018) at AUEB. Main responsibilities are giving tutorial and Lab sessions, guiding students on team assignments and preparing presentations.</w:t>
+      </w:r>
+    </w:p>
+    <w:p>
+      <w:r>
+        <w:t xml:space="preserve">Gave lectures and tutorials for 1st and 2nd Coding Boot Camp in Athens, Greece (Oct. 2017 - May 2018)</w:t>
       </w:r>
       <w:r>
         <w:t xml:space="preserve"> </w:t>
@@ -1004,7 +1004,7 @@
         </w:numPr>
       </w:pPr>
       <w:r>
-        <w:t xml:space="preserve">Borned in Gyula, Hungary but grown up in Nicosia, Cyprus.</w:t>
+        <w:t xml:space="preserve">Born in Gyula, Hungary but grown up in Nicosia, Cyprus.</w:t>
       </w:r>
     </w:p>
     <w:p>
@@ -1040,7 +1040,7 @@
         </w:numPr>
       </w:pPr>
       <w:r>
-        <w:t xml:space="preserve">Fished beers from ice-cold lakes in Lulea, Sweden (Fall Semseter of 2014)</w:t>
+        <w:t xml:space="preserve">Fished beers from ice-cold lakes in Lulea, Sweden (Fall Semeseter of 2014)</w:t>
       </w:r>
     </w:p>
     <w:p>
@@ -1076,7 +1076,7 @@
         </w:numPr>
       </w:pPr>
       <w:r>
-        <w:t xml:space="preserve">Visited Delft, Nethelands for my PhD secondment (Half month of Sept. 2017)</w:t>
+        <w:t xml:space="preserve">Visited Delft, the Netherlands for my PhD secondment (Half month of Sept. 2017)</w:t>
       </w:r>
     </w:p>
     <w:p>
@@ -1108,7 +1108,7 @@
 <file path=word/numbering.xml><?xml version="1.0" encoding="utf-8"?>
 <w:numbering xmlns:w="http://schemas.openxmlformats.org/wordprocessingml/2006/main">
   <w:abstractNum w:abstractNumId="0">
-    <w:nsid w:val="6b2ebe2f"/>
+    <w:nsid w:val="9a0369a8"/>
     <w:multiLevelType w:val="multilevel"/>
     <w:lvl w:ilvl="0">
       <w:numFmt w:val="bullet"/>
@@ -1189,7 +1189,7 @@
     </w:lvl>
   </w:abstractNum>
   <w:abstractNum w:abstractNumId="2">
-    <w:nsid w:val="b50d51f3"/>
+    <w:nsid w:val="60b47e4d"/>
     <w:multiLevelType w:val="multilevel"/>
     <w:lvl w:ilvl="0">
       <w:numFmt w:val="bullet"/>

</xml_diff>

<commit_message>
Deploy to GitHub Pages: 3b928031ab57c3df7a26114d1c106c9c368f47e8
</commit_message>
<xml_diff>
--- a/index.docx
+++ b/index.docx
@@ -980,7 +980,7 @@
         </w:numPr>
       </w:pPr>
       <w:r>
-        <w:t xml:space="preserve">Russian/ France (Basic knowledge)</w:t>
+        <w:t xml:space="preserve">Russian/France (Basic knowledge)</w:t>
       </w:r>
     </w:p>
     <w:p>
@@ -1108,7 +1108,7 @@
 <file path=word/numbering.xml><?xml version="1.0" encoding="utf-8"?>
 <w:numbering xmlns:w="http://schemas.openxmlformats.org/wordprocessingml/2006/main">
   <w:abstractNum w:abstractNumId="0">
-    <w:nsid w:val="9a0369a8"/>
+    <w:nsid w:val="9a42d21b"/>
     <w:multiLevelType w:val="multilevel"/>
     <w:lvl w:ilvl="0">
       <w:numFmt w:val="bullet"/>
@@ -1189,7 +1189,7 @@
     </w:lvl>
   </w:abstractNum>
   <w:abstractNum w:abstractNumId="2">
-    <w:nsid w:val="60b47e4d"/>
+    <w:nsid w:val="1bb4817b"/>
     <w:multiLevelType w:val="multilevel"/>
     <w:lvl w:ilvl="0">
       <w:numFmt w:val="bullet"/>

</xml_diff>

<commit_message>
Deploy to GitHub Pages: 54807e0d75f7b367fd5d3329c22c37f32402ca6e
</commit_message>
<xml_diff>
--- a/index.docx
+++ b/index.docx
@@ -372,6 +372,17 @@
           <w:t xml:space="preserve">Repository</w:t>
         </w:r>
       </w:hyperlink>
+      <w:r>
+        <w:t xml:space="preserve"> </w:t>
+      </w:r>
+      <w:hyperlink r:id="rId32">
+        <w:r>
+          <w:rPr>
+            <w:rStyle w:val="Link"/>
+          </w:rPr>
+          <w:t xml:space="preserve">Proof</w:t>
+        </w:r>
+      </w:hyperlink>
     </w:p>
     <w:p>
       <w:r>
@@ -386,7 +397,7 @@
         <w:t xml:space="preserve">Assisting Singular Logic's European Project Department for writing proposals and participating in project's telco meetings.</w:t>
       </w:r>
     </w:p>
-    <w:bookmarkStart w:id="32" w:name="technical-experience"/>
+    <w:bookmarkStart w:id="33" w:name="technical-experience"/>
     <w:p>
       <w:pPr>
         <w:pStyle w:val="Heading2"/>
@@ -395,7 +406,7 @@
         <w:t xml:space="preserve">Technical Experience</w:t>
       </w:r>
     </w:p>
-    <w:bookmarkEnd w:id="32"/>
+    <w:bookmarkEnd w:id="33"/>
     <w:p>
       <w:pPr>
         <w:pStyle w:val="DefinitionTerm"/>
@@ -467,7 +478,7 @@
       <w:r>
         <w:t xml:space="preserve"> </w:t>
       </w:r>
-      <w:hyperlink r:id="rId33">
+      <w:hyperlink r:id="rId34">
         <w:r>
           <w:rPr>
             <w:rStyle w:val="Link"/>
@@ -484,7 +495,7 @@
       <w:r>
         <w:t xml:space="preserve"> </w:t>
       </w:r>
-      <w:hyperlink r:id="rId34">
+      <w:hyperlink r:id="rId35">
         <w:r>
           <w:rPr>
             <w:rStyle w:val="Link"/>
@@ -513,7 +524,7 @@
       <w:r>
         <w:t xml:space="preserve"> </w:t>
       </w:r>
-      <w:hyperlink r:id="rId35">
+      <w:hyperlink r:id="rId36">
         <w:r>
           <w:rPr>
             <w:rStyle w:val="Link"/>
@@ -536,7 +547,7 @@
       <w:r>
         <w:t xml:space="preserve"> </w:t>
       </w:r>
-      <w:hyperlink r:id="rId36">
+      <w:hyperlink r:id="rId37">
         <w:r>
           <w:rPr>
             <w:rStyle w:val="Link"/>
@@ -558,7 +569,7 @@
       <w:r>
         <w:t xml:space="preserve"> </w:t>
       </w:r>
-      <w:hyperlink r:id="rId37">
+      <w:hyperlink r:id="rId38">
         <w:r>
           <w:rPr>
             <w:rStyle w:val="Link"/>
@@ -567,7 +578,7 @@
         </w:r>
       </w:hyperlink>
     </w:p>
-    <w:bookmarkStart w:id="38" w:name="research-publications"/>
+    <w:bookmarkStart w:id="39" w:name="research-publications"/>
     <w:p>
       <w:pPr>
         <w:pStyle w:val="Heading2"/>
@@ -576,7 +587,7 @@
         <w:t xml:space="preserve">Research Publications</w:t>
       </w:r>
     </w:p>
-    <w:bookmarkEnd w:id="38"/>
+    <w:bookmarkEnd w:id="39"/>
     <w:p>
       <w:pPr>
         <w:pStyle w:val="Compact"/>
@@ -621,7 +632,7 @@
       <w:r>
         <w:t xml:space="preserve">[</w:t>
       </w:r>
-      <w:hyperlink r:id="rId39">
+      <w:hyperlink r:id="rId40">
         <w:r>
           <w:rPr>
             <w:rStyle w:val="Link"/>
@@ -632,7 +643,7 @@
       <w:r>
         <w:t xml:space="preserve">] [</w:t>
       </w:r>
-      <w:hyperlink r:id="rId40">
+      <w:hyperlink r:id="rId41">
         <w:r>
           <w:rPr>
             <w:rStyle w:val="Link"/>
@@ -643,7 +654,7 @@
       <w:r>
         <w:t xml:space="preserve">] [</w:t>
       </w:r>
-      <w:hyperlink r:id="rId41">
+      <w:hyperlink r:id="rId42">
         <w:r>
           <w:rPr>
             <w:rStyle w:val="Link"/>
@@ -654,7 +665,7 @@
       <w:r>
         <w:t xml:space="preserve">] [</w:t>
       </w:r>
-      <w:hyperlink r:id="rId42">
+      <w:hyperlink r:id="rId43">
         <w:r>
           <w:rPr>
             <w:rStyle w:val="Link"/>
@@ -686,40 +697,40 @@
       <w:r>
         <w:t xml:space="preserve">[</w:t>
       </w:r>
+      <w:hyperlink r:id="rId44">
+        <w:r>
+          <w:rPr>
+            <w:rStyle w:val="Link"/>
+          </w:rPr>
+          <w:t xml:space="preserve">Paper</w:t>
+        </w:r>
+      </w:hyperlink>
+      <w:r>
+        <w:t xml:space="preserve">] [</w:t>
+      </w:r>
+      <w:hyperlink r:id="rId45">
+        <w:r>
+          <w:rPr>
+            <w:rStyle w:val="Link"/>
+          </w:rPr>
+          <w:t xml:space="preserve">BibTex</w:t>
+        </w:r>
+      </w:hyperlink>
+      <w:r>
+        <w:t xml:space="preserve">] [</w:t>
+      </w:r>
+      <w:hyperlink r:id="rId46">
+        <w:r>
+          <w:rPr>
+            <w:rStyle w:val="Link"/>
+          </w:rPr>
+          <w:t xml:space="preserve">Presentation</w:t>
+        </w:r>
+      </w:hyperlink>
+      <w:r>
+        <w:t xml:space="preserve">] [</w:t>
+      </w:r>
       <w:hyperlink r:id="rId43">
-        <w:r>
-          <w:rPr>
-            <w:rStyle w:val="Link"/>
-          </w:rPr>
-          <w:t xml:space="preserve">Paper</w:t>
-        </w:r>
-      </w:hyperlink>
-      <w:r>
-        <w:t xml:space="preserve">] [</w:t>
-      </w:r>
-      <w:hyperlink r:id="rId44">
-        <w:r>
-          <w:rPr>
-            <w:rStyle w:val="Link"/>
-          </w:rPr>
-          <w:t xml:space="preserve">BibTex</w:t>
-        </w:r>
-      </w:hyperlink>
-      <w:r>
-        <w:t xml:space="preserve">] [</w:t>
-      </w:r>
-      <w:hyperlink r:id="rId45">
-        <w:r>
-          <w:rPr>
-            <w:rStyle w:val="Link"/>
-          </w:rPr>
-          <w:t xml:space="preserve">Presentation</w:t>
-        </w:r>
-      </w:hyperlink>
-      <w:r>
-        <w:t xml:space="preserve">] [</w:t>
-      </w:r>
-      <w:hyperlink r:id="rId42">
         <w:r>
           <w:rPr>
             <w:rStyle w:val="Link"/>
@@ -755,7 +766,7 @@
         <w:t xml:space="preserve">Stefanos Georgiou, Stamatia Rizou, and Diomidis Spinellis. Software Development Life Cycle for Energy-Efficiency: Techniques and Tools. In ACM Computing Surveys [Going through major revision Sept. 2018]</w:t>
       </w:r>
     </w:p>
-    <w:bookmarkStart w:id="46" w:name="invited-talks"/>
+    <w:bookmarkStart w:id="47" w:name="invited-talks"/>
     <w:p>
       <w:pPr>
         <w:pStyle w:val="Heading2"/>
@@ -764,7 +775,7 @@
         <w:t xml:space="preserve">Invited Talks</w:t>
       </w:r>
     </w:p>
-    <w:bookmarkEnd w:id="46"/>
+    <w:bookmarkEnd w:id="47"/>
     <w:p>
       <w:pPr>
         <w:pStyle w:val="DefinitionTerm"/>
@@ -792,7 +803,7 @@
       <w:r>
         <w:t xml:space="preserve"> </w:t>
       </w:r>
-      <w:hyperlink r:id="rId47">
+      <w:hyperlink r:id="rId48">
         <w:r>
           <w:rPr>
             <w:rStyle w:val="Link"/>
@@ -828,7 +839,7 @@
       <w:r>
         <w:t xml:space="preserve"> </w:t>
       </w:r>
-      <w:hyperlink r:id="rId48">
+      <w:hyperlink r:id="rId49">
         <w:r>
           <w:rPr>
             <w:rStyle w:val="Link"/>
@@ -877,7 +888,7 @@
         <w:t xml:space="preserve">'s contributions just for you.</w:t>
       </w:r>
     </w:p>
-    <w:bookmarkStart w:id="49" w:name="grands-awards-languages-and-living-abroad"/>
+    <w:bookmarkStart w:id="50" w:name="grands-awards-languages-and-living-abroad"/>
     <w:p>
       <w:pPr>
         <w:pStyle w:val="Heading2"/>
@@ -886,7 +897,7 @@
         <w:t xml:space="preserve">Grands, Awards, Languages, and Living Abroad</w:t>
       </w:r>
     </w:p>
-    <w:bookmarkEnd w:id="49"/>
+    <w:bookmarkEnd w:id="50"/>
     <w:p>
       <w:pPr>
         <w:pStyle w:val="Compact"/>
@@ -1108,7 +1119,7 @@
 <file path=word/numbering.xml><?xml version="1.0" encoding="utf-8"?>
 <w:numbering xmlns:w="http://schemas.openxmlformats.org/wordprocessingml/2006/main">
   <w:abstractNum w:abstractNumId="0">
-    <w:nsid w:val="9a42d21b"/>
+    <w:nsid w:val="ff2c7810"/>
     <w:multiLevelType w:val="multilevel"/>
     <w:lvl w:ilvl="0">
       <w:numFmt w:val="bullet"/>
@@ -1189,7 +1200,7 @@
     </w:lvl>
   </w:abstractNum>
   <w:abstractNum w:abstractNumId="2">
-    <w:nsid w:val="1bb4817b"/>
+    <w:nsid w:val="5b503d0f"/>
     <w:multiLevelType w:val="multilevel"/>
     <w:lvl w:ilvl="0">
       <w:numFmt w:val="bullet"/>

</xml_diff>

<commit_message>
Deploy to GitHub Pages: 6b9b2273b384eeff6629210928526c2d7e6afa2b
</commit_message>
<xml_diff>
--- a/index.docx
+++ b/index.docx
@@ -330,11 +330,22 @@
           <w:rPr>
             <w:rStyle w:val="Link"/>
           </w:rPr>
+          <w:t xml:space="preserve">Degree</w:t>
+        </w:r>
+      </w:hyperlink>
+      <w:r>
+        <w:t xml:space="preserve"> </w:t>
+      </w:r>
+      <w:hyperlink r:id="rId30">
+        <w:r>
+          <w:rPr>
+            <w:rStyle w:val="Link"/>
+          </w:rPr>
           <w:t xml:space="preserve">Thesis</w:t>
         </w:r>
       </w:hyperlink>
     </w:p>
-    <w:bookmarkStart w:id="30" w:name="experience"/>
+    <w:bookmarkStart w:id="31" w:name="experience"/>
     <w:p>
       <w:pPr>
         <w:pStyle w:val="Heading2"/>
@@ -343,7 +354,7 @@
         <w:t xml:space="preserve">Experience</w:t>
       </w:r>
     </w:p>
-    <w:bookmarkEnd w:id="30"/>
+    <w:bookmarkEnd w:id="31"/>
     <w:p>
       <w:r>
         <w:rPr>
@@ -364,7 +375,7 @@
       <w:r>
         <w:t xml:space="preserve"> </w:t>
       </w:r>
-      <w:hyperlink r:id="rId31">
+      <w:hyperlink r:id="rId32">
         <w:r>
           <w:rPr>
             <w:rStyle w:val="Link"/>
@@ -375,7 +386,7 @@
       <w:r>
         <w:t xml:space="preserve"> </w:t>
       </w:r>
-      <w:hyperlink r:id="rId32">
+      <w:hyperlink r:id="rId33">
         <w:r>
           <w:rPr>
             <w:rStyle w:val="Link"/>
@@ -397,7 +408,7 @@
         <w:t xml:space="preserve">Assisting Singular Logic's European Project Department for writing proposals and participating in project's telco meetings.</w:t>
       </w:r>
     </w:p>
-    <w:bookmarkStart w:id="33" w:name="technical-experience"/>
+    <w:bookmarkStart w:id="34" w:name="technical-experience"/>
     <w:p>
       <w:pPr>
         <w:pStyle w:val="Heading2"/>
@@ -406,7 +417,7 @@
         <w:t xml:space="preserve">Technical Experience</w:t>
       </w:r>
     </w:p>
-    <w:bookmarkEnd w:id="33"/>
+    <w:bookmarkEnd w:id="34"/>
     <w:p>
       <w:pPr>
         <w:pStyle w:val="DefinitionTerm"/>
@@ -478,7 +489,7 @@
       <w:r>
         <w:t xml:space="preserve"> </w:t>
       </w:r>
-      <w:hyperlink r:id="rId34">
+      <w:hyperlink r:id="rId35">
         <w:r>
           <w:rPr>
             <w:rStyle w:val="Link"/>
@@ -495,7 +506,7 @@
       <w:r>
         <w:t xml:space="preserve"> </w:t>
       </w:r>
-      <w:hyperlink r:id="rId35">
+      <w:hyperlink r:id="rId36">
         <w:r>
           <w:rPr>
             <w:rStyle w:val="Link"/>
@@ -524,7 +535,7 @@
       <w:r>
         <w:t xml:space="preserve"> </w:t>
       </w:r>
-      <w:hyperlink r:id="rId36">
+      <w:hyperlink r:id="rId37">
         <w:r>
           <w:rPr>
             <w:rStyle w:val="Link"/>
@@ -547,7 +558,7 @@
       <w:r>
         <w:t xml:space="preserve"> </w:t>
       </w:r>
-      <w:hyperlink r:id="rId37">
+      <w:hyperlink r:id="rId38">
         <w:r>
           <w:rPr>
             <w:rStyle w:val="Link"/>
@@ -569,7 +580,7 @@
       <w:r>
         <w:t xml:space="preserve"> </w:t>
       </w:r>
-      <w:hyperlink r:id="rId38">
+      <w:hyperlink r:id="rId39">
         <w:r>
           <w:rPr>
             <w:rStyle w:val="Link"/>
@@ -578,7 +589,7 @@
         </w:r>
       </w:hyperlink>
     </w:p>
-    <w:bookmarkStart w:id="39" w:name="research-publications"/>
+    <w:bookmarkStart w:id="40" w:name="research-publications"/>
     <w:p>
       <w:pPr>
         <w:pStyle w:val="Heading2"/>
@@ -587,7 +598,7 @@
         <w:t xml:space="preserve">Research Publications</w:t>
       </w:r>
     </w:p>
-    <w:bookmarkEnd w:id="39"/>
+    <w:bookmarkEnd w:id="40"/>
     <w:p>
       <w:pPr>
         <w:pStyle w:val="Compact"/>
@@ -632,7 +643,7 @@
       <w:r>
         <w:t xml:space="preserve">[</w:t>
       </w:r>
-      <w:hyperlink r:id="rId40">
+      <w:hyperlink r:id="rId41">
         <w:r>
           <w:rPr>
             <w:rStyle w:val="Link"/>
@@ -643,7 +654,7 @@
       <w:r>
         <w:t xml:space="preserve">] [</w:t>
       </w:r>
-      <w:hyperlink r:id="rId41">
+      <w:hyperlink r:id="rId42">
         <w:r>
           <w:rPr>
             <w:rStyle w:val="Link"/>
@@ -654,7 +665,7 @@
       <w:r>
         <w:t xml:space="preserve">] [</w:t>
       </w:r>
-      <w:hyperlink r:id="rId42">
+      <w:hyperlink r:id="rId43">
         <w:r>
           <w:rPr>
             <w:rStyle w:val="Link"/>
@@ -665,7 +676,7 @@
       <w:r>
         <w:t xml:space="preserve">] [</w:t>
       </w:r>
-      <w:hyperlink r:id="rId43">
+      <w:hyperlink r:id="rId44">
         <w:r>
           <w:rPr>
             <w:rStyle w:val="Link"/>
@@ -697,40 +708,40 @@
       <w:r>
         <w:t xml:space="preserve">[</w:t>
       </w:r>
+      <w:hyperlink r:id="rId45">
+        <w:r>
+          <w:rPr>
+            <w:rStyle w:val="Link"/>
+          </w:rPr>
+          <w:t xml:space="preserve">Paper</w:t>
+        </w:r>
+      </w:hyperlink>
+      <w:r>
+        <w:t xml:space="preserve">] [</w:t>
+      </w:r>
+      <w:hyperlink r:id="rId46">
+        <w:r>
+          <w:rPr>
+            <w:rStyle w:val="Link"/>
+          </w:rPr>
+          <w:t xml:space="preserve">BibTex</w:t>
+        </w:r>
+      </w:hyperlink>
+      <w:r>
+        <w:t xml:space="preserve">] [</w:t>
+      </w:r>
+      <w:hyperlink r:id="rId47">
+        <w:r>
+          <w:rPr>
+            <w:rStyle w:val="Link"/>
+          </w:rPr>
+          <w:t xml:space="preserve">Presentation</w:t>
+        </w:r>
+      </w:hyperlink>
+      <w:r>
+        <w:t xml:space="preserve">] [</w:t>
+      </w:r>
       <w:hyperlink r:id="rId44">
-        <w:r>
-          <w:rPr>
-            <w:rStyle w:val="Link"/>
-          </w:rPr>
-          <w:t xml:space="preserve">Paper</w:t>
-        </w:r>
-      </w:hyperlink>
-      <w:r>
-        <w:t xml:space="preserve">] [</w:t>
-      </w:r>
-      <w:hyperlink r:id="rId45">
-        <w:r>
-          <w:rPr>
-            <w:rStyle w:val="Link"/>
-          </w:rPr>
-          <w:t xml:space="preserve">BibTex</w:t>
-        </w:r>
-      </w:hyperlink>
-      <w:r>
-        <w:t xml:space="preserve">] [</w:t>
-      </w:r>
-      <w:hyperlink r:id="rId46">
-        <w:r>
-          <w:rPr>
-            <w:rStyle w:val="Link"/>
-          </w:rPr>
-          <w:t xml:space="preserve">Presentation</w:t>
-        </w:r>
-      </w:hyperlink>
-      <w:r>
-        <w:t xml:space="preserve">] [</w:t>
-      </w:r>
-      <w:hyperlink r:id="rId43">
         <w:r>
           <w:rPr>
             <w:rStyle w:val="Link"/>
@@ -766,7 +777,7 @@
         <w:t xml:space="preserve">Stefanos Georgiou, Stamatia Rizou, and Diomidis Spinellis. Software Development Life Cycle for Energy-Efficiency: Techniques and Tools. In ACM Computing Surveys [Going through major revision Sept. 2018]</w:t>
       </w:r>
     </w:p>
-    <w:bookmarkStart w:id="47" w:name="invited-talks"/>
+    <w:bookmarkStart w:id="48" w:name="invited-talks"/>
     <w:p>
       <w:pPr>
         <w:pStyle w:val="Heading2"/>
@@ -775,7 +786,7 @@
         <w:t xml:space="preserve">Invited Talks</w:t>
       </w:r>
     </w:p>
-    <w:bookmarkEnd w:id="47"/>
+    <w:bookmarkEnd w:id="48"/>
     <w:p>
       <w:pPr>
         <w:pStyle w:val="DefinitionTerm"/>
@@ -803,7 +814,7 @@
       <w:r>
         <w:t xml:space="preserve"> </w:t>
       </w:r>
-      <w:hyperlink r:id="rId48">
+      <w:hyperlink r:id="rId49">
         <w:r>
           <w:rPr>
             <w:rStyle w:val="Link"/>
@@ -839,7 +850,7 @@
       <w:r>
         <w:t xml:space="preserve"> </w:t>
       </w:r>
-      <w:hyperlink r:id="rId49">
+      <w:hyperlink r:id="rId50">
         <w:r>
           <w:rPr>
             <w:rStyle w:val="Link"/>
@@ -888,7 +899,7 @@
         <w:t xml:space="preserve">'s contributions just for you.</w:t>
       </w:r>
     </w:p>
-    <w:bookmarkStart w:id="50" w:name="grands-awards-languages-and-living-abroad"/>
+    <w:bookmarkStart w:id="51" w:name="grands-awards-languages-and-living-abroad"/>
     <w:p>
       <w:pPr>
         <w:pStyle w:val="Heading2"/>
@@ -897,7 +908,7 @@
         <w:t xml:space="preserve">Grands, Awards, Languages, and Living Abroad</w:t>
       </w:r>
     </w:p>
-    <w:bookmarkEnd w:id="50"/>
+    <w:bookmarkEnd w:id="51"/>
     <w:p>
       <w:pPr>
         <w:pStyle w:val="Compact"/>
@@ -1119,7 +1130,7 @@
 <file path=word/numbering.xml><?xml version="1.0" encoding="utf-8"?>
 <w:numbering xmlns:w="http://schemas.openxmlformats.org/wordprocessingml/2006/main">
   <w:abstractNum w:abstractNumId="0">
-    <w:nsid w:val="ff2c7810"/>
+    <w:nsid w:val="d7455af1"/>
     <w:multiLevelType w:val="multilevel"/>
     <w:lvl w:ilvl="0">
       <w:numFmt w:val="bullet"/>
@@ -1200,7 +1211,7 @@
     </w:lvl>
   </w:abstractNum>
   <w:abstractNum w:abstractNumId="2">
-    <w:nsid w:val="5b503d0f"/>
+    <w:nsid w:val="3e508c5a"/>
     <w:multiLevelType w:val="multilevel"/>
     <w:lvl w:ilvl="0">
       <w:numFmt w:val="bullet"/>

</xml_diff>

<commit_message>
Deploy to GitHub Pages: df948fbb7ce1983a017509d21eda59476111e6c7
</commit_message>
<xml_diff>
--- a/index.docx
+++ b/index.docx
@@ -1130,7 +1130,7 @@
 <file path=word/numbering.xml><?xml version="1.0" encoding="utf-8"?>
 <w:numbering xmlns:w="http://schemas.openxmlformats.org/wordprocessingml/2006/main">
   <w:abstractNum w:abstractNumId="0">
-    <w:nsid w:val="d7455af1"/>
+    <w:nsid w:val="6e5edd59"/>
     <w:multiLevelType w:val="multilevel"/>
     <w:lvl w:ilvl="0">
       <w:numFmt w:val="bullet"/>
@@ -1211,7 +1211,7 @@
     </w:lvl>
   </w:abstractNum>
   <w:abstractNum w:abstractNumId="2">
-    <w:nsid w:val="3e508c5a"/>
+    <w:nsid w:val="6c95322a"/>
     <w:multiLevelType w:val="multilevel"/>
     <w:lvl w:ilvl="0">
       <w:numFmt w:val="bullet"/>

</xml_diff>

<commit_message>
Deploy to GitHub Pages: f4883b5710090a28e7d5d9329f2f4894f13889bb
</commit_message>
<xml_diff>
--- a/index.docx
+++ b/index.docx
@@ -1130,7 +1130,7 @@
 <file path=word/numbering.xml><?xml version="1.0" encoding="utf-8"?>
 <w:numbering xmlns:w="http://schemas.openxmlformats.org/wordprocessingml/2006/main">
   <w:abstractNum w:abstractNumId="0">
-    <w:nsid w:val="6e5edd59"/>
+    <w:nsid w:val="b39bef52"/>
     <w:multiLevelType w:val="multilevel"/>
     <w:lvl w:ilvl="0">
       <w:numFmt w:val="bullet"/>
@@ -1211,7 +1211,7 @@
     </w:lvl>
   </w:abstractNum>
   <w:abstractNum w:abstractNumId="2">
-    <w:nsid w:val="6c95322a"/>
+    <w:nsid w:val="a425b6e9"/>
     <w:multiLevelType w:val="multilevel"/>
     <w:lvl w:ilvl="0">
       <w:numFmt w:val="bullet"/>

</xml_diff>

<commit_message>
Deploy to GitHub Pages: 4174c84d8085528a747000992a756bbe0c0ed616
</commit_message>
<xml_diff>
--- a/index.docx
+++ b/index.docx
@@ -1130,7 +1130,7 @@
 <file path=word/numbering.xml><?xml version="1.0" encoding="utf-8"?>
 <w:numbering xmlns:w="http://schemas.openxmlformats.org/wordprocessingml/2006/main">
   <w:abstractNum w:abstractNumId="0">
-    <w:nsid w:val="b39bef52"/>
+    <w:nsid w:val="26404ec9"/>
     <w:multiLevelType w:val="multilevel"/>
     <w:lvl w:ilvl="0">
       <w:numFmt w:val="bullet"/>
@@ -1211,7 +1211,7 @@
     </w:lvl>
   </w:abstractNum>
   <w:abstractNum w:abstractNumId="2">
-    <w:nsid w:val="a425b6e9"/>
+    <w:nsid w:val="aa9e4668"/>
     <w:multiLevelType w:val="multilevel"/>
     <w:lvl w:ilvl="0">
       <w:numFmt w:val="bullet"/>

</xml_diff>

<commit_message>
Deploy to GitHub Pages: 9c517b6a52c32341ad503d07a9b8b8d8b1fecb64
</commit_message>
<xml_diff>
--- a/index.docx
+++ b/index.docx
@@ -1130,7 +1130,7 @@
 <file path=word/numbering.xml><?xml version="1.0" encoding="utf-8"?>
 <w:numbering xmlns:w="http://schemas.openxmlformats.org/wordprocessingml/2006/main">
   <w:abstractNum w:abstractNumId="0">
-    <w:nsid w:val="26404ec9"/>
+    <w:nsid w:val="b57c8cc1"/>
     <w:multiLevelType w:val="multilevel"/>
     <w:lvl w:ilvl="0">
       <w:numFmt w:val="bullet"/>
@@ -1211,7 +1211,7 @@
     </w:lvl>
   </w:abstractNum>
   <w:abstractNum w:abstractNumId="2">
-    <w:nsid w:val="aa9e4668"/>
+    <w:nsid w:val="c7befeeb"/>
     <w:multiLevelType w:val="multilevel"/>
     <w:lvl w:ilvl="0">
       <w:numFmt w:val="bullet"/>

</xml_diff>

<commit_message>
Deploy to GitHub Pages: b3372fe33aff72af717a42be5bfaea8762953951
</commit_message>
<xml_diff>
--- a/index.docx
+++ b/index.docx
@@ -2,16 +2,16 @@
 <file path=word/document.xml><?xml version="1.0" encoding="utf-8"?>
 <w:document xmlns:w="http://schemas.openxmlformats.org/wordprocessingml/2006/main" xmlns:m="http://schemas.openxmlformats.org/officeDocument/2006/math" xmlns:r="http://schemas.openxmlformats.org/officeDocument/2006/relationships" xmlns:o="urn:schemas-microsoft-com:office:office" xmlns:v="urn:schemas-microsoft-com:vml" xmlns:w10="urn:schemas-microsoft-com:office:word" xmlns:a="http://schemas.openxmlformats.org/drawingml/2006/main" xmlns:pic="http://schemas.openxmlformats.org/drawingml/2006/picture" xmlns:wp="http://schemas.openxmlformats.org/drawingml/2006/wordprocessingDrawing">
   <w:body>
-    <w:bookmarkStart w:id="21" w:name="stefanos-georgiou"/>
     <w:p>
       <w:pPr>
         <w:pStyle w:val="Heading1"/>
       </w:pPr>
+      <w:bookmarkStart w:id="21" w:name="stefanos-georgiou"/>
+      <w:bookmarkEnd w:id="21"/>
       <w:r>
         <w:t xml:space="preserve">Stefanos Georgiou</w:t>
       </w:r>
     </w:p>
-    <w:bookmarkEnd w:id="21"/>
     <w:p>
       <w:r>
         <w:pict>
@@ -21,7 +21,7 @@
     </w:p>
     <w:p>
       <w:pPr>
-        <w:pStyle w:val="BlockQuote"/>
+        <w:pStyle w:val="BlockText"/>
       </w:pPr>
       <w:r>
         <w:rPr>
@@ -35,7 +35,7 @@
     </w:p>
     <w:p>
       <w:pPr>
-        <w:pStyle w:val="BlockQuote"/>
+        <w:pStyle w:val="BlockText"/>
       </w:pPr>
       <w:r>
         <w:rPr>
@@ -54,16 +54,16 @@
         </w:pict>
       </w:r>
     </w:p>
-    <w:bookmarkStart w:id="22" w:name="education"/>
     <w:p>
       <w:pPr>
         <w:pStyle w:val="Heading2"/>
       </w:pPr>
+      <w:bookmarkStart w:id="22" w:name="education"/>
+      <w:bookmarkEnd w:id="22"/>
       <w:r>
         <w:t xml:space="preserve">Education</w:t>
       </w:r>
     </w:p>
-    <w:bookmarkEnd w:id="22"/>
     <w:p>
       <w:pPr>
         <w:pStyle w:val="DefinitionTerm"/>
@@ -116,7 +116,7 @@
       <w:hyperlink r:id="rId23">
         <w:r>
           <w:rPr>
-            <w:rStyle w:val="Link"/>
+            <w:rStyle w:val="Hyperlink"/>
             <w:i/>
           </w:rPr>
           <w:t xml:space="preserve">Prof. Diomidis Spinellis</w:t>
@@ -143,7 +143,7 @@
       <w:hyperlink r:id="rId24">
         <w:r>
           <w:rPr>
-            <w:rStyle w:val="Link"/>
+            <w:rStyle w:val="Hyperlink"/>
             <w:i/>
           </w:rPr>
           <w:t xml:space="preserve">Prof. Panos Louridas</w:t>
@@ -197,7 +197,7 @@
       <w:hyperlink r:id="rId25">
         <w:r>
           <w:rPr>
-            <w:rStyle w:val="Link"/>
+            <w:rStyle w:val="Hyperlink"/>
           </w:rPr>
           <w:t xml:space="preserve">Thesis</w:t>
         </w:r>
@@ -225,7 +225,7 @@
       <w:hyperlink r:id="rId26">
         <w:r>
           <w:rPr>
-            <w:rStyle w:val="Link"/>
+            <w:rStyle w:val="Hyperlink"/>
           </w:rPr>
           <w:t xml:space="preserve">Degree</w:t>
         </w:r>
@@ -253,7 +253,7 @@
       <w:hyperlink r:id="rId27">
         <w:r>
           <w:rPr>
-            <w:rStyle w:val="Link"/>
+            <w:rStyle w:val="Hyperlink"/>
           </w:rPr>
           <w:t xml:space="preserve">Degree</w:t>
         </w:r>
@@ -281,7 +281,7 @@
       <w:hyperlink r:id="rId28">
         <w:r>
           <w:rPr>
-            <w:rStyle w:val="Link"/>
+            <w:rStyle w:val="Hyperlink"/>
           </w:rPr>
           <w:t xml:space="preserve">Degree</w:t>
         </w:r>
@@ -328,7 +328,7 @@
       <w:hyperlink r:id="rId29">
         <w:r>
           <w:rPr>
-            <w:rStyle w:val="Link"/>
+            <w:rStyle w:val="Hyperlink"/>
           </w:rPr>
           <w:t xml:space="preserve">Degree</w:t>
         </w:r>
@@ -339,23 +339,26 @@
       <w:hyperlink r:id="rId30">
         <w:r>
           <w:rPr>
-            <w:rStyle w:val="Link"/>
+            <w:rStyle w:val="Hyperlink"/>
           </w:rPr>
           <w:t xml:space="preserve">Thesis</w:t>
         </w:r>
       </w:hyperlink>
     </w:p>
-    <w:bookmarkStart w:id="31" w:name="experience"/>
     <w:p>
       <w:pPr>
         <w:pStyle w:val="Heading2"/>
       </w:pPr>
+      <w:bookmarkStart w:id="31" w:name="experience"/>
+      <w:bookmarkEnd w:id="31"/>
       <w:r>
         <w:t xml:space="preserve">Experience</w:t>
       </w:r>
     </w:p>
-    <w:bookmarkEnd w:id="31"/>
-    <w:p>
+    <w:p>
+      <w:pPr>
+        <w:pStyle w:val="FirstParagraph"/>
+      </w:pPr>
       <w:r>
         <w:rPr>
           <w:b/>
@@ -364,11 +367,23 @@
       </w:r>
     </w:p>
     <w:p>
-      <w:r>
-        <w:t xml:space="preserve">Assisting my PhD advisor at Programming II course (Winter Semester of 2016, 2017, and 2018) at AUEB. Main responsibilities are giving tutorial and Lab sessions, guiding students on team assignments and preparing presentations.</w:t>
-      </w:r>
-    </w:p>
-    <w:p>
+      <w:pPr>
+        <w:pStyle w:val="BodyText"/>
+      </w:pPr>
+      <w:r>
+        <w:t xml:space="preserve">Assisting my PhD advisor at Programming II course (Winter Semester of 2016, 2017, and 2018) at AUEB.</w:t>
+      </w:r>
+      <w:r>
+        <w:t xml:space="preserve"> </w:t>
+      </w:r>
+      <w:r>
+        <w:t xml:space="preserve">Main responsibilities are giving tutorial and Lab sessions, guiding students on team assignments and preparing presentations.</w:t>
+      </w:r>
+    </w:p>
+    <w:p>
+      <w:pPr>
+        <w:pStyle w:val="BodyText"/>
+      </w:pPr>
       <w:r>
         <w:t xml:space="preserve">Gave lectures and tutorials for 1st and 2nd Coding Boot Camp in Athens, Greece (Oct. 2017 - May 2018)</w:t>
       </w:r>
@@ -378,7 +393,7 @@
       <w:hyperlink r:id="rId32">
         <w:r>
           <w:rPr>
-            <w:rStyle w:val="Link"/>
+            <w:rStyle w:val="Hyperlink"/>
           </w:rPr>
           <w:t xml:space="preserve">Repository</w:t>
         </w:r>
@@ -389,13 +404,16 @@
       <w:hyperlink r:id="rId33">
         <w:r>
           <w:rPr>
-            <w:rStyle w:val="Link"/>
+            <w:rStyle w:val="Hyperlink"/>
           </w:rPr>
           <w:t xml:space="preserve">Proof</w:t>
         </w:r>
       </w:hyperlink>
     </w:p>
     <w:p>
+      <w:pPr>
+        <w:pStyle w:val="BodyText"/>
+      </w:pPr>
       <w:r>
         <w:rPr>
           <w:b/>
@@ -404,20 +422,23 @@
       </w:r>
     </w:p>
     <w:p>
+      <w:pPr>
+        <w:pStyle w:val="BodyText"/>
+      </w:pPr>
       <w:r>
         <w:t xml:space="preserve">Assisting Singular Logic's European Project Department for writing proposals and participating in project's telco meetings.</w:t>
       </w:r>
     </w:p>
-    <w:bookmarkStart w:id="34" w:name="technical-experience"/>
     <w:p>
       <w:pPr>
         <w:pStyle w:val="Heading2"/>
       </w:pPr>
+      <w:bookmarkStart w:id="34" w:name="technical-experience"/>
+      <w:bookmarkEnd w:id="34"/>
       <w:r>
         <w:t xml:space="preserve">Technical Experience</w:t>
       </w:r>
     </w:p>
-    <w:bookmarkEnd w:id="34"/>
     <w:p>
       <w:pPr>
         <w:pStyle w:val="DefinitionTerm"/>
@@ -449,6 +470,7 @@
     </w:p>
     <w:p>
       <w:pPr>
+        <w:pStyle w:val="Compact"/>
         <w:pStyle w:val="Definition"/>
       </w:pPr>
       <w:r>
@@ -492,7 +514,7 @@
       <w:hyperlink r:id="rId35">
         <w:r>
           <w:rPr>
-            <w:rStyle w:val="Link"/>
+            <w:rStyle w:val="Hyperlink"/>
           </w:rPr>
           <w:t xml:space="preserve">Software</w:t>
         </w:r>
@@ -509,7 +531,7 @@
       <w:hyperlink r:id="rId36">
         <w:r>
           <w:rPr>
-            <w:rStyle w:val="Link"/>
+            <w:rStyle w:val="Hyperlink"/>
           </w:rPr>
           <w:t xml:space="preserve">Hardware</w:t>
         </w:r>
@@ -538,7 +560,7 @@
       <w:hyperlink r:id="rId37">
         <w:r>
           <w:rPr>
-            <w:rStyle w:val="Link"/>
+            <w:rStyle w:val="Hyperlink"/>
           </w:rPr>
           <w:t xml:space="preserve">Repository</w:t>
         </w:r>
@@ -561,7 +583,7 @@
       <w:hyperlink r:id="rId38">
         <w:r>
           <w:rPr>
-            <w:rStyle w:val="Link"/>
+            <w:rStyle w:val="Hyperlink"/>
           </w:rPr>
           <w:t xml:space="preserve">Repository</w:t>
         </w:r>
@@ -569,6 +591,7 @@
     </w:p>
     <w:p>
       <w:pPr>
+        <w:pStyle w:val="Compact"/>
         <w:pStyle w:val="Definition"/>
       </w:pPr>
       <w:r>
@@ -583,27 +606,27 @@
       <w:hyperlink r:id="rId39">
         <w:r>
           <w:rPr>
-            <w:rStyle w:val="Link"/>
+            <w:rStyle w:val="Hyperlink"/>
           </w:rPr>
           <w:t xml:space="preserve">Repository</w:t>
         </w:r>
       </w:hyperlink>
     </w:p>
-    <w:bookmarkStart w:id="40" w:name="research-publications"/>
     <w:p>
       <w:pPr>
         <w:pStyle w:val="Heading2"/>
       </w:pPr>
+      <w:bookmarkStart w:id="40" w:name="research-publications"/>
+      <w:bookmarkEnd w:id="40"/>
       <w:r>
         <w:t xml:space="preserve">Research Publications</w:t>
       </w:r>
     </w:p>
-    <w:bookmarkEnd w:id="40"/>
     <w:p>
       <w:pPr>
         <w:pStyle w:val="Compact"/>
         <w:numPr>
-          <w:numId w:val="2"/>
+          <w:numId w:val="1001"/>
           <w:ilvl w:val="0"/>
         </w:numPr>
       </w:pPr>
@@ -615,7 +638,7 @@
       <w:pPr>
         <w:pStyle w:val="Compact"/>
         <w:numPr>
-          <w:numId w:val="3"/>
+          <w:numId w:val="1002"/>
           <w:ilvl w:val="1"/>
         </w:numPr>
       </w:pPr>
@@ -627,7 +650,7 @@
       <w:pPr>
         <w:pStyle w:val="Compact"/>
         <w:numPr>
-          <w:numId w:val="3"/>
+          <w:numId w:val="1002"/>
           <w:ilvl w:val="1"/>
         </w:numPr>
       </w:pPr>
@@ -646,7 +669,7 @@
       <w:hyperlink r:id="rId41">
         <w:r>
           <w:rPr>
-            <w:rStyle w:val="Link"/>
+            <w:rStyle w:val="Hyperlink"/>
           </w:rPr>
           <w:t xml:space="preserve">Paper</w:t>
         </w:r>
@@ -657,7 +680,7 @@
       <w:hyperlink r:id="rId42">
         <w:r>
           <w:rPr>
-            <w:rStyle w:val="Link"/>
+            <w:rStyle w:val="Hyperlink"/>
           </w:rPr>
           <w:t xml:space="preserve">BibTex</w:t>
         </w:r>
@@ -668,7 +691,7 @@
       <w:hyperlink r:id="rId43">
         <w:r>
           <w:rPr>
-            <w:rStyle w:val="Link"/>
+            <w:rStyle w:val="Hyperlink"/>
           </w:rPr>
           <w:t xml:space="preserve">Presentation</w:t>
         </w:r>
@@ -679,7 +702,7 @@
       <w:hyperlink r:id="rId44">
         <w:r>
           <w:rPr>
-            <w:rStyle w:val="Link"/>
+            <w:rStyle w:val="Hyperlink"/>
           </w:rPr>
           <w:t xml:space="preserve">Data-set</w:t>
         </w:r>
@@ -692,7 +715,7 @@
       <w:pPr>
         <w:pStyle w:val="Compact"/>
         <w:numPr>
-          <w:numId w:val="3"/>
+          <w:numId w:val="1002"/>
           <w:ilvl w:val="1"/>
         </w:numPr>
       </w:pPr>
@@ -711,7 +734,7 @@
       <w:hyperlink r:id="rId45">
         <w:r>
           <w:rPr>
-            <w:rStyle w:val="Link"/>
+            <w:rStyle w:val="Hyperlink"/>
           </w:rPr>
           <w:t xml:space="preserve">Paper</w:t>
         </w:r>
@@ -722,7 +745,7 @@
       <w:hyperlink r:id="rId46">
         <w:r>
           <w:rPr>
-            <w:rStyle w:val="Link"/>
+            <w:rStyle w:val="Hyperlink"/>
           </w:rPr>
           <w:t xml:space="preserve">BibTex</w:t>
         </w:r>
@@ -733,7 +756,7 @@
       <w:hyperlink r:id="rId47">
         <w:r>
           <w:rPr>
-            <w:rStyle w:val="Link"/>
+            <w:rStyle w:val="Hyperlink"/>
           </w:rPr>
           <w:t xml:space="preserve">Presentation</w:t>
         </w:r>
@@ -744,7 +767,7 @@
       <w:hyperlink r:id="rId44">
         <w:r>
           <w:rPr>
-            <w:rStyle w:val="Link"/>
+            <w:rStyle w:val="Hyperlink"/>
           </w:rPr>
           <w:t xml:space="preserve">Data-Set</w:t>
         </w:r>
@@ -757,7 +780,7 @@
       <w:pPr>
         <w:pStyle w:val="Compact"/>
         <w:numPr>
-          <w:numId w:val="2"/>
+          <w:numId w:val="1001"/>
           <w:ilvl w:val="0"/>
         </w:numPr>
       </w:pPr>
@@ -769,7 +792,7 @@
       <w:pPr>
         <w:pStyle w:val="Compact"/>
         <w:numPr>
-          <w:numId w:val="4"/>
+          <w:numId w:val="1003"/>
           <w:ilvl w:val="1"/>
         </w:numPr>
       </w:pPr>
@@ -777,16 +800,16 @@
         <w:t xml:space="preserve">Stefanos Georgiou, Stamatia Rizou, and Diomidis Spinellis. Software Development Life Cycle for Energy-Efficiency: Techniques and Tools. In ACM Computing Surveys [Going through major revision Sept. 2018]</w:t>
       </w:r>
     </w:p>
-    <w:bookmarkStart w:id="48" w:name="invited-talks"/>
     <w:p>
       <w:pPr>
         <w:pStyle w:val="Heading2"/>
       </w:pPr>
+      <w:bookmarkStart w:id="48" w:name="invited-talks"/>
+      <w:bookmarkEnd w:id="48"/>
       <w:r>
         <w:t xml:space="preserve">Invited Talks</w:t>
       </w:r>
     </w:p>
-    <w:bookmarkEnd w:id="48"/>
     <w:p>
       <w:pPr>
         <w:pStyle w:val="DefinitionTerm"/>
@@ -797,6 +820,7 @@
     </w:p>
     <w:p>
       <w:pPr>
+        <w:pStyle w:val="Compact"/>
         <w:pStyle w:val="Definition"/>
       </w:pPr>
       <w:r>
@@ -817,7 +841,7 @@
       <w:hyperlink r:id="rId49">
         <w:r>
           <w:rPr>
-            <w:rStyle w:val="Link"/>
+            <w:rStyle w:val="Hyperlink"/>
           </w:rPr>
           <w:t xml:space="preserve">Presentation</w:t>
         </w:r>
@@ -833,6 +857,7 @@
     </w:p>
     <w:p>
       <w:pPr>
+        <w:pStyle w:val="Compact"/>
         <w:pStyle w:val="Definition"/>
       </w:pPr>
       <w:r>
@@ -853,7 +878,7 @@
       <w:hyperlink r:id="rId50">
         <w:r>
           <w:rPr>
-            <w:rStyle w:val="Link"/>
+            <w:rStyle w:val="Hyperlink"/>
           </w:rPr>
           <w:t xml:space="preserve">Proof</w:t>
         </w:r>
@@ -899,21 +924,21 @@
         <w:t xml:space="preserve">'s contributions just for you.</w:t>
       </w:r>
     </w:p>
-    <w:bookmarkStart w:id="51" w:name="grands-awards-languages-and-living-abroad"/>
     <w:p>
       <w:pPr>
         <w:pStyle w:val="Heading2"/>
       </w:pPr>
+      <w:bookmarkStart w:id="51" w:name="grands-awards-languages-and-living-abroad"/>
+      <w:bookmarkEnd w:id="51"/>
       <w:r>
         <w:t xml:space="preserve">Grands, Awards, Languages, and Living Abroad</w:t>
       </w:r>
     </w:p>
-    <w:bookmarkEnd w:id="51"/>
     <w:p>
       <w:pPr>
         <w:pStyle w:val="Compact"/>
         <w:numPr>
-          <w:numId w:val="5"/>
+          <w:numId w:val="1004"/>
           <w:ilvl w:val="0"/>
         </w:numPr>
       </w:pPr>
@@ -925,7 +950,7 @@
       <w:pPr>
         <w:pStyle w:val="Compact"/>
         <w:numPr>
-          <w:numId w:val="6"/>
+          <w:numId w:val="1005"/>
           <w:ilvl w:val="1"/>
         </w:numPr>
       </w:pPr>
@@ -937,7 +962,7 @@
       <w:pPr>
         <w:pStyle w:val="Compact"/>
         <w:numPr>
-          <w:numId w:val="6"/>
+          <w:numId w:val="1005"/>
           <w:ilvl w:val="1"/>
         </w:numPr>
       </w:pPr>
@@ -949,7 +974,7 @@
       <w:pPr>
         <w:pStyle w:val="Compact"/>
         <w:numPr>
-          <w:numId w:val="6"/>
+          <w:numId w:val="1005"/>
           <w:ilvl w:val="1"/>
         </w:numPr>
       </w:pPr>
@@ -961,7 +986,7 @@
       <w:pPr>
         <w:pStyle w:val="Compact"/>
         <w:numPr>
-          <w:numId w:val="5"/>
+          <w:numId w:val="1004"/>
           <w:ilvl w:val="0"/>
         </w:numPr>
       </w:pPr>
@@ -973,7 +998,7 @@
       <w:pPr>
         <w:pStyle w:val="Compact"/>
         <w:numPr>
-          <w:numId w:val="7"/>
+          <w:numId w:val="1006"/>
           <w:ilvl w:val="1"/>
         </w:numPr>
       </w:pPr>
@@ -985,7 +1010,7 @@
       <w:pPr>
         <w:pStyle w:val="Compact"/>
         <w:numPr>
-          <w:numId w:val="7"/>
+          <w:numId w:val="1006"/>
           <w:ilvl w:val="1"/>
         </w:numPr>
       </w:pPr>
@@ -997,7 +1022,7 @@
       <w:pPr>
         <w:pStyle w:val="Compact"/>
         <w:numPr>
-          <w:numId w:val="7"/>
+          <w:numId w:val="1006"/>
           <w:ilvl w:val="1"/>
         </w:numPr>
       </w:pPr>
@@ -1009,7 +1034,7 @@
       <w:pPr>
         <w:pStyle w:val="Compact"/>
         <w:numPr>
-          <w:numId w:val="5"/>
+          <w:numId w:val="1004"/>
           <w:ilvl w:val="0"/>
         </w:numPr>
       </w:pPr>
@@ -1021,7 +1046,7 @@
       <w:pPr>
         <w:pStyle w:val="Compact"/>
         <w:numPr>
-          <w:numId w:val="8"/>
+          <w:numId w:val="1007"/>
           <w:ilvl w:val="1"/>
         </w:numPr>
       </w:pPr>
@@ -1033,7 +1058,7 @@
       <w:pPr>
         <w:pStyle w:val="Compact"/>
         <w:numPr>
-          <w:numId w:val="8"/>
+          <w:numId w:val="1007"/>
           <w:ilvl w:val="1"/>
         </w:numPr>
       </w:pPr>
@@ -1045,7 +1070,7 @@
       <w:pPr>
         <w:pStyle w:val="Compact"/>
         <w:numPr>
-          <w:numId w:val="8"/>
+          <w:numId w:val="1007"/>
           <w:ilvl w:val="1"/>
         </w:numPr>
       </w:pPr>
@@ -1057,7 +1082,7 @@
       <w:pPr>
         <w:pStyle w:val="Compact"/>
         <w:numPr>
-          <w:numId w:val="8"/>
+          <w:numId w:val="1007"/>
           <w:ilvl w:val="1"/>
         </w:numPr>
       </w:pPr>
@@ -1069,7 +1094,7 @@
       <w:pPr>
         <w:pStyle w:val="Compact"/>
         <w:numPr>
-          <w:numId w:val="8"/>
+          <w:numId w:val="1007"/>
           <w:ilvl w:val="1"/>
         </w:numPr>
       </w:pPr>
@@ -1081,7 +1106,7 @@
       <w:pPr>
         <w:pStyle w:val="Compact"/>
         <w:numPr>
-          <w:numId w:val="8"/>
+          <w:numId w:val="1007"/>
           <w:ilvl w:val="1"/>
         </w:numPr>
       </w:pPr>
@@ -1093,7 +1118,7 @@
       <w:pPr>
         <w:pStyle w:val="Compact"/>
         <w:numPr>
-          <w:numId w:val="8"/>
+          <w:numId w:val="1007"/>
           <w:ilvl w:val="1"/>
         </w:numPr>
       </w:pPr>
@@ -1110,7 +1135,7 @@
     </w:p>
     <w:p>
       <w:pPr>
-        <w:pStyle w:val="BlockQuote"/>
+        <w:pStyle w:val="BlockText"/>
       </w:pPr>
       <w:r>
         <w:br w:type="textWrapping"/>
@@ -1119,18 +1144,34 @@
         <w:t xml:space="preserve">Troias 2, ground floor, Room 03 or - Axais &amp; Troizinias, second floor - Athens, Greece</w:t>
       </w:r>
     </w:p>
+    <w:sectPr/>
   </w:body>
 </w:document>
 </file>
 
 <file path=word/footnotes.xml><?xml version="1.0" encoding="utf-8"?>
-<w:footnotes xmlns:w="http://schemas.openxmlformats.org/wordprocessingml/2006/main" xmlns:m="http://schemas.openxmlformats.org/officeDocument/2006/math" xmlns:r="http://schemas.openxmlformats.org/officeDocument/2006/relationships" xmlns:o="urn:schemas-microsoft-com:office:office" xmlns:v="urn:schemas-microsoft-com:vml" xmlns:w10="urn:schemas-microsoft-com:office:word" xmlns:a="http://schemas.openxmlformats.org/drawingml/2006/main" xmlns:pic="http://schemas.openxmlformats.org/drawingml/2006/picture" xmlns:wp="http://schemas.openxmlformats.org/drawingml/2006/wordprocessingDrawing"/>
+<w:footnotes xmlns:w="http://schemas.openxmlformats.org/wordprocessingml/2006/main" xmlns:m="http://schemas.openxmlformats.org/officeDocument/2006/math" xmlns:r="http://schemas.openxmlformats.org/officeDocument/2006/relationships" xmlns:o="urn:schemas-microsoft-com:office:office" xmlns:v="urn:schemas-microsoft-com:vml" xmlns:w10="urn:schemas-microsoft-com:office:word" xmlns:a="http://schemas.openxmlformats.org/drawingml/2006/main" xmlns:pic="http://schemas.openxmlformats.org/drawingml/2006/picture" xmlns:wp="http://schemas.openxmlformats.org/drawingml/2006/wordprocessingDrawing">
+  <w:footnote w:type="continuationSeparator" w:id="0">
+    <w:p>
+      <w:r>
+        <w:continuationSeparator/>
+      </w:r>
+    </w:p>
+  </w:footnote>
+  <w:footnote w:type="separator" w:id="-1">
+    <w:p>
+      <w:r>
+        <w:separator/>
+      </w:r>
+    </w:p>
+  </w:footnote>
+</w:footnotes>
 </file>
 
 <file path=word/numbering.xml><?xml version="1.0" encoding="utf-8"?>
 <w:numbering xmlns:w="http://schemas.openxmlformats.org/wordprocessingml/2006/main">
   <w:abstractNum w:abstractNumId="0">
-    <w:nsid w:val="b4d0cd87"/>
+    <w:nsid w:val="e17f69ba"/>
     <w:multiLevelType w:val="multilevel"/>
     <w:lvl w:ilvl="0">
       <w:numFmt w:val="bullet"/>
@@ -1210,8 +1251,89 @@
       </w:pPr>
     </w:lvl>
   </w:abstractNum>
-  <w:abstractNum w:abstractNumId="2">
-    <w:nsid w:val="b1c7c60d"/>
+  <w:abstractNum w:abstractNumId="990">
+    <w:nsid w:val="c3010562"/>
+    <w:multiLevelType w:val="multilevel"/>
+    <w:lvl w:ilvl="0">
+      <w:numFmt w:val="bullet"/>
+      <w:lvlText w:val=" "/>
+      <w:lvlJc w:val="left"/>
+      <w:pPr>
+        <w:tabs>
+          <w:tab w:val="num" w:pos="0"/>
+        </w:tabs>
+        <w:ind w:left="480" w:hanging="480"/>
+      </w:pPr>
+    </w:lvl>
+    <w:lvl w:ilvl="1">
+      <w:numFmt w:val="bullet"/>
+      <w:lvlText w:val=" "/>
+      <w:lvlJc w:val="left"/>
+      <w:pPr>
+        <w:tabs>
+          <w:tab w:val="num" w:pos="720"/>
+        </w:tabs>
+        <w:ind w:left="1200" w:hanging="480"/>
+      </w:pPr>
+    </w:lvl>
+    <w:lvl w:ilvl="2">
+      <w:numFmt w:val="bullet"/>
+      <w:lvlText w:val=" "/>
+      <w:lvlJc w:val="left"/>
+      <w:pPr>
+        <w:tabs>
+          <w:tab w:val="num" w:pos="1440"/>
+        </w:tabs>
+        <w:ind w:left="1920" w:hanging="480"/>
+      </w:pPr>
+    </w:lvl>
+    <w:lvl w:ilvl="3">
+      <w:numFmt w:val="bullet"/>
+      <w:lvlText w:val=" "/>
+      <w:lvlJc w:val="left"/>
+      <w:pPr>
+        <w:tabs>
+          <w:tab w:val="num" w:pos="2160"/>
+        </w:tabs>
+        <w:ind w:left="2640" w:hanging="480"/>
+      </w:pPr>
+    </w:lvl>
+    <w:lvl w:ilvl="4">
+      <w:numFmt w:val="bullet"/>
+      <w:lvlText w:val=" "/>
+      <w:lvlJc w:val="left"/>
+      <w:pPr>
+        <w:tabs>
+          <w:tab w:val="num" w:pos="2880"/>
+        </w:tabs>
+        <w:ind w:left="3360" w:hanging="480"/>
+      </w:pPr>
+    </w:lvl>
+    <w:lvl w:ilvl="5">
+      <w:numFmt w:val="bullet"/>
+      <w:lvlText w:val=" "/>
+      <w:lvlJc w:val="left"/>
+      <w:pPr>
+        <w:tabs>
+          <w:tab w:val="num" w:pos="3600"/>
+        </w:tabs>
+        <w:ind w:left="4080" w:hanging="480"/>
+      </w:pPr>
+    </w:lvl>
+    <w:lvl w:ilvl="6">
+      <w:numFmt w:val="bullet"/>
+      <w:lvlText w:val=" "/>
+      <w:lvlJc w:val="left"/>
+      <w:pPr>
+        <w:tabs>
+          <w:tab w:val="num" w:pos="4320"/>
+        </w:tabs>
+        <w:ind w:left="4800" w:hanging="480"/>
+      </w:pPr>
+    </w:lvl>
+  </w:abstractNum>
+  <w:abstractNum w:abstractNumId="991">
+    <w:nsid w:val="73351314"/>
     <w:multiLevelType w:val="multilevel"/>
     <w:lvl w:ilvl="0">
       <w:numFmt w:val="bullet"/>
@@ -1294,26 +1416,29 @@
   <w:num w:numId="1">
     <w:abstractNumId w:val="0"/>
   </w:num>
-  <w:num w:numId="2">
-    <w:abstractNumId w:val="2"/>
+  <w:num w:numId="1000">
+    <w:abstractNumId w:val="990"/>
   </w:num>
-  <w:num w:numId="3">
-    <w:abstractNumId w:val="2"/>
+  <w:num w:numId="1001">
+    <w:abstractNumId w:val="991"/>
   </w:num>
-  <w:num w:numId="4">
-    <w:abstractNumId w:val="2"/>
+  <w:num w:numId="1002">
+    <w:abstractNumId w:val="991"/>
   </w:num>
-  <w:num w:numId="5">
-    <w:abstractNumId w:val="2"/>
+  <w:num w:numId="1003">
+    <w:abstractNumId w:val="991"/>
   </w:num>
-  <w:num w:numId="6">
-    <w:abstractNumId w:val="2"/>
+  <w:num w:numId="1004">
+    <w:abstractNumId w:val="991"/>
   </w:num>
-  <w:num w:numId="7">
-    <w:abstractNumId w:val="2"/>
+  <w:num w:numId="1005">
+    <w:abstractNumId w:val="991"/>
   </w:num>
-  <w:num w:numId="8">
-    <w:abstractNumId w:val="2"/>
+  <w:num w:numId="1006">
+    <w:abstractNumId w:val="991"/>
+  </w:num>
+  <w:num w:numId="1007">
+    <w:abstractNumId w:val="991"/>
   </w:num>
 </w:numbering>
 </file>
@@ -1339,13 +1464,25 @@
   <w:style w:type="paragraph" w:default="1" w:styleId="Normal">
     <w:name w:val="Normal"/>
     <w:qFormat/>
+  </w:style>
+  <w:style w:type="paragraph" w:styleId="BodyText">
+    <w:name w:val="Body Text"/>
+    <w:basedOn w:val="Normal"/>
+    <w:link w:val="BodyTextChar"/>
     <w:pPr>
       <w:spacing w:before="180" w:after="180"/>
     </w:pPr>
-  </w:style>
-  <w:style w:type="paragraph" w:styleId="Compact">
+    <w:qFormat/>
+  </w:style>
+  <w:style w:type="paragraph" w:customStyle="1" w:styleId="FirstParagraph">
+    <w:name w:val="First Paragraph"/>
+    <w:basedOn w:val="BodyText"/>
+    <w:next w:val="BodyText"/>
+    <w:qFormat/>
+  </w:style>
+  <w:style w:type="paragraph" w:customStyle="1" w:styleId="Compact">
     <w:name w:val="Compact"/>
-    <w:basedOn w:val="Normal"/>
+    <w:basedOn w:val="BodyText"/>
     <w:qFormat/>
     <w:pPr>
       <w:spacing w:before="36" w:after="36"/>
@@ -1354,7 +1491,7 @@
   <w:style w:type="paragraph" w:styleId="Title">
     <w:name w:val="Title"/>
     <w:basedOn w:val="Normal"/>
-    <w:next w:val="Normal"/>
+    <w:next w:val="BodyText"/>
     <w:qFormat/>
     <w:pPr>
       <w:keepNext/>
@@ -1371,9 +1508,25 @@
       <w:szCs w:val="36"/>
     </w:rPr>
   </w:style>
-  <w:style w:type="paragraph" w:styleId="Authors">
-    <w:name w:val="Authors"/>
-    <w:next w:val="Normal"/>
+  <w:style w:type="paragraph" w:styleId="Subtitle">
+    <w:name w:val="Subtitle"/>
+    <w:basedOn w:val="Title"/>
+    <w:next w:val="BodyText"/>
+    <w:qFormat/>
+    <w:pPr>
+      <w:keepNext/>
+      <w:keepLines/>
+      <w:spacing w:before="240" w:after="240"/>
+      <w:jc w:val="center"/>
+    </w:pPr>
+    <w:rPr>
+      <w:sz w:val="30"/>
+      <w:szCs w:val="30"/>
+    </w:rPr>
+  </w:style>
+  <w:style w:type="paragraph" w:customStyle="1" w:styleId="Author">
+    <w:name w:val="Author"/>
+    <w:next w:val="BodyText"/>
     <w:qFormat/>
     <w:pPr>
       <w:keepNext/>
@@ -1383,7 +1536,7 @@
   </w:style>
   <w:style w:type="paragraph" w:styleId="Date">
     <w:name w:val="Date"/>
-    <w:next w:val="Normal"/>
+    <w:next w:val="BodyText"/>
     <w:qFormat/>
     <w:pPr>
       <w:keepNext/>
@@ -1391,10 +1544,33 @@
       <w:jc w:val="center"/>
     </w:pPr>
   </w:style>
+  <w:style w:type="paragraph" w:customStyle="1" w:styleId="Abstract">
+    <w:name w:val="Abstract"/>
+    <w:basedOn w:val="Normal"/>
+    <w:next w:val="BodyText"/>
+    <w:qFormat/>
+    <w:pPr>
+      <w:keepNext/>
+      <w:keepLines/>
+      <w:spacing w:before="300" w:after="300"/>
+    </w:pPr>
+    <w:rPr>
+      <w:sz w:val="20"/>
+      <w:szCs w:val="20"/>
+    </w:rPr>
+  </w:style>
+  <w:style w:type="paragraph" w:styleId="Bibliography">
+    <w:name w:val="Bibliography"/>
+    <w:basedOn w:val="Normal"/>
+    <w:next w:val="Bibliography"/>
+    <w:qFormat/>
+    <w:pPr/>
+    <w:rPr/>
+  </w:style>
   <w:style w:type="paragraph" w:styleId="Heading1">
     <w:name w:val="Heading 1"/>
     <w:basedOn w:val="Normal"/>
-    <w:next w:val="Normal"/>
+    <w:next w:val="BodyText"/>
     <w:uiPriority w:val="9"/>
     <w:qFormat/>
     <w:pPr>
@@ -1408,14 +1584,14 @@
       <w:b/>
       <w:bCs/>
       <w:color w:val="345A8A" w:themeColor="accent1" w:themeShade="B5"/>
-      <w:sz w:val="36"/>
-      <w:szCs w:val="36"/>
+      <w:sz w:val="32"/>
+      <w:szCs w:val="32"/>
     </w:rPr>
   </w:style>
   <w:style w:type="paragraph" w:styleId="Heading2">
     <w:name w:val="Heading 2"/>
     <w:basedOn w:val="Normal"/>
-    <w:next w:val="Normal"/>
+    <w:next w:val="BodyText"/>
     <w:uiPriority w:val="9"/>
     <w:unhideWhenUsed/>
     <w:qFormat/>
@@ -1437,7 +1613,7 @@
   <w:style w:type="paragraph" w:styleId="Heading3">
     <w:name w:val="Heading 3"/>
     <w:basedOn w:val="Normal"/>
-    <w:next w:val="Normal"/>
+    <w:next w:val="BodyText"/>
     <w:uiPriority w:val="9"/>
     <w:unhideWhenUsed/>
     <w:qFormat/>
@@ -1445,7 +1621,7 @@
       <w:keepNext/>
       <w:keepLines/>
       <w:spacing w:before="200" w:after="0"/>
-      <w:outlineLvl w:val="1"/>
+      <w:outlineLvl w:val="2"/>
     </w:pPr>
     <w:rPr>
       <w:rFonts w:asciiTheme="majorHAnsi" w:eastAsiaTheme="majorEastAsia" w:hAnsiTheme="majorHAnsi" w:cstheme="majorBidi"/>
@@ -1459,7 +1635,7 @@
   <w:style w:type="paragraph" w:styleId="Heading4">
     <w:name w:val="Heading 4"/>
     <w:basedOn w:val="Normal"/>
-    <w:next w:val="Normal"/>
+    <w:next w:val="BodyText"/>
     <w:uiPriority w:val="9"/>
     <w:unhideWhenUsed/>
     <w:qFormat/>
@@ -1467,7 +1643,7 @@
       <w:keepNext/>
       <w:keepLines/>
       <w:spacing w:before="200" w:after="0"/>
-      <w:outlineLvl w:val="1"/>
+      <w:outlineLvl w:val="3"/>
     </w:pPr>
     <w:rPr>
       <w:rFonts w:asciiTheme="majorHAnsi" w:eastAsiaTheme="majorEastAsia" w:hAnsiTheme="majorHAnsi" w:cstheme="majorBidi"/>
@@ -1481,7 +1657,7 @@
   <w:style w:type="paragraph" w:styleId="Heading5">
     <w:name w:val="Heading 5"/>
     <w:basedOn w:val="Normal"/>
-    <w:next w:val="Normal"/>
+    <w:next w:val="BodyText"/>
     <w:uiPriority w:val="9"/>
     <w:unhideWhenUsed/>
     <w:qFormat/>
@@ -1489,7 +1665,7 @@
       <w:keepNext/>
       <w:keepLines/>
       <w:spacing w:before="200" w:after="0"/>
-      <w:outlineLvl w:val="1"/>
+      <w:outlineLvl w:val="4"/>
     </w:pPr>
     <w:rPr>
       <w:rFonts w:asciiTheme="majorHAnsi" w:eastAsiaTheme="majorEastAsia" w:hAnsiTheme="majorHAnsi" w:cstheme="majorBidi"/>
@@ -1500,15 +1676,36 @@
       <w:szCs w:val="24"/>
     </w:rPr>
   </w:style>
-  <w:style w:type="paragraph" w:styleId="BlockQuote">
-    <w:name w:val="Block Quote"/>
+  <w:style w:type="paragraph" w:styleId="Heading6">
+    <w:name w:val="Heading 6"/>
     <w:basedOn w:val="Normal"/>
-    <w:next w:val="Normal"/>
+    <w:next w:val="BodyText"/>
+    <w:uiPriority w:val="9"/>
+    <w:unhideWhenUsed/>
+    <w:qFormat/>
+    <w:pPr>
+      <w:keepNext/>
+      <w:keepLines/>
+      <w:spacing w:before="200" w:after="0"/>
+      <w:outlineLvl w:val="5"/>
+    </w:pPr>
+    <w:rPr>
+      <w:rFonts w:asciiTheme="majorHAnsi" w:eastAsiaTheme="majorEastAsia" w:hAnsiTheme="majorHAnsi" w:cstheme="majorBidi"/>
+      <w:color w:val="4F81BD" w:themeColor="accent1"/>
+      <w:sz w:val="24"/>
+      <w:szCs w:val="24"/>
+    </w:rPr>
+  </w:style>
+  <w:style w:type="paragraph" w:styleId="BlockText">
+    <w:name w:val="Block Text"/>
+    <w:basedOn w:val="BodyText"/>
+    <w:next w:val="BodyText"/>
     <w:uiPriority w:val="9"/>
     <w:unhideWhenUsed/>
     <w:qFormat/>
     <w:pPr>
       <w:spacing w:before="100" w:after="100"/>
+      <w:ind w:firstLine="0"/>
     </w:pPr>
     <w:rPr>
       <w:rFonts w:asciiTheme="majorHAnsi" w:eastAsiaTheme="majorEastAsia" w:hAnsiTheme="majorHAnsi" w:cstheme="majorBidi"/>
@@ -1516,6 +1713,14 @@
       <w:sz w:val="20"/>
       <w:szCs w:val="20"/>
     </w:rPr>
+  </w:style>
+  <w:style w:type="paragraph" w:styleId="FootnoteText">
+    <w:name w:val="Footnote Text"/>
+    <w:basedOn w:val="Normal"/>
+    <w:next w:val="FootnoteText"/>
+    <w:uiPriority w:val="9"/>
+    <w:unhideWhenUsed/>
+    <w:qFormat/>
   </w:style>
   <w:style w:type="character" w:default="1" w:styleId="DefaultParagraphFont">
     <w:name w:val="Default Paragraph Font"/>
@@ -1537,7 +1742,7 @@
       </w:tblCellMar>
     </w:tblPr>
   </w:style>
-  <w:style w:type="paragraph" w:styleId="DefinitionTerm">
+  <w:style w:type="paragraph" w:customStyle="1" w:styleId="DefinitionTerm">
     <w:name w:val="Definition Term"/>
     <w:basedOn w:val="Normal"/>
     <w:next w:val="Definition"/>
@@ -1550,20 +1755,12 @@
       <w:b/>
     </w:rPr>
   </w:style>
-  <w:style w:type="paragraph" w:styleId="Definition">
+  <w:style w:type="paragraph" w:customStyle="1" w:styleId="Definition">
     <w:name w:val="Definition"/>
     <w:basedOn w:val="Normal"/>
   </w:style>
-  <w:style w:type="paragraph" w:styleId="BodyText">
-    <w:name w:val="Body Text"/>
-    <w:basedOn w:val="Normal"/>
-    <w:link w:val="BodyTextChar"/>
-    <w:pPr>
-      <w:spacing w:after="120"/>
-    </w:pPr>
-  </w:style>
-  <w:style w:type="paragraph" w:styleId="TableCaption">
-    <w:name w:val="Table Caption"/>
+  <w:style w:type="paragraph" w:styleId="Caption">
+    <w:name w:val="Caption"/>
     <w:basedOn w:val="Normal"/>
     <w:link w:val="BodyTextChar"/>
     <w:pPr>
@@ -1573,16 +1770,27 @@
       <w:i/>
     </w:rPr>
   </w:style>
-  <w:style w:type="paragraph" w:styleId="ImageCaption">
+  <w:style w:type="paragraph" w:customStyle="1" w:styleId="TableCaption">
+    <w:name w:val="Table Caption"/>
+    <w:basedOn w:val="Caption"/>
+    <w:pPr>
+      <w:keepNext/>
+    </w:pPr>
+  </w:style>
+  <w:style w:type="paragraph" w:customStyle="1" w:styleId="ImageCaption">
     <w:name w:val="Image Caption"/>
+    <w:basedOn w:val="Caption"/>
+  </w:style>
+  <w:style w:type="paragraph" w:customStyle="1" w:styleId="Figure">
+    <w:name w:val="Figure"/>
     <w:basedOn w:val="Normal"/>
-    <w:link w:val="BodyTextChar"/>
+  </w:style>
+  <w:style w:type="paragraph" w:customStyle="1" w:styleId="FigureWithCaption">
+    <w:name w:val="Figure with Caption"/>
+    <w:basedOn w:val="Figure"/>
     <w:pPr>
-      <w:spacing w:before="0" w:after="120"/>
+      <w:keepNext/>
     </w:pPr>
-    <w:rPr>
-      <w:i/>
-    </w:rPr>
   </w:style>
   <w:style w:type="character" w:customStyle="1" w:styleId="BodyTextChar">
     <w:name w:val="Body Text Char"/>
@@ -1597,18 +1805,36 @@
       <w:sz w:val="22"/>
     </w:rPr>
   </w:style>
-  <w:style w:type="character" w:customStyle="1" w:styleId="FootnoteRef">
-    <w:name w:val="Footnote Ref"/>
+  <w:style w:type="character" w:styleId="FootnoteReference">
+    <w:name w:val="Footnote Reference"/>
     <w:basedOn w:val="BodyTextChar"/>
     <w:rPr>
       <w:vertAlign w:val="superscript"/>
     </w:rPr>
   </w:style>
-  <w:style w:type="character" w:customStyle="1" w:styleId="Link">
-    <w:name w:val="Link"/>
+  <w:style w:type="character" w:styleId="Hyperlink">
+    <w:name w:val="Hyperlink"/>
     <w:basedOn w:val="BodyTextChar"/>
     <w:rPr>
       <w:color w:val="4F81BD" w:themeColor="accent1"/>
+    </w:rPr>
+  </w:style>
+  <w:style w:type="paragraph" w:styleId="TOCHeading">
+    <w:name w:val="TOC Heading"/>
+    <w:basedOn w:val="Heading1"/>
+    <w:next w:val="BodyText"/>
+    <w:uiPriority w:val="39"/>
+    <w:unhideWhenUsed/>
+    <w:qFormat/>
+    <w:pPr>
+      <w:spacing w:before="240" w:line="259" w:lineRule="auto"/>
+      <w:outlineLvl w:val="9"/>
+    </w:pPr>
+    <w:rPr>
+      <w:rFonts w:asciiTheme="majorHAnsi" w:eastAsiaTheme="majorEastAsia" w:hAnsiTheme="majorHAnsi" w:cstheme="majorBidi"/>
+      <w:b w:val="0"/>
+      <w:bCs w:val="0"/>
+      <w:color w:val="365F91" w:themeColor="accent1" w:themeShade="BF"/>
     </w:rPr>
   </w:style>
   <w:style w:type="paragraph" w:customStyle="1" w:styleId="SourceCode">
@@ -1655,6 +1881,13 @@
       <w:color w:val="40a070"/>
     </w:rPr>
   </w:style>
+  <w:style w:type="character" w:customStyle="1" w:styleId="ConstantTok">
+    <w:name w:val="ConstantTok"/>
+    <w:basedOn w:val="VerbatimChar"/>
+    <w:rPr>
+      <w:color w:val="880000"/>
+    </w:rPr>
+  </w:style>
   <w:style w:type="character" w:customStyle="1" w:styleId="CharTok">
     <w:name w:val="CharTok"/>
     <w:basedOn w:val="VerbatimChar"/>
@@ -1662,6 +1895,13 @@
       <w:color w:val="4070a0"/>
     </w:rPr>
   </w:style>
+  <w:style w:type="character" w:customStyle="1" w:styleId="SpecialCharTok">
+    <w:name w:val="SpecialCharTok"/>
+    <w:basedOn w:val="VerbatimChar"/>
+    <w:rPr>
+      <w:color w:val="4070a0"/>
+    </w:rPr>
+  </w:style>
   <w:style w:type="character" w:customStyle="1" w:styleId="StringTok">
     <w:name w:val="StringTok"/>
     <w:basedOn w:val="VerbatimChar"/>
@@ -1669,6 +1909,25 @@
       <w:color w:val="4070a0"/>
     </w:rPr>
   </w:style>
+  <w:style w:type="character" w:customStyle="1" w:styleId="VerbatimStringTok">
+    <w:name w:val="VerbatimStringTok"/>
+    <w:basedOn w:val="VerbatimChar"/>
+    <w:rPr>
+      <w:color w:val="4070a0"/>
+    </w:rPr>
+  </w:style>
+  <w:style w:type="character" w:customStyle="1" w:styleId="SpecialStringTok">
+    <w:name w:val="SpecialStringTok"/>
+    <w:basedOn w:val="VerbatimChar"/>
+    <w:rPr>
+      <w:color w:val="bb6688"/>
+    </w:rPr>
+  </w:style>
+  <w:style w:type="character" w:customStyle="1" w:styleId="ImportTok">
+    <w:name w:val="ImportTok"/>
+    <w:basedOn w:val="VerbatimChar"/>
+    <w:rPr/>
+  </w:style>
   <w:style w:type="character" w:customStyle="1" w:styleId="CommentTok">
     <w:name w:val="CommentTok"/>
     <w:basedOn w:val="VerbatimChar"/>
@@ -1677,6 +1936,32 @@
       <w:i/>
     </w:rPr>
   </w:style>
+  <w:style w:type="character" w:customStyle="1" w:styleId="DocumentationTok">
+    <w:name w:val="DocumentationTok"/>
+    <w:basedOn w:val="VerbatimChar"/>
+    <w:rPr>
+      <w:color w:val="ba2121"/>
+      <w:i/>
+    </w:rPr>
+  </w:style>
+  <w:style w:type="character" w:customStyle="1" w:styleId="AnnotationTok">
+    <w:name w:val="AnnotationTok"/>
+    <w:basedOn w:val="VerbatimChar"/>
+    <w:rPr>
+      <w:color w:val="60a0b0"/>
+      <w:b/>
+      <w:i/>
+    </w:rPr>
+  </w:style>
+  <w:style w:type="character" w:customStyle="1" w:styleId="CommentVarTok">
+    <w:name w:val="CommentVarTok"/>
+    <w:basedOn w:val="VerbatimChar"/>
+    <w:rPr>
+      <w:color w:val="60a0b0"/>
+      <w:b/>
+      <w:i/>
+    </w:rPr>
+  </w:style>
   <w:style w:type="character" w:customStyle="1" w:styleId="OtherTok">
     <w:name w:val="OtherTok"/>
     <w:basedOn w:val="VerbatimChar"/>
@@ -1684,6 +1969,82 @@
       <w:color w:val="007020"/>
     </w:rPr>
   </w:style>
+  <w:style w:type="character" w:customStyle="1" w:styleId="FunctionTok">
+    <w:name w:val="FunctionTok"/>
+    <w:basedOn w:val="VerbatimChar"/>
+    <w:rPr>
+      <w:color w:val="06287e"/>
+    </w:rPr>
+  </w:style>
+  <w:style w:type="character" w:customStyle="1" w:styleId="VariableTok">
+    <w:name w:val="VariableTok"/>
+    <w:basedOn w:val="VerbatimChar"/>
+    <w:rPr>
+      <w:color w:val="19177c"/>
+    </w:rPr>
+  </w:style>
+  <w:style w:type="character" w:customStyle="1" w:styleId="ControlFlowTok">
+    <w:name w:val="ControlFlowTok"/>
+    <w:basedOn w:val="VerbatimChar"/>
+    <w:rPr>
+      <w:color w:val="007020"/>
+      <w:b/>
+    </w:rPr>
+  </w:style>
+  <w:style w:type="character" w:customStyle="1" w:styleId="OperatorTok">
+    <w:name w:val="OperatorTok"/>
+    <w:basedOn w:val="VerbatimChar"/>
+    <w:rPr>
+      <w:color w:val="666666"/>
+    </w:rPr>
+  </w:style>
+  <w:style w:type="character" w:customStyle="1" w:styleId="BuiltInTok">
+    <w:name w:val="BuiltInTok"/>
+    <w:basedOn w:val="VerbatimChar"/>
+    <w:rPr/>
+  </w:style>
+  <w:style w:type="character" w:customStyle="1" w:styleId="ExtensionTok">
+    <w:name w:val="ExtensionTok"/>
+    <w:basedOn w:val="VerbatimChar"/>
+    <w:rPr/>
+  </w:style>
+  <w:style w:type="character" w:customStyle="1" w:styleId="PreprocessorTok">
+    <w:name w:val="PreprocessorTok"/>
+    <w:basedOn w:val="VerbatimChar"/>
+    <w:rPr>
+      <w:color w:val="bc7a00"/>
+    </w:rPr>
+  </w:style>
+  <w:style w:type="character" w:customStyle="1" w:styleId="AttributeTok">
+    <w:name w:val="AttributeTok"/>
+    <w:basedOn w:val="VerbatimChar"/>
+    <w:rPr>
+      <w:color w:val="7d9029"/>
+    </w:rPr>
+  </w:style>
+  <w:style w:type="character" w:customStyle="1" w:styleId="RegionMarkerTok">
+    <w:name w:val="RegionMarkerTok"/>
+    <w:basedOn w:val="VerbatimChar"/>
+    <w:rPr/>
+  </w:style>
+  <w:style w:type="character" w:customStyle="1" w:styleId="InformationTok">
+    <w:name w:val="InformationTok"/>
+    <w:basedOn w:val="VerbatimChar"/>
+    <w:rPr>
+      <w:color w:val="60a0b0"/>
+      <w:b/>
+      <w:i/>
+    </w:rPr>
+  </w:style>
+  <w:style w:type="character" w:customStyle="1" w:styleId="WarningTok">
+    <w:name w:val="WarningTok"/>
+    <w:basedOn w:val="VerbatimChar"/>
+    <w:rPr>
+      <w:color w:val="60a0b0"/>
+      <w:b/>
+      <w:i/>
+    </w:rPr>
+  </w:style>
   <w:style w:type="character" w:customStyle="1" w:styleId="AlertTok">
     <w:name w:val="AlertTok"/>
     <w:basedOn w:val="VerbatimChar"/>
@@ -1691,18 +2052,6 @@
       <w:color w:val="ff0000"/>
       <w:b/>
     </w:rPr>
-  </w:style>
-  <w:style w:type="character" w:customStyle="1" w:styleId="FunctionTok">
-    <w:name w:val="FunctionTok"/>
-    <w:basedOn w:val="VerbatimChar"/>
-    <w:rPr>
-      <w:color w:val="06287e"/>
-    </w:rPr>
-  </w:style>
-  <w:style w:type="character" w:customStyle="1" w:styleId="RegionMarkerTok">
-    <w:name w:val="RegionMarkerTok"/>
-    <w:basedOn w:val="VerbatimChar"/>
-    <w:rPr/>
   </w:style>
   <w:style w:type="character" w:customStyle="1" w:styleId="ErrorTok">
     <w:name w:val="ErrorTok"/>

</xml_diff>

<commit_message>
Deploy to GitHub Pages: 8deb66a642e8e8a4380079e33486eea3ac00e968
</commit_message>
<xml_diff>
--- a/index.docx
+++ b/index.docx
@@ -1252,7 +1252,7 @@
     </w:lvl>
   </w:abstractNum>
   <w:abstractNum w:abstractNumId="990">
-    <w:nsid w:val="c3010562"/>
+    <w:nsid w:val="96218dbf"/>
     <w:multiLevelType w:val="multilevel"/>
     <w:lvl w:ilvl="0">
       <w:numFmt w:val="bullet"/>
@@ -1333,7 +1333,7 @@
     </w:lvl>
   </w:abstractNum>
   <w:abstractNum w:abstractNumId="991">
-    <w:nsid w:val="73351314"/>
+    <w:nsid w:val="435b2efd"/>
     <w:multiLevelType w:val="multilevel"/>
     <w:lvl w:ilvl="0">
       <w:numFmt w:val="bullet"/>

</xml_diff>

<commit_message>
Deploy to GitHub Pages: ea546953809455b2bc2023f77a26ea830d3d7c4b
</commit_message>
<xml_diff>
--- a/index.docx
+++ b/index.docx
@@ -1252,7 +1252,7 @@
     </w:lvl>
   </w:abstractNum>
   <w:abstractNum w:abstractNumId="990">
-    <w:nsid w:val="96218dbf"/>
+    <w:nsid w:val="14328f2d"/>
     <w:multiLevelType w:val="multilevel"/>
     <w:lvl w:ilvl="0">
       <w:numFmt w:val="bullet"/>
@@ -1333,7 +1333,7 @@
     </w:lvl>
   </w:abstractNum>
   <w:abstractNum w:abstractNumId="991">
-    <w:nsid w:val="435b2efd"/>
+    <w:nsid w:val="eb4e3a41"/>
     <w:multiLevelType w:val="multilevel"/>
     <w:lvl w:ilvl="0">
       <w:numFmt w:val="bullet"/>

</xml_diff>

<commit_message>
Deploy to GitHub Pages: aec46eee5978e33ee3484fdbd4ba831e8a39a40f
</commit_message>
<xml_diff>
--- a/index.docx
+++ b/index.docx
@@ -1252,7 +1252,7 @@
     </w:lvl>
   </w:abstractNum>
   <w:abstractNum w:abstractNumId="990">
-    <w:nsid w:val="14328f2d"/>
+    <w:nsid w:val="576f6885"/>
     <w:multiLevelType w:val="multilevel"/>
     <w:lvl w:ilvl="0">
       <w:numFmt w:val="bullet"/>
@@ -1333,7 +1333,7 @@
     </w:lvl>
   </w:abstractNum>
   <w:abstractNum w:abstractNumId="991">
-    <w:nsid w:val="eb4e3a41"/>
+    <w:nsid w:val="a3533f5d"/>
     <w:multiLevelType w:val="multilevel"/>
     <w:lvl w:ilvl="0">
       <w:numFmt w:val="bullet"/>

</xml_diff>

<commit_message>
Deploy to GitHub Pages: 07aa4e42e0885448b9f24cbab9d390869bf15df3
</commit_message>
<xml_diff>
--- a/index.docx
+++ b/index.docx
@@ -349,11 +349,45 @@
       <w:pPr>
         <w:pStyle w:val="Heading2"/>
       </w:pPr>
-      <w:bookmarkStart w:id="31" w:name="experience"/>
+      <w:bookmarkStart w:id="31" w:name="industrial-experience"/>
       <w:bookmarkEnd w:id="31"/>
       <w:r>
-        <w:t xml:space="preserve">Experience</w:t>
-      </w:r>
+        <w:t xml:space="preserve">Industrial experience</w:t>
+      </w:r>
+    </w:p>
+    <w:p>
+      <w:pPr>
+        <w:pStyle w:val="DefinitionTerm"/>
+      </w:pPr>
+      <w:r>
+        <w:t xml:space="preserve">Jan 2019 -- currently</w:t>
+      </w:r>
+    </w:p>
+    <w:p>
+      <w:pPr>
+        <w:pStyle w:val="Compact"/>
+        <w:pStyle w:val="Definition"/>
+      </w:pPr>
+      <w:r>
+        <w:rPr>
+          <w:b/>
+        </w:rPr>
+        <w:t xml:space="preserve">Back-end developer, DevOps, and Integrations</w:t>
+      </w:r>
+      <w:r>
+        <w:t xml:space="preserve">;</w:t>
+      </w:r>
+      <w:r>
+        <w:t xml:space="preserve"> </w:t>
+      </w:r>
+      <w:hyperlink r:id="rId32">
+        <w:r>
+          <w:rPr>
+            <w:rStyle w:val="Hyperlink"/>
+          </w:rPr>
+          <w:t xml:space="preserve">AllCanCode</w:t>
+        </w:r>
+      </w:hyperlink>
     </w:p>
     <w:p>
       <w:pPr>
@@ -361,6 +395,27 @@
       </w:pPr>
       <w:r>
         <w:rPr>
+          <w:i/>
+        </w:rPr>
+        <w:t xml:space="preserve">Developing in node.js, integrating new technologies to the copmanies development flow, and setting up the development process.</w:t>
+      </w:r>
+    </w:p>
+    <w:p>
+      <w:pPr>
+        <w:pStyle w:val="Heading2"/>
+      </w:pPr>
+      <w:bookmarkStart w:id="33" w:name="teaching-experience"/>
+      <w:bookmarkEnd w:id="33"/>
+      <w:r>
+        <w:t xml:space="preserve">Teaching experience</w:t>
+      </w:r>
+    </w:p>
+    <w:p>
+      <w:pPr>
+        <w:pStyle w:val="FirstParagraph"/>
+      </w:pPr>
+      <w:r>
+        <w:rPr>
           <w:b/>
         </w:rPr>
         <w:t xml:space="preserve">Teaching and tutoring:</w:t>
@@ -390,7 +445,7 @@
       <w:r>
         <w:t xml:space="preserve"> </w:t>
       </w:r>
-      <w:hyperlink r:id="rId32">
+      <w:hyperlink r:id="rId34">
         <w:r>
           <w:rPr>
             <w:rStyle w:val="Hyperlink"/>
@@ -401,7 +456,7 @@
       <w:r>
         <w:t xml:space="preserve"> </w:t>
       </w:r>
-      <w:hyperlink r:id="rId33">
+      <w:hyperlink r:id="rId35">
         <w:r>
           <w:rPr>
             <w:rStyle w:val="Hyperlink"/>
@@ -433,8 +488,8 @@
       <w:pPr>
         <w:pStyle w:val="Heading2"/>
       </w:pPr>
-      <w:bookmarkStart w:id="34" w:name="technical-experience"/>
-      <w:bookmarkEnd w:id="34"/>
+      <w:bookmarkStart w:id="36" w:name="technical-experience"/>
+      <w:bookmarkEnd w:id="36"/>
       <w:r>
         <w:t xml:space="preserve">Technical Experience</w:t>
       </w:r>
@@ -511,7 +566,7 @@
       <w:r>
         <w:t xml:space="preserve"> </w:t>
       </w:r>
-      <w:hyperlink r:id="rId35">
+      <w:hyperlink r:id="rId37">
         <w:r>
           <w:rPr>
             <w:rStyle w:val="Hyperlink"/>
@@ -528,7 +583,7 @@
       <w:r>
         <w:t xml:space="preserve"> </w:t>
       </w:r>
-      <w:hyperlink r:id="rId36">
+      <w:hyperlink r:id="rId38">
         <w:r>
           <w:rPr>
             <w:rStyle w:val="Hyperlink"/>
@@ -557,7 +612,7 @@
       <w:r>
         <w:t xml:space="preserve"> </w:t>
       </w:r>
-      <w:hyperlink r:id="rId37">
+      <w:hyperlink r:id="rId39">
         <w:r>
           <w:rPr>
             <w:rStyle w:val="Hyperlink"/>
@@ -580,7 +635,7 @@
       <w:r>
         <w:t xml:space="preserve"> </w:t>
       </w:r>
-      <w:hyperlink r:id="rId38">
+      <w:hyperlink r:id="rId40">
         <w:r>
           <w:rPr>
             <w:rStyle w:val="Hyperlink"/>
@@ -603,7 +658,7 @@
       <w:r>
         <w:t xml:space="preserve"> </w:t>
       </w:r>
-      <w:hyperlink r:id="rId39">
+      <w:hyperlink r:id="rId41">
         <w:r>
           <w:rPr>
             <w:rStyle w:val="Hyperlink"/>
@@ -616,8 +671,8 @@
       <w:pPr>
         <w:pStyle w:val="Heading2"/>
       </w:pPr>
-      <w:bookmarkStart w:id="40" w:name="research-publications"/>
-      <w:bookmarkEnd w:id="40"/>
+      <w:bookmarkStart w:id="42" w:name="research-publications"/>
+      <w:bookmarkEnd w:id="42"/>
       <w:r>
         <w:t xml:space="preserve">Research Publications</w:t>
       </w:r>
@@ -666,7 +721,7 @@
       <w:r>
         <w:t xml:space="preserve">[</w:t>
       </w:r>
-      <w:hyperlink r:id="rId41">
+      <w:hyperlink r:id="rId43">
         <w:r>
           <w:rPr>
             <w:rStyle w:val="Hyperlink"/>
@@ -677,7 +732,7 @@
       <w:r>
         <w:t xml:space="preserve">] [</w:t>
       </w:r>
-      <w:hyperlink r:id="rId42">
+      <w:hyperlink r:id="rId44">
         <w:r>
           <w:rPr>
             <w:rStyle w:val="Hyperlink"/>
@@ -688,7 +743,7 @@
       <w:r>
         <w:t xml:space="preserve">] [</w:t>
       </w:r>
-      <w:hyperlink r:id="rId43">
+      <w:hyperlink r:id="rId45">
         <w:r>
           <w:rPr>
             <w:rStyle w:val="Hyperlink"/>
@@ -699,7 +754,7 @@
       <w:r>
         <w:t xml:space="preserve">] [</w:t>
       </w:r>
-      <w:hyperlink r:id="rId44">
+      <w:hyperlink r:id="rId46">
         <w:r>
           <w:rPr>
             <w:rStyle w:val="Hyperlink"/>
@@ -731,7 +786,7 @@
       <w:r>
         <w:t xml:space="preserve">[</w:t>
       </w:r>
-      <w:hyperlink r:id="rId45">
+      <w:hyperlink r:id="rId47">
         <w:r>
           <w:rPr>
             <w:rStyle w:val="Hyperlink"/>
@@ -742,29 +797,29 @@
       <w:r>
         <w:t xml:space="preserve">] [</w:t>
       </w:r>
+      <w:hyperlink r:id="rId48">
+        <w:r>
+          <w:rPr>
+            <w:rStyle w:val="Hyperlink"/>
+          </w:rPr>
+          <w:t xml:space="preserve">BibTex</w:t>
+        </w:r>
+      </w:hyperlink>
+      <w:r>
+        <w:t xml:space="preserve">] [</w:t>
+      </w:r>
+      <w:hyperlink r:id="rId49">
+        <w:r>
+          <w:rPr>
+            <w:rStyle w:val="Hyperlink"/>
+          </w:rPr>
+          <w:t xml:space="preserve">Presentation</w:t>
+        </w:r>
+      </w:hyperlink>
+      <w:r>
+        <w:t xml:space="preserve">] [</w:t>
+      </w:r>
       <w:hyperlink r:id="rId46">
-        <w:r>
-          <w:rPr>
-            <w:rStyle w:val="Hyperlink"/>
-          </w:rPr>
-          <w:t xml:space="preserve">BibTex</w:t>
-        </w:r>
-      </w:hyperlink>
-      <w:r>
-        <w:t xml:space="preserve">] [</w:t>
-      </w:r>
-      <w:hyperlink r:id="rId47">
-        <w:r>
-          <w:rPr>
-            <w:rStyle w:val="Hyperlink"/>
-          </w:rPr>
-          <w:t xml:space="preserve">Presentation</w:t>
-        </w:r>
-      </w:hyperlink>
-      <w:r>
-        <w:t xml:space="preserve">] [</w:t>
-      </w:r>
-      <w:hyperlink r:id="rId44">
         <w:r>
           <w:rPr>
             <w:rStyle w:val="Hyperlink"/>
@@ -804,8 +859,8 @@
       <w:pPr>
         <w:pStyle w:val="Heading2"/>
       </w:pPr>
-      <w:bookmarkStart w:id="48" w:name="invited-talks"/>
-      <w:bookmarkEnd w:id="48"/>
+      <w:bookmarkStart w:id="50" w:name="invited-talks"/>
+      <w:bookmarkEnd w:id="50"/>
       <w:r>
         <w:t xml:space="preserve">Invited Talks</w:t>
       </w:r>
@@ -838,7 +893,7 @@
       <w:r>
         <w:t xml:space="preserve"> </w:t>
       </w:r>
-      <w:hyperlink r:id="rId49">
+      <w:hyperlink r:id="rId51">
         <w:r>
           <w:rPr>
             <w:rStyle w:val="Hyperlink"/>
@@ -875,7 +930,7 @@
       <w:r>
         <w:t xml:space="preserve"> </w:t>
       </w:r>
-      <w:hyperlink r:id="rId50">
+      <w:hyperlink r:id="rId52">
         <w:r>
           <w:rPr>
             <w:rStyle w:val="Hyperlink"/>
@@ -928,8 +983,8 @@
       <w:pPr>
         <w:pStyle w:val="Heading2"/>
       </w:pPr>
-      <w:bookmarkStart w:id="51" w:name="grands-awards-languages-and-living-abroad"/>
-      <w:bookmarkEnd w:id="51"/>
+      <w:bookmarkStart w:id="53" w:name="grands-awards-languages-and-living-abroad"/>
+      <w:bookmarkEnd w:id="53"/>
       <w:r>
         <w:t xml:space="preserve">Grands, Awards, Languages, and Living Abroad</w:t>
       </w:r>
@@ -1252,7 +1307,7 @@
     </w:lvl>
   </w:abstractNum>
   <w:abstractNum w:abstractNumId="990">
-    <w:nsid w:val="576f6885"/>
+    <w:nsid w:val="6151ed11"/>
     <w:multiLevelType w:val="multilevel"/>
     <w:lvl w:ilvl="0">
       <w:numFmt w:val="bullet"/>
@@ -1333,7 +1388,7 @@
     </w:lvl>
   </w:abstractNum>
   <w:abstractNum w:abstractNumId="991">
-    <w:nsid w:val="a3533f5d"/>
+    <w:nsid w:val="870f0e87"/>
     <w:multiLevelType w:val="multilevel"/>
     <w:lvl w:ilvl="0">
       <w:numFmt w:val="bullet"/>

</xml_diff>

<commit_message>
Deploy to GitHub Pages: 1b0397982cc98598a3a3f818043c302b28d21386
</commit_message>
<xml_diff>
--- a/index.docx
+++ b/index.docx
@@ -360,12 +360,11 @@
         <w:pStyle w:val="DefinitionTerm"/>
       </w:pPr>
       <w:r>
-        <w:t xml:space="preserve">Jan 2019 -- currently</w:t>
-      </w:r>
-    </w:p>
-    <w:p>
-      <w:pPr>
-        <w:pStyle w:val="Compact"/>
+        <w:t xml:space="preserve">Jan 2019-currently</w:t>
+      </w:r>
+    </w:p>
+    <w:p>
+      <w:pPr>
         <w:pStyle w:val="Definition"/>
       </w:pPr>
       <w:r>
@@ -375,19 +374,29 @@
         <w:t xml:space="preserve">Back-end developer, DevOps, and Integrations</w:t>
       </w:r>
       <w:r>
-        <w:t xml:space="preserve">;</w:t>
-      </w:r>
-      <w:r>
-        <w:t xml:space="preserve"> </w:t>
-      </w:r>
-      <w:hyperlink r:id="rId32">
-        <w:r>
-          <w:rPr>
-            <w:rStyle w:val="Hyperlink"/>
-          </w:rPr>
-          <w:t xml:space="preserve">AllCanCode</w:t>
-        </w:r>
-      </w:hyperlink>
+        <w:t xml:space="preserve">; AllCanCode</w:t>
+      </w:r>
+    </w:p>
+    <w:p>
+      <w:pPr>
+        <w:pStyle w:val="Definition"/>
+      </w:pPr>
+      <w:r>
+        <w:rPr>
+          <w:i/>
+        </w:rPr>
+        <w:t xml:space="preserve">Developing in node.js, integrating new technologies to the copmanies development flow, and setting up the development process.</w:t>
+      </w:r>
+    </w:p>
+    <w:p>
+      <w:pPr>
+        <w:pStyle w:val="Heading2"/>
+      </w:pPr>
+      <w:bookmarkStart w:id="32" w:name="teaching-experience"/>
+      <w:bookmarkEnd w:id="32"/>
+      <w:r>
+        <w:t xml:space="preserve">Teaching experience</w:t>
+      </w:r>
     </w:p>
     <w:p>
       <w:pPr>
@@ -395,27 +404,6 @@
       </w:pPr>
       <w:r>
         <w:rPr>
-          <w:i/>
-        </w:rPr>
-        <w:t xml:space="preserve">Developing in node.js, integrating new technologies to the copmanies development flow, and setting up the development process.</w:t>
-      </w:r>
-    </w:p>
-    <w:p>
-      <w:pPr>
-        <w:pStyle w:val="Heading2"/>
-      </w:pPr>
-      <w:bookmarkStart w:id="33" w:name="teaching-experience"/>
-      <w:bookmarkEnd w:id="33"/>
-      <w:r>
-        <w:t xml:space="preserve">Teaching experience</w:t>
-      </w:r>
-    </w:p>
-    <w:p>
-      <w:pPr>
-        <w:pStyle w:val="FirstParagraph"/>
-      </w:pPr>
-      <w:r>
-        <w:rPr>
           <w:b/>
         </w:rPr>
         <w:t xml:space="preserve">Teaching and tutoring:</w:t>
@@ -445,7 +433,7 @@
       <w:r>
         <w:t xml:space="preserve"> </w:t>
       </w:r>
-      <w:hyperlink r:id="rId34">
+      <w:hyperlink r:id="rId33">
         <w:r>
           <w:rPr>
             <w:rStyle w:val="Hyperlink"/>
@@ -456,7 +444,7 @@
       <w:r>
         <w:t xml:space="preserve"> </w:t>
       </w:r>
-      <w:hyperlink r:id="rId35">
+      <w:hyperlink r:id="rId34">
         <w:r>
           <w:rPr>
             <w:rStyle w:val="Hyperlink"/>
@@ -488,8 +476,8 @@
       <w:pPr>
         <w:pStyle w:val="Heading2"/>
       </w:pPr>
-      <w:bookmarkStart w:id="36" w:name="technical-experience"/>
-      <w:bookmarkEnd w:id="36"/>
+      <w:bookmarkStart w:id="35" w:name="technical-experience"/>
+      <w:bookmarkEnd w:id="35"/>
       <w:r>
         <w:t xml:space="preserve">Technical Experience</w:t>
       </w:r>
@@ -566,7 +554,7 @@
       <w:r>
         <w:t xml:space="preserve"> </w:t>
       </w:r>
-      <w:hyperlink r:id="rId37">
+      <w:hyperlink r:id="rId36">
         <w:r>
           <w:rPr>
             <w:rStyle w:val="Hyperlink"/>
@@ -583,7 +571,7 @@
       <w:r>
         <w:t xml:space="preserve"> </w:t>
       </w:r>
-      <w:hyperlink r:id="rId38">
+      <w:hyperlink r:id="rId37">
         <w:r>
           <w:rPr>
             <w:rStyle w:val="Hyperlink"/>
@@ -608,6 +596,29 @@
           <w:i/>
         </w:rPr>
         <w:t xml:space="preserve">Programming II website:</w:t>
+      </w:r>
+      <w:r>
+        <w:t xml:space="preserve"> </w:t>
+      </w:r>
+      <w:hyperlink r:id="rId38">
+        <w:r>
+          <w:rPr>
+            <w:rStyle w:val="Hyperlink"/>
+          </w:rPr>
+          <w:t xml:space="preserve">Repository</w:t>
+        </w:r>
+      </w:hyperlink>
+    </w:p>
+    <w:p>
+      <w:pPr>
+        <w:pStyle w:val="Compact"/>
+        <w:pStyle w:val="Definition"/>
+      </w:pPr>
+      <w:r>
+        <w:rPr>
+          <w:i/>
+        </w:rPr>
+        <w:t xml:space="preserve">Rosetta Code Experiement:</w:t>
       </w:r>
       <w:r>
         <w:t xml:space="preserve"> </w:t>
@@ -630,7 +641,7 @@
         <w:rPr>
           <w:i/>
         </w:rPr>
-        <w:t xml:space="preserve">Rosetta Code Experiement:</w:t>
+        <w:t xml:space="preserve">Validate Links:</w:t>
       </w:r>
       <w:r>
         <w:t xml:space="preserve"> </w:t>
@@ -646,33 +657,10 @@
     </w:p>
     <w:p>
       <w:pPr>
-        <w:pStyle w:val="Compact"/>
-        <w:pStyle w:val="Definition"/>
-      </w:pPr>
-      <w:r>
-        <w:rPr>
-          <w:i/>
-        </w:rPr>
-        <w:t xml:space="preserve">Validate Links:</w:t>
-      </w:r>
-      <w:r>
-        <w:t xml:space="preserve"> </w:t>
-      </w:r>
-      <w:hyperlink r:id="rId41">
-        <w:r>
-          <w:rPr>
-            <w:rStyle w:val="Hyperlink"/>
-          </w:rPr>
-          <w:t xml:space="preserve">Repository</w:t>
-        </w:r>
-      </w:hyperlink>
-    </w:p>
-    <w:p>
-      <w:pPr>
         <w:pStyle w:val="Heading2"/>
       </w:pPr>
-      <w:bookmarkStart w:id="42" w:name="research-publications"/>
-      <w:bookmarkEnd w:id="42"/>
+      <w:bookmarkStart w:id="41" w:name="research-publications"/>
+      <w:bookmarkEnd w:id="41"/>
       <w:r>
         <w:t xml:space="preserve">Research Publications</w:t>
       </w:r>
@@ -721,7 +709,7 @@
       <w:r>
         <w:t xml:space="preserve">[</w:t>
       </w:r>
-      <w:hyperlink r:id="rId43">
+      <w:hyperlink r:id="rId42">
         <w:r>
           <w:rPr>
             <w:rStyle w:val="Hyperlink"/>
@@ -732,7 +720,7 @@
       <w:r>
         <w:t xml:space="preserve">] [</w:t>
       </w:r>
-      <w:hyperlink r:id="rId44">
+      <w:hyperlink r:id="rId43">
         <w:r>
           <w:rPr>
             <w:rStyle w:val="Hyperlink"/>
@@ -743,7 +731,7 @@
       <w:r>
         <w:t xml:space="preserve">] [</w:t>
       </w:r>
-      <w:hyperlink r:id="rId45">
+      <w:hyperlink r:id="rId44">
         <w:r>
           <w:rPr>
             <w:rStyle w:val="Hyperlink"/>
@@ -754,7 +742,7 @@
       <w:r>
         <w:t xml:space="preserve">] [</w:t>
       </w:r>
-      <w:hyperlink r:id="rId46">
+      <w:hyperlink r:id="rId45">
         <w:r>
           <w:rPr>
             <w:rStyle w:val="Hyperlink"/>
@@ -786,7 +774,7 @@
       <w:r>
         <w:t xml:space="preserve">[</w:t>
       </w:r>
-      <w:hyperlink r:id="rId47">
+      <w:hyperlink r:id="rId46">
         <w:r>
           <w:rPr>
             <w:rStyle w:val="Hyperlink"/>
@@ -797,7 +785,7 @@
       <w:r>
         <w:t xml:space="preserve">] [</w:t>
       </w:r>
-      <w:hyperlink r:id="rId48">
+      <w:hyperlink r:id="rId47">
         <w:r>
           <w:rPr>
             <w:rStyle w:val="Hyperlink"/>
@@ -808,7 +796,7 @@
       <w:r>
         <w:t xml:space="preserve">] [</w:t>
       </w:r>
-      <w:hyperlink r:id="rId49">
+      <w:hyperlink r:id="rId48">
         <w:r>
           <w:rPr>
             <w:rStyle w:val="Hyperlink"/>
@@ -819,7 +807,7 @@
       <w:r>
         <w:t xml:space="preserve">] [</w:t>
       </w:r>
-      <w:hyperlink r:id="rId46">
+      <w:hyperlink r:id="rId45">
         <w:r>
           <w:rPr>
             <w:rStyle w:val="Hyperlink"/>
@@ -859,8 +847,8 @@
       <w:pPr>
         <w:pStyle w:val="Heading2"/>
       </w:pPr>
-      <w:bookmarkStart w:id="50" w:name="invited-talks"/>
-      <w:bookmarkEnd w:id="50"/>
+      <w:bookmarkStart w:id="49" w:name="invited-talks"/>
+      <w:bookmarkEnd w:id="49"/>
       <w:r>
         <w:t xml:space="preserve">Invited Talks</w:t>
       </w:r>
@@ -893,7 +881,7 @@
       <w:r>
         <w:t xml:space="preserve"> </w:t>
       </w:r>
-      <w:hyperlink r:id="rId51">
+      <w:hyperlink r:id="rId50">
         <w:r>
           <w:rPr>
             <w:rStyle w:val="Hyperlink"/>
@@ -930,7 +918,7 @@
       <w:r>
         <w:t xml:space="preserve"> </w:t>
       </w:r>
-      <w:hyperlink r:id="rId52">
+      <w:hyperlink r:id="rId51">
         <w:r>
           <w:rPr>
             <w:rStyle w:val="Hyperlink"/>
@@ -983,8 +971,8 @@
       <w:pPr>
         <w:pStyle w:val="Heading2"/>
       </w:pPr>
-      <w:bookmarkStart w:id="53" w:name="grands-awards-languages-and-living-abroad"/>
-      <w:bookmarkEnd w:id="53"/>
+      <w:bookmarkStart w:id="52" w:name="grands-awards-languages-and-living-abroad"/>
+      <w:bookmarkEnd w:id="52"/>
       <w:r>
         <w:t xml:space="preserve">Grands, Awards, Languages, and Living Abroad</w:t>
       </w:r>
@@ -1307,7 +1295,7 @@
     </w:lvl>
   </w:abstractNum>
   <w:abstractNum w:abstractNumId="990">
-    <w:nsid w:val="6151ed11"/>
+    <w:nsid w:val="aa5dd850"/>
     <w:multiLevelType w:val="multilevel"/>
     <w:lvl w:ilvl="0">
       <w:numFmt w:val="bullet"/>
@@ -1388,7 +1376,7 @@
     </w:lvl>
   </w:abstractNum>
   <w:abstractNum w:abstractNumId="991">
-    <w:nsid w:val="870f0e87"/>
+    <w:nsid w:val="16bc33d2"/>
     <w:multiLevelType w:val="multilevel"/>
     <w:lvl w:ilvl="0">
       <w:numFmt w:val="bullet"/>

</xml_diff>

<commit_message>
Deploy to GitHub Pages: 556f0cecce67b6cfb850e62ae4eb3c4d7e3a750d
</commit_message>
<xml_diff>
--- a/index.docx
+++ b/index.docx
@@ -374,8 +374,19 @@
         <w:t xml:space="preserve">Back-end developer, DevOps, and Integrations</w:t>
       </w:r>
       <w:r>
-        <w:t xml:space="preserve">; AllCanCode</w:t>
-      </w:r>
+        <w:t xml:space="preserve">;</w:t>
+      </w:r>
+      <w:r>
+        <w:t xml:space="preserve"> </w:t>
+      </w:r>
+      <w:hyperlink r:id="rId32">
+        <w:r>
+          <w:rPr>
+            <w:rStyle w:val="Hyperlink"/>
+          </w:rPr>
+          <w:t xml:space="preserve">AllCanCode</w:t>
+        </w:r>
+      </w:hyperlink>
     </w:p>
     <w:p>
       <w:pPr>
@@ -392,8 +403,8 @@
       <w:pPr>
         <w:pStyle w:val="Heading2"/>
       </w:pPr>
-      <w:bookmarkStart w:id="32" w:name="teaching-experience"/>
-      <w:bookmarkEnd w:id="32"/>
+      <w:bookmarkStart w:id="33" w:name="teaching-experience"/>
+      <w:bookmarkEnd w:id="33"/>
       <w:r>
         <w:t xml:space="preserve">Teaching experience</w:t>
       </w:r>
@@ -433,7 +444,7 @@
       <w:r>
         <w:t xml:space="preserve"> </w:t>
       </w:r>
-      <w:hyperlink r:id="rId33">
+      <w:hyperlink r:id="rId34">
         <w:r>
           <w:rPr>
             <w:rStyle w:val="Hyperlink"/>
@@ -444,7 +455,7 @@
       <w:r>
         <w:t xml:space="preserve"> </w:t>
       </w:r>
-      <w:hyperlink r:id="rId34">
+      <w:hyperlink r:id="rId35">
         <w:r>
           <w:rPr>
             <w:rStyle w:val="Hyperlink"/>
@@ -476,8 +487,8 @@
       <w:pPr>
         <w:pStyle w:val="Heading2"/>
       </w:pPr>
-      <w:bookmarkStart w:id="35" w:name="technical-experience"/>
-      <w:bookmarkEnd w:id="35"/>
+      <w:bookmarkStart w:id="36" w:name="technical-experience"/>
+      <w:bookmarkEnd w:id="36"/>
       <w:r>
         <w:t xml:space="preserve">Technical Experience</w:t>
       </w:r>
@@ -554,7 +565,7 @@
       <w:r>
         <w:t xml:space="preserve"> </w:t>
       </w:r>
-      <w:hyperlink r:id="rId36">
+      <w:hyperlink r:id="rId37">
         <w:r>
           <w:rPr>
             <w:rStyle w:val="Hyperlink"/>
@@ -571,7 +582,7 @@
       <w:r>
         <w:t xml:space="preserve"> </w:t>
       </w:r>
-      <w:hyperlink r:id="rId37">
+      <w:hyperlink r:id="rId38">
         <w:r>
           <w:rPr>
             <w:rStyle w:val="Hyperlink"/>
@@ -600,7 +611,7 @@
       <w:r>
         <w:t xml:space="preserve"> </w:t>
       </w:r>
-      <w:hyperlink r:id="rId38">
+      <w:hyperlink r:id="rId39">
         <w:r>
           <w:rPr>
             <w:rStyle w:val="Hyperlink"/>
@@ -623,7 +634,7 @@
       <w:r>
         <w:t xml:space="preserve"> </w:t>
       </w:r>
-      <w:hyperlink r:id="rId39">
+      <w:hyperlink r:id="rId40">
         <w:r>
           <w:rPr>
             <w:rStyle w:val="Hyperlink"/>
@@ -646,7 +657,7 @@
       <w:r>
         <w:t xml:space="preserve"> </w:t>
       </w:r>
-      <w:hyperlink r:id="rId40">
+      <w:hyperlink r:id="rId41">
         <w:r>
           <w:rPr>
             <w:rStyle w:val="Hyperlink"/>
@@ -659,8 +670,8 @@
       <w:pPr>
         <w:pStyle w:val="Heading2"/>
       </w:pPr>
-      <w:bookmarkStart w:id="41" w:name="research-publications"/>
-      <w:bookmarkEnd w:id="41"/>
+      <w:bookmarkStart w:id="42" w:name="research-publications"/>
+      <w:bookmarkEnd w:id="42"/>
       <w:r>
         <w:t xml:space="preserve">Research Publications</w:t>
       </w:r>
@@ -709,7 +720,7 @@
       <w:r>
         <w:t xml:space="preserve">[</w:t>
       </w:r>
-      <w:hyperlink r:id="rId42">
+      <w:hyperlink r:id="rId43">
         <w:r>
           <w:rPr>
             <w:rStyle w:val="Hyperlink"/>
@@ -720,7 +731,7 @@
       <w:r>
         <w:t xml:space="preserve">] [</w:t>
       </w:r>
-      <w:hyperlink r:id="rId43">
+      <w:hyperlink r:id="rId44">
         <w:r>
           <w:rPr>
             <w:rStyle w:val="Hyperlink"/>
@@ -731,7 +742,7 @@
       <w:r>
         <w:t xml:space="preserve">] [</w:t>
       </w:r>
-      <w:hyperlink r:id="rId44">
+      <w:hyperlink r:id="rId45">
         <w:r>
           <w:rPr>
             <w:rStyle w:val="Hyperlink"/>
@@ -742,7 +753,7 @@
       <w:r>
         <w:t xml:space="preserve">] [</w:t>
       </w:r>
-      <w:hyperlink r:id="rId45">
+      <w:hyperlink r:id="rId46">
         <w:r>
           <w:rPr>
             <w:rStyle w:val="Hyperlink"/>
@@ -774,40 +785,40 @@
       <w:r>
         <w:t xml:space="preserve">[</w:t>
       </w:r>
+      <w:hyperlink r:id="rId47">
+        <w:r>
+          <w:rPr>
+            <w:rStyle w:val="Hyperlink"/>
+          </w:rPr>
+          <w:t xml:space="preserve">Paper</w:t>
+        </w:r>
+      </w:hyperlink>
+      <w:r>
+        <w:t xml:space="preserve">] [</w:t>
+      </w:r>
+      <w:hyperlink r:id="rId48">
+        <w:r>
+          <w:rPr>
+            <w:rStyle w:val="Hyperlink"/>
+          </w:rPr>
+          <w:t xml:space="preserve">BibTex</w:t>
+        </w:r>
+      </w:hyperlink>
+      <w:r>
+        <w:t xml:space="preserve">] [</w:t>
+      </w:r>
+      <w:hyperlink r:id="rId49">
+        <w:r>
+          <w:rPr>
+            <w:rStyle w:val="Hyperlink"/>
+          </w:rPr>
+          <w:t xml:space="preserve">Presentation</w:t>
+        </w:r>
+      </w:hyperlink>
+      <w:r>
+        <w:t xml:space="preserve">] [</w:t>
+      </w:r>
       <w:hyperlink r:id="rId46">
-        <w:r>
-          <w:rPr>
-            <w:rStyle w:val="Hyperlink"/>
-          </w:rPr>
-          <w:t xml:space="preserve">Paper</w:t>
-        </w:r>
-      </w:hyperlink>
-      <w:r>
-        <w:t xml:space="preserve">] [</w:t>
-      </w:r>
-      <w:hyperlink r:id="rId47">
-        <w:r>
-          <w:rPr>
-            <w:rStyle w:val="Hyperlink"/>
-          </w:rPr>
-          <w:t xml:space="preserve">BibTex</w:t>
-        </w:r>
-      </w:hyperlink>
-      <w:r>
-        <w:t xml:space="preserve">] [</w:t>
-      </w:r>
-      <w:hyperlink r:id="rId48">
-        <w:r>
-          <w:rPr>
-            <w:rStyle w:val="Hyperlink"/>
-          </w:rPr>
-          <w:t xml:space="preserve">Presentation</w:t>
-        </w:r>
-      </w:hyperlink>
-      <w:r>
-        <w:t xml:space="preserve">] [</w:t>
-      </w:r>
-      <w:hyperlink r:id="rId45">
         <w:r>
           <w:rPr>
             <w:rStyle w:val="Hyperlink"/>
@@ -847,8 +858,8 @@
       <w:pPr>
         <w:pStyle w:val="Heading2"/>
       </w:pPr>
-      <w:bookmarkStart w:id="49" w:name="invited-talks"/>
-      <w:bookmarkEnd w:id="49"/>
+      <w:bookmarkStart w:id="50" w:name="invited-talks"/>
+      <w:bookmarkEnd w:id="50"/>
       <w:r>
         <w:t xml:space="preserve">Invited Talks</w:t>
       </w:r>
@@ -881,7 +892,7 @@
       <w:r>
         <w:t xml:space="preserve"> </w:t>
       </w:r>
-      <w:hyperlink r:id="rId50">
+      <w:hyperlink r:id="rId51">
         <w:r>
           <w:rPr>
             <w:rStyle w:val="Hyperlink"/>
@@ -918,7 +929,7 @@
       <w:r>
         <w:t xml:space="preserve"> </w:t>
       </w:r>
-      <w:hyperlink r:id="rId51">
+      <w:hyperlink r:id="rId52">
         <w:r>
           <w:rPr>
             <w:rStyle w:val="Hyperlink"/>
@@ -971,8 +982,8 @@
       <w:pPr>
         <w:pStyle w:val="Heading2"/>
       </w:pPr>
-      <w:bookmarkStart w:id="52" w:name="grands-awards-languages-and-living-abroad"/>
-      <w:bookmarkEnd w:id="52"/>
+      <w:bookmarkStart w:id="53" w:name="grands-awards-languages-and-living-abroad"/>
+      <w:bookmarkEnd w:id="53"/>
       <w:r>
         <w:t xml:space="preserve">Grands, Awards, Languages, and Living Abroad</w:t>
       </w:r>
@@ -1295,7 +1306,7 @@
     </w:lvl>
   </w:abstractNum>
   <w:abstractNum w:abstractNumId="990">
-    <w:nsid w:val="aa5dd850"/>
+    <w:nsid w:val="889b6c19"/>
     <w:multiLevelType w:val="multilevel"/>
     <w:lvl w:ilvl="0">
       <w:numFmt w:val="bullet"/>
@@ -1376,7 +1387,7 @@
     </w:lvl>
   </w:abstractNum>
   <w:abstractNum w:abstractNumId="991">
-    <w:nsid w:val="16bc33d2"/>
+    <w:nsid w:val="220a074c"/>
     <w:multiLevelType w:val="multilevel"/>
     <w:lvl w:ilvl="0">
       <w:numFmt w:val="bullet"/>

</xml_diff>

<commit_message>
Deploy to GitHub Pages: 566c29f90e20447f1647d46c88d5423dc7ef21e8
</commit_message>
<xml_diff>
--- a/index.docx
+++ b/index.docx
@@ -384,7 +384,7 @@
           <w:rPr>
             <w:rStyle w:val="Hyperlink"/>
           </w:rPr>
-          <w:t xml:space="preserve">AllCanCode</w:t>
+          <w:t xml:space="preserve">AllCanCode Inc. Greek Branch</w:t>
         </w:r>
       </w:hyperlink>
     </w:p>
@@ -1306,7 +1306,7 @@
     </w:lvl>
   </w:abstractNum>
   <w:abstractNum w:abstractNumId="990">
-    <w:nsid w:val="889b6c19"/>
+    <w:nsid w:val="3dfaafba"/>
     <w:multiLevelType w:val="multilevel"/>
     <w:lvl w:ilvl="0">
       <w:numFmt w:val="bullet"/>
@@ -1387,7 +1387,7 @@
     </w:lvl>
   </w:abstractNum>
   <w:abstractNum w:abstractNumId="991">
-    <w:nsid w:val="220a074c"/>
+    <w:nsid w:val="133120e0"/>
     <w:multiLevelType w:val="multilevel"/>
     <w:lvl w:ilvl="0">
       <w:numFmt w:val="bullet"/>

</xml_diff>

<commit_message>
Deploy to GitHub Pages: 62a808b6845b7524e2f344499e219ad78763572b
</commit_message>
<xml_diff>
--- a/index.docx
+++ b/index.docx
@@ -349,32 +349,43 @@
       <w:pPr>
         <w:pStyle w:val="Heading2"/>
       </w:pPr>
-      <w:bookmarkStart w:id="31" w:name="industrial-experience"/>
+      <w:bookmarkStart w:id="31" w:name="teaching-experience"/>
       <w:bookmarkEnd w:id="31"/>
       <w:r>
-        <w:t xml:space="preserve">Industrial experience</w:t>
-      </w:r>
-    </w:p>
-    <w:p>
-      <w:pPr>
-        <w:pStyle w:val="DefinitionTerm"/>
-      </w:pPr>
-      <w:r>
-        <w:t xml:space="preserve">Jan 2019-currently</w:t>
-      </w:r>
-    </w:p>
-    <w:p>
-      <w:pPr>
-        <w:pStyle w:val="Definition"/>
+        <w:t xml:space="preserve">Teaching experience</w:t>
+      </w:r>
+    </w:p>
+    <w:p>
+      <w:pPr>
+        <w:pStyle w:val="FirstParagraph"/>
       </w:pPr>
       <w:r>
         <w:rPr>
           <w:b/>
         </w:rPr>
-        <w:t xml:space="preserve">Back-end developer, DevOps, and Integrations</w:t>
-      </w:r>
-      <w:r>
-        <w:t xml:space="preserve">;</w:t>
+        <w:t xml:space="preserve">Teaching and tutoring:</w:t>
+      </w:r>
+    </w:p>
+    <w:p>
+      <w:pPr>
+        <w:pStyle w:val="BodyText"/>
+      </w:pPr>
+      <w:r>
+        <w:t xml:space="preserve">Assisting my PhD advisor at Programming II course (Winter Semester of 2016, 2017, and 2018) at AUEB.</w:t>
+      </w:r>
+      <w:r>
+        <w:t xml:space="preserve"> </w:t>
+      </w:r>
+      <w:r>
+        <w:t xml:space="preserve">Main responsibilities are giving tutorial and Lab sessions, guiding students on team assignments and preparing presentations.</w:t>
+      </w:r>
+    </w:p>
+    <w:p>
+      <w:pPr>
+        <w:pStyle w:val="BodyText"/>
+      </w:pPr>
+      <w:r>
+        <w:t xml:space="preserve">Gave lectures and tutorials for 1st and 2nd Coding Boot Camp in Athens, Greece (Oct. 2017 - May 2018)</w:t>
       </w:r>
       <w:r>
         <w:t xml:space="preserve"> </w:t>
@@ -384,294 +395,27 @@
           <w:rPr>
             <w:rStyle w:val="Hyperlink"/>
           </w:rPr>
-          <w:t xml:space="preserve">AllCanCode Inc. Greek Branch</w:t>
-        </w:r>
-      </w:hyperlink>
-    </w:p>
-    <w:p>
-      <w:pPr>
-        <w:pStyle w:val="Definition"/>
-      </w:pPr>
-      <w:r>
-        <w:rPr>
-          <w:i/>
-        </w:rPr>
-        <w:t xml:space="preserve">Developing in node.js, integrating new technologies to the copmanies development flow, and setting up the development process.</w:t>
-      </w:r>
+          <w:t xml:space="preserve">Repository</w:t>
+        </w:r>
+      </w:hyperlink>
+      <w:r>
+        <w:t xml:space="preserve"> </w:t>
+      </w:r>
+      <w:hyperlink r:id="rId33">
+        <w:r>
+          <w:rPr>
+            <w:rStyle w:val="Hyperlink"/>
+          </w:rPr>
+          <w:t xml:space="preserve">Proof</w:t>
+        </w:r>
+      </w:hyperlink>
     </w:p>
     <w:p>
       <w:pPr>
         <w:pStyle w:val="Heading2"/>
       </w:pPr>
-      <w:bookmarkStart w:id="33" w:name="teaching-experience"/>
-      <w:bookmarkEnd w:id="33"/>
-      <w:r>
-        <w:t xml:space="preserve">Teaching experience</w:t>
-      </w:r>
-    </w:p>
-    <w:p>
-      <w:pPr>
-        <w:pStyle w:val="FirstParagraph"/>
-      </w:pPr>
-      <w:r>
-        <w:rPr>
-          <w:b/>
-        </w:rPr>
-        <w:t xml:space="preserve">Teaching and tutoring:</w:t>
-      </w:r>
-    </w:p>
-    <w:p>
-      <w:pPr>
-        <w:pStyle w:val="BodyText"/>
-      </w:pPr>
-      <w:r>
-        <w:t xml:space="preserve">Assisting my PhD advisor at Programming II course (Winter Semester of 2016, 2017, and 2018) at AUEB.</w:t>
-      </w:r>
-      <w:r>
-        <w:t xml:space="preserve"> </w:t>
-      </w:r>
-      <w:r>
-        <w:t xml:space="preserve">Main responsibilities are giving tutorial and Lab sessions, guiding students on team assignments and preparing presentations.</w:t>
-      </w:r>
-    </w:p>
-    <w:p>
-      <w:pPr>
-        <w:pStyle w:val="BodyText"/>
-      </w:pPr>
-      <w:r>
-        <w:t xml:space="preserve">Gave lectures and tutorials for 1st and 2nd Coding Boot Camp in Athens, Greece (Oct. 2017 - May 2018)</w:t>
-      </w:r>
-      <w:r>
-        <w:t xml:space="preserve"> </w:t>
-      </w:r>
-      <w:hyperlink r:id="rId34">
-        <w:r>
-          <w:rPr>
-            <w:rStyle w:val="Hyperlink"/>
-          </w:rPr>
-          <w:t xml:space="preserve">Repository</w:t>
-        </w:r>
-      </w:hyperlink>
-      <w:r>
-        <w:t xml:space="preserve"> </w:t>
-      </w:r>
-      <w:hyperlink r:id="rId35">
-        <w:r>
-          <w:rPr>
-            <w:rStyle w:val="Hyperlink"/>
-          </w:rPr>
-          <w:t xml:space="preserve">Proof</w:t>
-        </w:r>
-      </w:hyperlink>
-    </w:p>
-    <w:p>
-      <w:pPr>
-        <w:pStyle w:val="BodyText"/>
-      </w:pPr>
-      <w:r>
-        <w:rPr>
-          <w:b/>
-        </w:rPr>
-        <w:t xml:space="preserve">Proposals writing:</w:t>
-      </w:r>
-    </w:p>
-    <w:p>
-      <w:pPr>
-        <w:pStyle w:val="BodyText"/>
-      </w:pPr>
-      <w:r>
-        <w:t xml:space="preserve">Assisting Singular Logic's European Project Department for writing proposals and participating in project's telco meetings.</w:t>
-      </w:r>
-    </w:p>
-    <w:p>
-      <w:pPr>
-        <w:pStyle w:val="Heading2"/>
-      </w:pPr>
-      <w:bookmarkStart w:id="36" w:name="technical-experience"/>
-      <w:bookmarkEnd w:id="36"/>
-      <w:r>
-        <w:t xml:space="preserve">Technical Experience</w:t>
-      </w:r>
-    </w:p>
-    <w:p>
-      <w:pPr>
-        <w:pStyle w:val="DefinitionTerm"/>
-      </w:pPr>
-      <w:r>
-        <w:rPr>
-          <w:i/>
-        </w:rPr>
-        <w:t xml:space="preserve">Knowledge</w:t>
-      </w:r>
-    </w:p>
-    <w:p>
-      <w:pPr>
-        <w:pStyle w:val="Compact"/>
-        <w:pStyle w:val="Definition"/>
-      </w:pPr>
-      <w:r>
-        <w:rPr>
-          <w:i/>
-        </w:rPr>
-        <w:t xml:space="preserve">Programming Languages:</w:t>
-      </w:r>
-      <w:r>
-        <w:t xml:space="preserve"> </w:t>
-      </w:r>
-      <w:r>
-        <w:t xml:space="preserve">Bash, Java, Python, C, and C++</w:t>
-      </w:r>
-    </w:p>
-    <w:p>
-      <w:pPr>
-        <w:pStyle w:val="Compact"/>
-        <w:pStyle w:val="Definition"/>
-      </w:pPr>
-      <w:r>
-        <w:rPr>
-          <w:i/>
-        </w:rPr>
-        <w:t xml:space="preserve">Tools and Practices:</w:t>
-      </w:r>
-      <w:r>
-        <w:t xml:space="preserve"> </w:t>
-      </w:r>
-      <w:r>
-        <w:t xml:space="preserve">GitHub (Travis CI, Coveralls, maven-plugins, GH-pages) Java plug-ings (Code Quality Check, maven-docker, JDBC, Reports, JUnit, JNI), Python (Pandas framework, Unit test,statistics, matplotlib, seaborn)</w:t>
-      </w:r>
-    </w:p>
-    <w:p>
-      <w:pPr>
-        <w:pStyle w:val="DefinitionTerm"/>
-      </w:pPr>
-      <w:r>
-        <w:rPr>
-          <w:i/>
-        </w:rPr>
-        <w:t xml:space="preserve">Projects</w:t>
-      </w:r>
-    </w:p>
-    <w:p>
-      <w:pPr>
-        <w:pStyle w:val="Compact"/>
-        <w:pStyle w:val="Definition"/>
-      </w:pPr>
-      <w:r>
-        <w:rPr>
-          <w:i/>
-        </w:rPr>
-        <w:t xml:space="preserve">Measuring Energy Consumption:</w:t>
-      </w:r>
-      <w:r>
-        <w:t xml:space="preserve"> </w:t>
-      </w:r>
-      <w:hyperlink r:id="rId37">
-        <w:r>
-          <w:rPr>
-            <w:rStyle w:val="Hyperlink"/>
-          </w:rPr>
-          <w:t xml:space="preserve">Software</w:t>
-        </w:r>
-      </w:hyperlink>
-      <w:r>
-        <w:t xml:space="preserve"> </w:t>
-      </w:r>
-      <w:r>
-        <w:t xml:space="preserve">and</w:t>
-      </w:r>
-      <w:r>
-        <w:t xml:space="preserve"> </w:t>
-      </w:r>
-      <w:hyperlink r:id="rId38">
-        <w:r>
-          <w:rPr>
-            <w:rStyle w:val="Hyperlink"/>
-          </w:rPr>
-          <w:t xml:space="preserve">Hardware</w:t>
-        </w:r>
-      </w:hyperlink>
-      <w:r>
-        <w:t xml:space="preserve"> </w:t>
-      </w:r>
-      <w:r>
-        <w:t xml:space="preserve">tools</w:t>
-      </w:r>
-    </w:p>
-    <w:p>
-      <w:pPr>
-        <w:pStyle w:val="Compact"/>
-        <w:pStyle w:val="Definition"/>
-      </w:pPr>
-      <w:r>
-        <w:rPr>
-          <w:i/>
-        </w:rPr>
-        <w:t xml:space="preserve">Programming II website:</w:t>
-      </w:r>
-      <w:r>
-        <w:t xml:space="preserve"> </w:t>
-      </w:r>
-      <w:hyperlink r:id="rId39">
-        <w:r>
-          <w:rPr>
-            <w:rStyle w:val="Hyperlink"/>
-          </w:rPr>
-          <w:t xml:space="preserve">Repository</w:t>
-        </w:r>
-      </w:hyperlink>
-    </w:p>
-    <w:p>
-      <w:pPr>
-        <w:pStyle w:val="Compact"/>
-        <w:pStyle w:val="Definition"/>
-      </w:pPr>
-      <w:r>
-        <w:rPr>
-          <w:i/>
-        </w:rPr>
-        <w:t xml:space="preserve">Rosetta Code Experiement:</w:t>
-      </w:r>
-      <w:r>
-        <w:t xml:space="preserve"> </w:t>
-      </w:r>
-      <w:hyperlink r:id="rId40">
-        <w:r>
-          <w:rPr>
-            <w:rStyle w:val="Hyperlink"/>
-          </w:rPr>
-          <w:t xml:space="preserve">Repository</w:t>
-        </w:r>
-      </w:hyperlink>
-    </w:p>
-    <w:p>
-      <w:pPr>
-        <w:pStyle w:val="Compact"/>
-        <w:pStyle w:val="Definition"/>
-      </w:pPr>
-      <w:r>
-        <w:rPr>
-          <w:i/>
-        </w:rPr>
-        <w:t xml:space="preserve">Validate Links:</w:t>
-      </w:r>
-      <w:r>
-        <w:t xml:space="preserve"> </w:t>
-      </w:r>
-      <w:hyperlink r:id="rId41">
-        <w:r>
-          <w:rPr>
-            <w:rStyle w:val="Hyperlink"/>
-          </w:rPr>
-          <w:t xml:space="preserve">Repository</w:t>
-        </w:r>
-      </w:hyperlink>
-    </w:p>
-    <w:p>
-      <w:pPr>
-        <w:pStyle w:val="Heading2"/>
-      </w:pPr>
-      <w:bookmarkStart w:id="42" w:name="research-publications"/>
-      <w:bookmarkEnd w:id="42"/>
+      <w:bookmarkStart w:id="34" w:name="research-publications"/>
+      <w:bookmarkEnd w:id="34"/>
       <w:r>
         <w:t xml:space="preserve">Research Publications</w:t>
       </w:r>
@@ -720,7 +464,7 @@
       <w:r>
         <w:t xml:space="preserve">[</w:t>
       </w:r>
-      <w:hyperlink r:id="rId43">
+      <w:hyperlink r:id="rId35">
         <w:r>
           <w:rPr>
             <w:rStyle w:val="Hyperlink"/>
@@ -731,7 +475,7 @@
       <w:r>
         <w:t xml:space="preserve">] [</w:t>
       </w:r>
-      <w:hyperlink r:id="rId44">
+      <w:hyperlink r:id="rId36">
         <w:r>
           <w:rPr>
             <w:rStyle w:val="Hyperlink"/>
@@ -742,7 +486,7 @@
       <w:r>
         <w:t xml:space="preserve">] [</w:t>
       </w:r>
-      <w:hyperlink r:id="rId45">
+      <w:hyperlink r:id="rId37">
         <w:r>
           <w:rPr>
             <w:rStyle w:val="Hyperlink"/>
@@ -753,7 +497,7 @@
       <w:r>
         <w:t xml:space="preserve">] [</w:t>
       </w:r>
-      <w:hyperlink r:id="rId46">
+      <w:hyperlink r:id="rId38">
         <w:r>
           <w:rPr>
             <w:rStyle w:val="Hyperlink"/>
@@ -785,7 +529,7 @@
       <w:r>
         <w:t xml:space="preserve">[</w:t>
       </w:r>
-      <w:hyperlink r:id="rId47">
+      <w:hyperlink r:id="rId39">
         <w:r>
           <w:rPr>
             <w:rStyle w:val="Hyperlink"/>
@@ -796,7 +540,7 @@
       <w:r>
         <w:t xml:space="preserve">] [</w:t>
       </w:r>
-      <w:hyperlink r:id="rId48">
+      <w:hyperlink r:id="rId40">
         <w:r>
           <w:rPr>
             <w:rStyle w:val="Hyperlink"/>
@@ -807,7 +551,7 @@
       <w:r>
         <w:t xml:space="preserve">] [</w:t>
       </w:r>
-      <w:hyperlink r:id="rId49">
+      <w:hyperlink r:id="rId41">
         <w:r>
           <w:rPr>
             <w:rStyle w:val="Hyperlink"/>
@@ -818,7 +562,7 @@
       <w:r>
         <w:t xml:space="preserve">] [</w:t>
       </w:r>
-      <w:hyperlink r:id="rId46">
+      <w:hyperlink r:id="rId38">
         <w:r>
           <w:rPr>
             <w:rStyle w:val="Hyperlink"/>
@@ -858,8 +602,8 @@
       <w:pPr>
         <w:pStyle w:val="Heading2"/>
       </w:pPr>
-      <w:bookmarkStart w:id="50" w:name="invited-talks"/>
-      <w:bookmarkEnd w:id="50"/>
+      <w:bookmarkStart w:id="42" w:name="invited-talks"/>
+      <w:bookmarkEnd w:id="42"/>
       <w:r>
         <w:t xml:space="preserve">Invited Talks</w:t>
       </w:r>
@@ -892,22 +636,291 @@
       <w:r>
         <w:t xml:space="preserve"> </w:t>
       </w:r>
+      <w:hyperlink r:id="rId43">
+        <w:r>
+          <w:rPr>
+            <w:rStyle w:val="Hyperlink"/>
+          </w:rPr>
+          <w:t xml:space="preserve">Presentation</w:t>
+        </w:r>
+      </w:hyperlink>
+    </w:p>
+    <w:p>
+      <w:pPr>
+        <w:pStyle w:val="DefinitionTerm"/>
+      </w:pPr>
+      <w:r>
+        <w:t xml:space="preserve">Research</w:t>
+      </w:r>
+    </w:p>
+    <w:p>
+      <w:pPr>
+        <w:pStyle w:val="Compact"/>
+        <w:pStyle w:val="Definition"/>
+      </w:pPr>
+      <w:r>
+        <w:rPr>
+          <w:i/>
+        </w:rPr>
+        <w:t xml:space="preserve">What are your programming language's energy-delay implications?</w:t>
+      </w:r>
+      <w:r>
+        <w:t xml:space="preserve"> </w:t>
+      </w:r>
+      <w:r>
+        <w:t xml:space="preserve">presented on 12th of June 2018 at PERCCOM's Summer School in Lappeenranta, Finland.</w:t>
+      </w:r>
+      <w:r>
+        <w:t xml:space="preserve"> </w:t>
+      </w:r>
+      <w:hyperlink r:id="rId44">
+        <w:r>
+          <w:rPr>
+            <w:rStyle w:val="Hyperlink"/>
+          </w:rPr>
+          <w:t xml:space="preserve">Proof</w:t>
+        </w:r>
+      </w:hyperlink>
+    </w:p>
+    <w:p>
+      <w:pPr>
+        <w:pStyle w:val="Heading2"/>
+      </w:pPr>
+      <w:bookmarkStart w:id="45" w:name="industrial-experience"/>
+      <w:bookmarkEnd w:id="45"/>
+      <w:r>
+        <w:t xml:space="preserve">Industrial experience</w:t>
+      </w:r>
+    </w:p>
+    <w:p>
+      <w:pPr>
+        <w:pStyle w:val="DefinitionTerm"/>
+      </w:pPr>
+      <w:r>
+        <w:t xml:space="preserve">Jan 2019-currently</w:t>
+      </w:r>
+    </w:p>
+    <w:p>
+      <w:pPr>
+        <w:pStyle w:val="Definition"/>
+      </w:pPr>
+      <w:r>
+        <w:rPr>
+          <w:b/>
+        </w:rPr>
+        <w:t xml:space="preserve">Back-end developer, DevOps, and Integrations</w:t>
+      </w:r>
+      <w:r>
+        <w:t xml:space="preserve">;</w:t>
+      </w:r>
+      <w:r>
+        <w:t xml:space="preserve"> </w:t>
+      </w:r>
+      <w:hyperlink r:id="rId46">
+        <w:r>
+          <w:rPr>
+            <w:rStyle w:val="Hyperlink"/>
+          </w:rPr>
+          <w:t xml:space="preserve">AllCanCode Inc. Greek Branch</w:t>
+        </w:r>
+      </w:hyperlink>
+    </w:p>
+    <w:p>
+      <w:pPr>
+        <w:pStyle w:val="Definition"/>
+      </w:pPr>
+      <w:r>
+        <w:rPr>
+          <w:i/>
+        </w:rPr>
+        <w:t xml:space="preserve">Developing in node.js, integrating new technologies to the copmanies development flow, and setting up the development process.</w:t>
+      </w:r>
+    </w:p>
+    <w:p>
+      <w:pPr>
+        <w:pStyle w:val="DefinitionTerm"/>
+      </w:pPr>
+      <w:r>
+        <w:t xml:space="preserve">Jan 2016 - 2019</w:t>
+      </w:r>
+    </w:p>
+    <w:p>
+      <w:pPr>
+        <w:pStyle w:val="Compact"/>
+        <w:pStyle w:val="Definition"/>
+      </w:pPr>
+      <w:r>
+        <w:rPr>
+          <w:b/>
+        </w:rPr>
+        <w:t xml:space="preserve">Proposals writing:</w:t>
+      </w:r>
+      <w:r>
+        <w:t xml:space="preserve"> </w:t>
+      </w:r>
+      <w:r>
+        <w:t xml:space="preserve">Assisting Singular Logic's European Project Department for writing proposals and participating in project's telco meetings.</w:t>
+      </w:r>
+    </w:p>
+    <w:p>
+      <w:pPr>
+        <w:pStyle w:val="Heading2"/>
+      </w:pPr>
+      <w:bookmarkStart w:id="47" w:name="technical-experience"/>
+      <w:bookmarkEnd w:id="47"/>
+      <w:r>
+        <w:t xml:space="preserve">Technical Experience</w:t>
+      </w:r>
+    </w:p>
+    <w:p>
+      <w:pPr>
+        <w:pStyle w:val="DefinitionTerm"/>
+      </w:pPr>
+      <w:r>
+        <w:rPr>
+          <w:i/>
+        </w:rPr>
+        <w:t xml:space="preserve">Knowledge</w:t>
+      </w:r>
+    </w:p>
+    <w:p>
+      <w:pPr>
+        <w:pStyle w:val="Compact"/>
+        <w:pStyle w:val="Definition"/>
+      </w:pPr>
+      <w:r>
+        <w:rPr>
+          <w:i/>
+        </w:rPr>
+        <w:t xml:space="preserve">Programming Languages:</w:t>
+      </w:r>
+      <w:r>
+        <w:t xml:space="preserve"> </w:t>
+      </w:r>
+      <w:r>
+        <w:t xml:space="preserve">Bash, JavaScript (NodeJS), Java, Python, C, and C++</w:t>
+      </w:r>
+    </w:p>
+    <w:p>
+      <w:pPr>
+        <w:pStyle w:val="Compact"/>
+        <w:pStyle w:val="Definition"/>
+      </w:pPr>
+      <w:r>
+        <w:rPr>
+          <w:i/>
+        </w:rPr>
+        <w:t xml:space="preserve">Tools and Practices:</w:t>
+      </w:r>
+      <w:r>
+        <w:t xml:space="preserve"> </w:t>
+      </w:r>
+      <w:r>
+        <w:t xml:space="preserve">GitHub (Travis CI, Coveralls, maven-plugins, GH-pages), GitLab (CI/CD, integration with Gcloud engine), Java plug-ings (Code Quality Check, maven-docker, JDBC, Reports, JUnit, JNI), Python (Pandas framework, Unit test,statistics, matplotlib, seaborn), NodeJS (KOA, Mocha-chai testing, Native Addons)</w:t>
+      </w:r>
+    </w:p>
+    <w:p>
+      <w:pPr>
+        <w:pStyle w:val="DefinitionTerm"/>
+      </w:pPr>
+      <w:r>
+        <w:rPr>
+          <w:i/>
+        </w:rPr>
+        <w:t xml:space="preserve">Projects</w:t>
+      </w:r>
+    </w:p>
+    <w:p>
+      <w:pPr>
+        <w:pStyle w:val="Compact"/>
+        <w:pStyle w:val="Definition"/>
+      </w:pPr>
+      <w:r>
+        <w:rPr>
+          <w:i/>
+        </w:rPr>
+        <w:t xml:space="preserve">Measuring Energy Consumption:</w:t>
+      </w:r>
+      <w:r>
+        <w:t xml:space="preserve"> </w:t>
+      </w:r>
+      <w:hyperlink r:id="rId48">
+        <w:r>
+          <w:rPr>
+            <w:rStyle w:val="Hyperlink"/>
+          </w:rPr>
+          <w:t xml:space="preserve">Software</w:t>
+        </w:r>
+      </w:hyperlink>
+      <w:r>
+        <w:t xml:space="preserve"> </w:t>
+      </w:r>
+      <w:r>
+        <w:t xml:space="preserve">and</w:t>
+      </w:r>
+      <w:r>
+        <w:t xml:space="preserve"> </w:t>
+      </w:r>
+      <w:hyperlink r:id="rId49">
+        <w:r>
+          <w:rPr>
+            <w:rStyle w:val="Hyperlink"/>
+          </w:rPr>
+          <w:t xml:space="preserve">Hardware</w:t>
+        </w:r>
+      </w:hyperlink>
+      <w:r>
+        <w:t xml:space="preserve"> </w:t>
+      </w:r>
+      <w:r>
+        <w:t xml:space="preserve">tools</w:t>
+      </w:r>
+    </w:p>
+    <w:p>
+      <w:pPr>
+        <w:pStyle w:val="Compact"/>
+        <w:pStyle w:val="Definition"/>
+      </w:pPr>
+      <w:r>
+        <w:rPr>
+          <w:i/>
+        </w:rPr>
+        <w:t xml:space="preserve">Programming II website:</w:t>
+      </w:r>
+      <w:r>
+        <w:t xml:space="preserve"> </w:t>
+      </w:r>
+      <w:hyperlink r:id="rId50">
+        <w:r>
+          <w:rPr>
+            <w:rStyle w:val="Hyperlink"/>
+          </w:rPr>
+          <w:t xml:space="preserve">Repository</w:t>
+        </w:r>
+      </w:hyperlink>
+    </w:p>
+    <w:p>
+      <w:pPr>
+        <w:pStyle w:val="Compact"/>
+        <w:pStyle w:val="Definition"/>
+      </w:pPr>
+      <w:r>
+        <w:rPr>
+          <w:i/>
+        </w:rPr>
+        <w:t xml:space="preserve">Rosetta Code Experiement:</w:t>
+      </w:r>
+      <w:r>
+        <w:t xml:space="preserve"> </w:t>
+      </w:r>
       <w:hyperlink r:id="rId51">
         <w:r>
           <w:rPr>
             <w:rStyle w:val="Hyperlink"/>
           </w:rPr>
-          <w:t xml:space="preserve">Presentation</w:t>
-        </w:r>
-      </w:hyperlink>
-    </w:p>
-    <w:p>
-      <w:pPr>
-        <w:pStyle w:val="DefinitionTerm"/>
-      </w:pPr>
-      <w:r>
-        <w:t xml:space="preserve">Research</w:t>
-      </w:r>
+          <w:t xml:space="preserve">Repository</w:t>
+        </w:r>
+      </w:hyperlink>
     </w:p>
     <w:p>
       <w:pPr>
@@ -918,13 +931,7 @@
         <w:rPr>
           <w:i/>
         </w:rPr>
-        <w:t xml:space="preserve">What are your programming language's energy-delay implications?</w:t>
-      </w:r>
-      <w:r>
-        <w:t xml:space="preserve"> </w:t>
-      </w:r>
-      <w:r>
-        <w:t xml:space="preserve">presented on 12th of June 2018 at PERCCOM's Summer School in Lappeenranta, Finland.</w:t>
+        <w:t xml:space="preserve">Validate Links:</w:t>
       </w:r>
       <w:r>
         <w:t xml:space="preserve"> </w:t>
@@ -934,7 +941,7 @@
           <w:rPr>
             <w:rStyle w:val="Hyperlink"/>
           </w:rPr>
-          <w:t xml:space="preserve">Proof</w:t>
+          <w:t xml:space="preserve">Repository</w:t>
         </w:r>
       </w:hyperlink>
     </w:p>
@@ -1306,7 +1313,7 @@
     </w:lvl>
   </w:abstractNum>
   <w:abstractNum w:abstractNumId="990">
-    <w:nsid w:val="3dfaafba"/>
+    <w:nsid w:val="1ef0ea6b"/>
     <w:multiLevelType w:val="multilevel"/>
     <w:lvl w:ilvl="0">
       <w:numFmt w:val="bullet"/>
@@ -1387,7 +1394,7 @@
     </w:lvl>
   </w:abstractNum>
   <w:abstractNum w:abstractNumId="991">
-    <w:nsid w:val="133120e0"/>
+    <w:nsid w:val="361e46f5"/>
     <w:multiLevelType w:val="multilevel"/>
     <w:lvl w:ilvl="0">
       <w:numFmt w:val="bullet"/>

</xml_diff>

<commit_message>
Deploy to GitHub Pages: 1b33aad6130ad78e8ce9b0040fe97529bcea7b25
</commit_message>
<xml_diff>
--- a/index.docx
+++ b/index.docx
@@ -91,10 +91,16 @@
         <w:pStyle w:val="Definition"/>
       </w:pPr>
       <w:r>
+        <w:t xml:space="preserve">Thesis title:</w:t>
+      </w:r>
+      <w:r>
+        <w:t xml:space="preserve"> </w:t>
+      </w:r>
+      <w:r>
         <w:rPr>
           <w:i/>
         </w:rPr>
-        <w:t xml:space="preserve">Thesis title: Energy and Performance Implications for Software Development Practices</w:t>
+        <w:t xml:space="preserve">Energy and Performance Implications for Software Development Practices</w:t>
       </w:r>
     </w:p>
     <w:p>
@@ -102,49 +108,32 @@
         <w:pStyle w:val="Definition"/>
       </w:pPr>
       <w:r>
-        <w:rPr>
-          <w:i/>
-        </w:rPr>
         <w:t xml:space="preserve">PhD advisors:</w:t>
       </w:r>
       <w:r>
-        <w:rPr>
-          <w:i/>
-        </w:rPr>
         <w:t xml:space="preserve"> </w:t>
       </w:r>
       <w:hyperlink r:id="rId23">
         <w:r>
           <w:rPr>
             <w:rStyle w:val="Hyperlink"/>
-            <w:i/>
           </w:rPr>
           <w:t xml:space="preserve">Prof. Diomidis Spinellis</w:t>
         </w:r>
       </w:hyperlink>
       <w:r>
-        <w:rPr>
-          <w:i/>
-        </w:rPr>
-        <w:t xml:space="preserve"> </w:t>
-      </w:r>
-      <w:r>
-        <w:rPr>
-          <w:i/>
-        </w:rPr>
+        <w:t xml:space="preserve"> </w:t>
+      </w:r>
+      <w:r>
         <w:t xml:space="preserve">and</w:t>
       </w:r>
       <w:r>
-        <w:rPr>
-          <w:i/>
-        </w:rPr>
         <w:t xml:space="preserve"> </w:t>
       </w:r>
       <w:hyperlink r:id="rId24">
         <w:r>
           <w:rPr>
             <w:rStyle w:val="Hyperlink"/>
-            <w:i/>
           </w:rPr>
           <w:t xml:space="preserve">Prof. Panos Louridas</w:t>
         </w:r>
@@ -177,7 +166,7 @@
         <w:pStyle w:val="Definition"/>
       </w:pPr>
       <w:r>
-        <w:t xml:space="preserve">ITMO University of Saint-Petersburg (Russia)</w:t>
+        <w:t xml:space="preserve">ITMO University of Saint-Petersburg (Russia) Thesis title:</w:t>
       </w:r>
       <w:r>
         <w:t xml:space="preserve"> </w:t>
@@ -186,7 +175,7 @@
         <w:rPr>
           <w:i/>
         </w:rPr>
-        <w:t xml:space="preserve">Thesis title: Implementating Green IT Approach for Transferring Big Data over Parallel Data Links</w:t>
+        <w:t xml:space="preserve">Implementating Green IT Approach for Transferring Big Data over Parallel Data Links</w:t>
       </w:r>
       <w:r>
         <w:t xml:space="preserve">;</w:t>
@@ -208,7 +197,7 @@
         <w:pStyle w:val="Definition"/>
       </w:pPr>
       <w:r>
-        <w:t xml:space="preserve">Lulea University of Technology (Sweden)</w:t>
+        <w:t xml:space="preserve">Lulea University of Technology (Sweden) Semester 3:</w:t>
       </w:r>
       <w:r>
         <w:t xml:space="preserve"> </w:t>
@@ -217,7 +206,7 @@
         <w:rPr>
           <w:i/>
         </w:rPr>
-        <w:t xml:space="preserve">Semester 3: Resource Efficient Pervasive Computing Systems and Communications</w:t>
+        <w:t xml:space="preserve">Resource Efficient Pervasive Computing Systems and Communications</w:t>
       </w:r>
       <w:r>
         <w:t xml:space="preserve"> </w:t>
@@ -236,7 +225,7 @@
         <w:pStyle w:val="Definition"/>
       </w:pPr>
       <w:r>
-        <w:t xml:space="preserve">Lappeenranta University of Technology (Finland)</w:t>
+        <w:t xml:space="preserve">Lappeenranta University of Technology (Finland) Semester 2:</w:t>
       </w:r>
       <w:r>
         <w:t xml:space="preserve"> </w:t>
@@ -245,7 +234,7 @@
         <w:rPr>
           <w:i/>
         </w:rPr>
-        <w:t xml:space="preserve">Semester 2: Smart Software and Services</w:t>
+        <w:t xml:space="preserve">Smart Software and Services</w:t>
       </w:r>
       <w:r>
         <w:t xml:space="preserve"> </w:t>
@@ -264,7 +253,7 @@
         <w:pStyle w:val="Definition"/>
       </w:pPr>
       <w:r>
-        <w:t xml:space="preserve">Unversity of Lorraine (France)</w:t>
+        <w:t xml:space="preserve">Unversity of Lorraine (France) Semester 1:</w:t>
       </w:r>
       <w:r>
         <w:t xml:space="preserve"> </w:t>
@@ -273,7 +262,7 @@
         <w:rPr>
           <w:i/>
         </w:rPr>
-        <w:t xml:space="preserve">Semester 1: Sustainable Computer Network Engineering</w:t>
+        <w:t xml:space="preserve">Sustainable Computer Network Engineering</w:t>
       </w:r>
       <w:r>
         <w:t xml:space="preserve"> </w:t>
@@ -314,10 +303,16 @@
         <w:pStyle w:val="Definition"/>
       </w:pPr>
       <w:r>
+        <w:t xml:space="preserve">Thesis title:</w:t>
+      </w:r>
+      <w:r>
+        <w:t xml:space="preserve"> </w:t>
+      </w:r>
+      <w:r>
         <w:rPr>
           <w:i/>
         </w:rPr>
-        <w:t xml:space="preserve">Thesis title: Implementation and Evaluation of the Biologically -- Inspired AntHocNet Routing Protocol in Sensor Network</w:t>
+        <w:t xml:space="preserve">Implementation and Evaluation of the Biologically -- Inspired AntHocNet Routing Protocol in Sensor Network</w:t>
       </w:r>
       <w:r>
         <w:t xml:space="preserve">;</w:t>
@@ -333,24 +328,13 @@
           <w:t xml:space="preserve">Degree</w:t>
         </w:r>
       </w:hyperlink>
-      <w:r>
-        <w:t xml:space="preserve"> </w:t>
-      </w:r>
-      <w:hyperlink r:id="rId30">
-        <w:r>
-          <w:rPr>
-            <w:rStyle w:val="Hyperlink"/>
-          </w:rPr>
-          <w:t xml:space="preserve">Thesis</w:t>
-        </w:r>
-      </w:hyperlink>
     </w:p>
     <w:p>
       <w:pPr>
         <w:pStyle w:val="Heading2"/>
       </w:pPr>
-      <w:bookmarkStart w:id="31" w:name="teaching-experience"/>
-      <w:bookmarkEnd w:id="31"/>
+      <w:bookmarkStart w:id="30" w:name="teaching-experience"/>
+      <w:bookmarkEnd w:id="30"/>
       <w:r>
         <w:t xml:space="preserve">Teaching experience</w:t>
       </w:r>
@@ -390,22 +374,22 @@
       <w:r>
         <w:t xml:space="preserve"> </w:t>
       </w:r>
+      <w:hyperlink r:id="rId31">
+        <w:r>
+          <w:rPr>
+            <w:rStyle w:val="Hyperlink"/>
+          </w:rPr>
+          <w:t xml:space="preserve">Repository</w:t>
+        </w:r>
+      </w:hyperlink>
+      <w:r>
+        <w:t xml:space="preserve"> </w:t>
+      </w:r>
       <w:hyperlink r:id="rId32">
         <w:r>
           <w:rPr>
             <w:rStyle w:val="Hyperlink"/>
           </w:rPr>
-          <w:t xml:space="preserve">Repository</w:t>
-        </w:r>
-      </w:hyperlink>
-      <w:r>
-        <w:t xml:space="preserve"> </w:t>
-      </w:r>
-      <w:hyperlink r:id="rId33">
-        <w:r>
-          <w:rPr>
-            <w:rStyle w:val="Hyperlink"/>
-          </w:rPr>
           <w:t xml:space="preserve">Proof</w:t>
         </w:r>
       </w:hyperlink>
@@ -414,8 +398,8 @@
       <w:pPr>
         <w:pStyle w:val="Heading2"/>
       </w:pPr>
-      <w:bookmarkStart w:id="34" w:name="research-publications"/>
-      <w:bookmarkEnd w:id="34"/>
+      <w:bookmarkStart w:id="33" w:name="research-publications"/>
+      <w:bookmarkEnd w:id="33"/>
       <w:r>
         <w:t xml:space="preserve">Research Publications</w:t>
       </w:r>
@@ -464,12 +448,23 @@
       <w:r>
         <w:t xml:space="preserve">[</w:t>
       </w:r>
+      <w:hyperlink r:id="rId34">
+        <w:r>
+          <w:rPr>
+            <w:rStyle w:val="Hyperlink"/>
+          </w:rPr>
+          <w:t xml:space="preserve">Paper</w:t>
+        </w:r>
+      </w:hyperlink>
+      <w:r>
+        <w:t xml:space="preserve">] [</w:t>
+      </w:r>
       <w:hyperlink r:id="rId35">
         <w:r>
           <w:rPr>
             <w:rStyle w:val="Hyperlink"/>
           </w:rPr>
-          <w:t xml:space="preserve">Paper</w:t>
+          <w:t xml:space="preserve">BibTex</w:t>
         </w:r>
       </w:hyperlink>
       <w:r>
@@ -480,24 +475,13 @@
           <w:rPr>
             <w:rStyle w:val="Hyperlink"/>
           </w:rPr>
-          <w:t xml:space="preserve">BibTex</w:t>
+          <w:t xml:space="preserve">Presentation</w:t>
         </w:r>
       </w:hyperlink>
       <w:r>
         <w:t xml:space="preserve">] [</w:t>
       </w:r>
       <w:hyperlink r:id="rId37">
-        <w:r>
-          <w:rPr>
-            <w:rStyle w:val="Hyperlink"/>
-          </w:rPr>
-          <w:t xml:space="preserve">Presentation</w:t>
-        </w:r>
-      </w:hyperlink>
-      <w:r>
-        <w:t xml:space="preserve">] [</w:t>
-      </w:r>
-      <w:hyperlink r:id="rId38">
         <w:r>
           <w:rPr>
             <w:rStyle w:val="Hyperlink"/>
@@ -529,12 +513,23 @@
       <w:r>
         <w:t xml:space="preserve">[</w:t>
       </w:r>
+      <w:hyperlink r:id="rId38">
+        <w:r>
+          <w:rPr>
+            <w:rStyle w:val="Hyperlink"/>
+          </w:rPr>
+          <w:t xml:space="preserve">Paper</w:t>
+        </w:r>
+      </w:hyperlink>
+      <w:r>
+        <w:t xml:space="preserve">] [</w:t>
+      </w:r>
       <w:hyperlink r:id="rId39">
         <w:r>
           <w:rPr>
             <w:rStyle w:val="Hyperlink"/>
           </w:rPr>
-          <w:t xml:space="preserve">Paper</w:t>
+          <w:t xml:space="preserve">BibTex</w:t>
         </w:r>
       </w:hyperlink>
       <w:r>
@@ -545,24 +540,13 @@
           <w:rPr>
             <w:rStyle w:val="Hyperlink"/>
           </w:rPr>
-          <w:t xml:space="preserve">BibTex</w:t>
+          <w:t xml:space="preserve">Presentation</w:t>
         </w:r>
       </w:hyperlink>
       <w:r>
         <w:t xml:space="preserve">] [</w:t>
       </w:r>
-      <w:hyperlink r:id="rId41">
-        <w:r>
-          <w:rPr>
-            <w:rStyle w:val="Hyperlink"/>
-          </w:rPr>
-          <w:t xml:space="preserve">Presentation</w:t>
-        </w:r>
-      </w:hyperlink>
-      <w:r>
-        <w:t xml:space="preserve">] [</w:t>
-      </w:r>
-      <w:hyperlink r:id="rId38">
+      <w:hyperlink r:id="rId37">
         <w:r>
           <w:rPr>
             <w:rStyle w:val="Hyperlink"/>
@@ -602,8 +586,8 @@
       <w:pPr>
         <w:pStyle w:val="Heading2"/>
       </w:pPr>
-      <w:bookmarkStart w:id="42" w:name="invited-talks"/>
-      <w:bookmarkEnd w:id="42"/>
+      <w:bookmarkStart w:id="41" w:name="invited-talks"/>
+      <w:bookmarkEnd w:id="41"/>
       <w:r>
         <w:t xml:space="preserve">Invited Talks</w:t>
       </w:r>
@@ -636,7 +620,7 @@
       <w:r>
         <w:t xml:space="preserve"> </w:t>
       </w:r>
-      <w:hyperlink r:id="rId43">
+      <w:hyperlink r:id="rId42">
         <w:r>
           <w:rPr>
             <w:rStyle w:val="Hyperlink"/>
@@ -673,7 +657,7 @@
       <w:r>
         <w:t xml:space="preserve"> </w:t>
       </w:r>
-      <w:hyperlink r:id="rId44">
+      <w:hyperlink r:id="rId43">
         <w:r>
           <w:rPr>
             <w:rStyle w:val="Hyperlink"/>
@@ -686,8 +670,8 @@
       <w:pPr>
         <w:pStyle w:val="Heading2"/>
       </w:pPr>
-      <w:bookmarkStart w:id="45" w:name="industrial-experience"/>
-      <w:bookmarkEnd w:id="45"/>
+      <w:bookmarkStart w:id="44" w:name="industrial-experience"/>
+      <w:bookmarkEnd w:id="44"/>
       <w:r>
         <w:t xml:space="preserve">Industrial experience</w:t>
       </w:r>
@@ -716,7 +700,7 @@
       <w:r>
         <w:t xml:space="preserve"> </w:t>
       </w:r>
-      <w:hyperlink r:id="rId46">
+      <w:hyperlink r:id="rId45">
         <w:r>
           <w:rPr>
             <w:rStyle w:val="Hyperlink"/>
@@ -730,9 +714,6 @@
         <w:pStyle w:val="Definition"/>
       </w:pPr>
       <w:r>
-        <w:rPr>
-          <w:i/>
-        </w:rPr>
         <w:t xml:space="preserve">Developing in node.js, integrating new technologies to the copmanies development flow, and setting up the development process.</w:t>
       </w:r>
     </w:p>
@@ -746,7 +727,6 @@
     </w:p>
     <w:p>
       <w:pPr>
-        <w:pStyle w:val="Compact"/>
         <w:pStyle w:val="Definition"/>
       </w:pPr>
       <w:r>
@@ -756,10 +736,26 @@
         <w:t xml:space="preserve">Proposals writing:</w:t>
       </w:r>
       <w:r>
-        <w:t xml:space="preserve"> </w:t>
-      </w:r>
-      <w:r>
-        <w:t xml:space="preserve">Assisting Singular Logic's European Project Department for writing proposals and participating in project's telco meetings.</w:t>
+        <w:t xml:space="preserve">;</w:t>
+      </w:r>
+      <w:r>
+        <w:t xml:space="preserve"> </w:t>
+      </w:r>
+      <w:hyperlink r:id="rId46">
+        <w:r>
+          <w:rPr>
+            <w:rStyle w:val="Hyperlink"/>
+          </w:rPr>
+          <w:t xml:space="preserve">Singular Logic S.A.</w:t>
+        </w:r>
+      </w:hyperlink>
+    </w:p>
+    <w:p>
+      <w:pPr>
+        <w:pStyle w:val="Definition"/>
+      </w:pPr>
+      <w:r>
+        <w:t xml:space="preserve">Proposals writing and participating in project's telco meetings for the European Projects Department.</w:t>
       </w:r>
     </w:p>
     <w:p>
@@ -789,16 +785,7 @@
         <w:pStyle w:val="Definition"/>
       </w:pPr>
       <w:r>
-        <w:rPr>
-          <w:i/>
-        </w:rPr>
-        <w:t xml:space="preserve">Programming Languages:</w:t>
-      </w:r>
-      <w:r>
-        <w:t xml:space="preserve"> </w:t>
-      </w:r>
-      <w:r>
-        <w:t xml:space="preserve">Bash, JavaScript (NodeJS), Java, Python, C, and C++</w:t>
+        <w:t xml:space="preserve">Programming Languages: Bash, JavaScript (NodeJS), Java, Python, C, and C++</w:t>
       </w:r>
     </w:p>
     <w:p>
@@ -807,16 +794,7 @@
         <w:pStyle w:val="Definition"/>
       </w:pPr>
       <w:r>
-        <w:rPr>
-          <w:i/>
-        </w:rPr>
-        <w:t xml:space="preserve">Tools and Practices:</w:t>
-      </w:r>
-      <w:r>
-        <w:t xml:space="preserve"> </w:t>
-      </w:r>
-      <w:r>
-        <w:t xml:space="preserve">GitHub (Travis CI, Coveralls, maven-plugins, GH-pages), GitLab (CI/CD, integration with Gcloud engine), Java plug-ings (Code Quality Check, maven-docker, JDBC, Reports, JUnit, JNI), Python (Pandas framework, Unit test,statistics, matplotlib, seaborn), NodeJS (KOA, Mocha-chai testing, Native Addons)</w:t>
+        <w:t xml:space="preserve">Tools and Practices: GitHub (Travis CI, Coveralls, maven-plugins, GH-pages), GitLab (CI/CD, integration with Gcloud engine), Java plug-ings (Code Quality Check, maven-docker, JDBC, Reports, JUnit, JNI), Python (Pandas framework, Unit test,statistics, matplotlib, seaborn), NodeJS (KOA, Mocha-chai testing, Native Addons)</w:t>
       </w:r>
     </w:p>
     <w:p>
@@ -836,9 +814,6 @@
         <w:pStyle w:val="Definition"/>
       </w:pPr>
       <w:r>
-        <w:rPr>
-          <w:i/>
-        </w:rPr>
         <w:t xml:space="preserve">Measuring Energy Consumption:</w:t>
       </w:r>
       <w:r>
@@ -882,9 +857,6 @@
         <w:pStyle w:val="Definition"/>
       </w:pPr>
       <w:r>
-        <w:rPr>
-          <w:i/>
-        </w:rPr>
         <w:t xml:space="preserve">Programming II website:</w:t>
       </w:r>
       <w:r>
@@ -905,9 +877,6 @@
         <w:pStyle w:val="Definition"/>
       </w:pPr>
       <w:r>
-        <w:rPr>
-          <w:i/>
-        </w:rPr>
         <w:t xml:space="preserve">Rosetta Code Experiement:</w:t>
       </w:r>
       <w:r>
@@ -928,9 +897,6 @@
         <w:pStyle w:val="Definition"/>
       </w:pPr>
       <w:r>
-        <w:rPr>
-          <w:i/>
-        </w:rPr>
         <w:t xml:space="preserve">Validate Links:</w:t>
       </w:r>
       <w:r>
@@ -1313,7 +1279,7 @@
     </w:lvl>
   </w:abstractNum>
   <w:abstractNum w:abstractNumId="990">
-    <w:nsid w:val="1ef0ea6b"/>
+    <w:nsid w:val="2b5186b4"/>
     <w:multiLevelType w:val="multilevel"/>
     <w:lvl w:ilvl="0">
       <w:numFmt w:val="bullet"/>
@@ -1394,7 +1360,7 @@
     </w:lvl>
   </w:abstractNum>
   <w:abstractNum w:abstractNumId="991">
-    <w:nsid w:val="361e46f5"/>
+    <w:nsid w:val="8f18d2c2"/>
     <w:multiLevelType w:val="multilevel"/>
     <w:lvl w:ilvl="0">
       <w:numFmt w:val="bullet"/>

</xml_diff>

<commit_message>
Deploy to GitHub Pages: 6fc1257ae2440157f4386231049a27a523911c67
</commit_message>
<xml_diff>
--- a/index.docx
+++ b/index.docx
@@ -692,10 +692,7 @@
         <w:rPr>
           <w:b/>
         </w:rPr>
-        <w:t xml:space="preserve">Back-end developer, DevOps, and Integrations</w:t>
-      </w:r>
-      <w:r>
-        <w:t xml:space="preserve">;</w:t>
+        <w:t xml:space="preserve">Back-end developer, DevOps, and Integrations:</w:t>
       </w:r>
       <w:r>
         <w:t xml:space="preserve"> </w:t>
@@ -736,9 +733,6 @@
         <w:t xml:space="preserve">Proposals writing:</w:t>
       </w:r>
       <w:r>
-        <w:t xml:space="preserve">;</w:t>
-      </w:r>
-      <w:r>
         <w:t xml:space="preserve"> </w:t>
       </w:r>
       <w:hyperlink r:id="rId46">
@@ -913,6 +907,37 @@
     </w:p>
     <w:p>
       <w:pPr>
+        <w:pStyle w:val="DefinitionTerm"/>
+      </w:pPr>
+      <w:r>
+        <w:rPr>
+          <w:i/>
+        </w:rPr>
+        <w:t xml:space="preserve">Certificates</w:t>
+      </w:r>
+    </w:p>
+    <w:p>
+      <w:pPr>
+        <w:pStyle w:val="Compact"/>
+        <w:pStyle w:val="Definition"/>
+      </w:pPr>
+      <w:r>
+        <w:t xml:space="preserve">MongoDB</w:t>
+      </w:r>
+      <w:r>
+        <w:t xml:space="preserve"> </w:t>
+      </w:r>
+      <w:hyperlink r:id="rId53">
+        <w:r>
+          <w:rPr>
+            <w:rStyle w:val="Hyperlink"/>
+          </w:rPr>
+          <w:t xml:space="preserve">M002</w:t>
+        </w:r>
+      </w:hyperlink>
+    </w:p>
+    <w:p>
+      <w:pPr>
         <w:pStyle w:val="Compact"/>
       </w:pPr>
     </w:p>
@@ -955,8 +980,8 @@
       <w:pPr>
         <w:pStyle w:val="Heading2"/>
       </w:pPr>
-      <w:bookmarkStart w:id="53" w:name="grands-awards-languages-and-living-abroad"/>
-      <w:bookmarkEnd w:id="53"/>
+      <w:bookmarkStart w:id="54" w:name="grands-awards-languages-and-living-abroad"/>
+      <w:bookmarkEnd w:id="54"/>
       <w:r>
         <w:t xml:space="preserve">Grands, Awards, Languages, and Living Abroad</w:t>
       </w:r>
@@ -1279,7 +1304,7 @@
     </w:lvl>
   </w:abstractNum>
   <w:abstractNum w:abstractNumId="990">
-    <w:nsid w:val="2b5186b4"/>
+    <w:nsid w:val="224cd13b"/>
     <w:multiLevelType w:val="multilevel"/>
     <w:lvl w:ilvl="0">
       <w:numFmt w:val="bullet"/>
@@ -1360,7 +1385,7 @@
     </w:lvl>
   </w:abstractNum>
   <w:abstractNum w:abstractNumId="991">
-    <w:nsid w:val="8f18d2c2"/>
+    <w:nsid w:val="faca356a"/>
     <w:multiLevelType w:val="multilevel"/>
     <w:lvl w:ilvl="0">
       <w:numFmt w:val="bullet"/>

</xml_diff>

<commit_message>
Deploy to GitHub Pages: a46b41fd99f8cfe83e19c020ef849fb4ba92de70
</commit_message>
<xml_diff>
--- a/index.docx
+++ b/index.docx
@@ -932,7 +932,7 @@
           <w:rPr>
             <w:rStyle w:val="Hyperlink"/>
           </w:rPr>
-          <w:t xml:space="preserve">M002</w:t>
+          <w:t xml:space="preserve">M001</w:t>
         </w:r>
       </w:hyperlink>
     </w:p>
@@ -1304,7 +1304,7 @@
     </w:lvl>
   </w:abstractNum>
   <w:abstractNum w:abstractNumId="990">
-    <w:nsid w:val="224cd13b"/>
+    <w:nsid w:val="ca472b1e"/>
     <w:multiLevelType w:val="multilevel"/>
     <w:lvl w:ilvl="0">
       <w:numFmt w:val="bullet"/>
@@ -1385,7 +1385,7 @@
     </w:lvl>
   </w:abstractNum>
   <w:abstractNum w:abstractNumId="991">
-    <w:nsid w:val="faca356a"/>
+    <w:nsid w:val="b3ad023e"/>
     <w:multiLevelType w:val="multilevel"/>
     <w:lvl w:ilvl="0">
       <w:numFmt w:val="bullet"/>

</xml_diff>